<commit_message>
updated last section of report
</commit_message>
<xml_diff>
--- a/Documents/Reports/Team1_Report V5.0.docx
+++ b/Documents/Reports/Team1_Report V5.0.docx
@@ -6906,7 +6906,7 @@
           <v:shape id="_x0000_i1025" type="#_x0000_t75" style="width:466.5pt;height:225.75pt" o:ole="">
             <v:imagedata r:id="rId8" o:title=""/>
           </v:shape>
-          <o:OLEObject Type="Embed" ProgID="Visio.Drawing.15" ShapeID="_x0000_i1025" DrawAspect="Content" ObjectID="_1554320230" r:id="rId9"/>
+          <o:OLEObject Type="Embed" ProgID="Visio.Drawing.15" ShapeID="_x0000_i1025" DrawAspect="Content" ObjectID="_1554546898" r:id="rId9"/>
         </w:object>
       </w:r>
     </w:p>
@@ -7494,7 +7494,7 @@
           <v:shape id="_x0000_i1026" type="#_x0000_t75" style="width:409.5pt;height:333.75pt" o:ole="">
             <v:imagedata r:id="rId10" o:title=""/>
           </v:shape>
-          <o:OLEObject Type="Embed" ProgID="Visio.Drawing.15" ShapeID="_x0000_i1026" DrawAspect="Content" ObjectID="_1554320231" r:id="rId11"/>
+          <o:OLEObject Type="Embed" ProgID="Visio.Drawing.15" ShapeID="_x0000_i1026" DrawAspect="Content" ObjectID="_1554546899" r:id="rId11"/>
         </w:object>
       </w:r>
     </w:p>
@@ -8121,7 +8121,7 @@
           <v:shape id="_x0000_i1027" type="#_x0000_t75" style="width:467.25pt;height:219pt" o:ole="">
             <v:imagedata r:id="rId12" o:title=""/>
           </v:shape>
-          <o:OLEObject Type="Embed" ProgID="Visio.Drawing.15" ShapeID="_x0000_i1027" DrawAspect="Content" ObjectID="_1554320232" r:id="rId13"/>
+          <o:OLEObject Type="Embed" ProgID="Visio.Drawing.15" ShapeID="_x0000_i1027" DrawAspect="Content" ObjectID="_1554546900" r:id="rId13"/>
         </w:object>
       </w:r>
     </w:p>
@@ -10202,7 +10202,7 @@
           <v:shape id="_x0000_i1028" type="#_x0000_t75" style="width:5in;height:497.25pt" o:ole="">
             <v:imagedata r:id="rId25" o:title=""/>
           </v:shape>
-          <o:OLEObject Type="Embed" ProgID="Visio.Drawing.15" ShapeID="_x0000_i1028" DrawAspect="Content" ObjectID="_1554320233" r:id="rId26"/>
+          <o:OLEObject Type="Embed" ProgID="Visio.Drawing.15" ShapeID="_x0000_i1028" DrawAspect="Content" ObjectID="_1554546901" r:id="rId26"/>
         </w:object>
       </w:r>
     </w:p>
@@ -10991,8 +10991,6 @@
       <w:r>
         <w:t>,</w:t>
       </w:r>
-      <w:bookmarkStart w:id="62" w:name="_GoBack"/>
-      <w:bookmarkEnd w:id="62"/>
       <w:r>
         <w:t xml:space="preserve"> would be to set the speed of the car to a very small number rather than</w:t>
       </w:r>
@@ -11028,91 +11026,91 @@
       <w:pPr>
         <w:pStyle w:val="Heading1"/>
       </w:pPr>
-      <w:bookmarkStart w:id="63" w:name="_Toc479934417"/>
+      <w:bookmarkStart w:id="62" w:name="_Toc479934417"/>
       <w:r>
         <w:lastRenderedPageBreak/>
         <w:t>System Manuals</w:t>
       </w:r>
+      <w:bookmarkEnd w:id="62"/>
+    </w:p>
+    <w:p>
+      <w:pPr>
+        <w:pStyle w:val="Heading2"/>
+      </w:pPr>
+      <w:bookmarkStart w:id="63" w:name="_Toc479934418"/>
+      <w:r>
+        <w:t>Instructions for System Development</w:t>
+      </w:r>
       <w:bookmarkEnd w:id="63"/>
     </w:p>
     <w:p>
+      <w:r>
+        <w:t xml:space="preserve">In order to develop the application, the environment must be set up. After the required steps are completed, the project must be opened in Unity. From there, any part of the system can </w:t>
+      </w:r>
+      <w:r>
+        <w:t xml:space="preserve">be </w:t>
+      </w:r>
+      <w:r>
+        <w:t>modified.</w:t>
+      </w:r>
+    </w:p>
+    <w:p>
+      <w:pPr>
+        <w:pStyle w:val="Heading3"/>
+      </w:pPr>
+      <w:bookmarkStart w:id="64" w:name="_Toc479934419"/>
+      <w:r>
+        <w:t>How to Set Up Development Environment</w:t>
+      </w:r>
+      <w:bookmarkEnd w:id="64"/>
+    </w:p>
+    <w:p>
+      <w:r>
+        <w:t>In order to develop the application, the developer must have Unity</w:t>
+      </w:r>
+      <w:r>
+        <w:t xml:space="preserve"> 5.4.1f1</w:t>
+      </w:r>
+      <w:r>
+        <w:t xml:space="preserve"> installed</w:t>
+      </w:r>
+      <w:r>
+        <w:t xml:space="preserve"> as well as </w:t>
+      </w:r>
+      <w:proofErr w:type="spellStart"/>
+      <w:r>
+        <w:t>Git</w:t>
+      </w:r>
+      <w:proofErr w:type="spellEnd"/>
+      <w:r>
+        <w:t xml:space="preserve"> in ord</w:t>
+      </w:r>
+      <w:r>
+        <w:t>er to pull from the repository.</w:t>
+      </w:r>
+      <w:r>
+        <w:t xml:space="preserve"> Once pulled, opening the project in Unity will allow for additional development.</w:t>
+      </w:r>
+    </w:p>
+    <w:p>
+      <w:pPr>
+        <w:pStyle w:val="Heading3"/>
+      </w:pPr>
+      <w:bookmarkStart w:id="65" w:name="_Toc479934420"/>
+      <w:r>
+        <w:t>Notes on System Further Extensions</w:t>
+      </w:r>
+      <w:bookmarkEnd w:id="65"/>
+    </w:p>
+    <w:p>
       <w:pPr>
         <w:pStyle w:val="Heading2"/>
       </w:pPr>
-      <w:bookmarkStart w:id="64" w:name="_Toc479934418"/>
-      <w:r>
-        <w:t>Instructions for System Development</w:t>
-      </w:r>
-      <w:bookmarkEnd w:id="64"/>
-    </w:p>
-    <w:p>
-      <w:r>
-        <w:t xml:space="preserve">In order to develop the application, the environment must be set up. After the required steps are completed, the project must be opened in Unity. From there, any part of the system can </w:t>
-      </w:r>
-      <w:r>
-        <w:t xml:space="preserve">be </w:t>
-      </w:r>
-      <w:r>
-        <w:t>modified.</w:t>
-      </w:r>
-    </w:p>
-    <w:p>
-      <w:pPr>
-        <w:pStyle w:val="Heading3"/>
-      </w:pPr>
-      <w:bookmarkStart w:id="65" w:name="_Toc479934419"/>
-      <w:r>
-        <w:t>How to Set Up Development Environment</w:t>
-      </w:r>
-      <w:bookmarkEnd w:id="65"/>
-    </w:p>
-    <w:p>
-      <w:r>
-        <w:t>In order to develop the application, the developer must have Unity</w:t>
-      </w:r>
-      <w:r>
-        <w:t xml:space="preserve"> 5.4.1f1</w:t>
-      </w:r>
-      <w:r>
-        <w:t xml:space="preserve"> installed</w:t>
-      </w:r>
-      <w:r>
-        <w:t xml:space="preserve"> as well as </w:t>
-      </w:r>
-      <w:proofErr w:type="spellStart"/>
-      <w:r>
-        <w:t>Git</w:t>
-      </w:r>
-      <w:proofErr w:type="spellEnd"/>
-      <w:r>
-        <w:t xml:space="preserve"> in ord</w:t>
-      </w:r>
-      <w:r>
-        <w:t>er to pull from the repository.</w:t>
-      </w:r>
-      <w:r>
-        <w:t xml:space="preserve"> Once pulled, opening the project in Unity will allow for additional development.</w:t>
-      </w:r>
-    </w:p>
-    <w:p>
-      <w:pPr>
-        <w:pStyle w:val="Heading3"/>
-      </w:pPr>
-      <w:bookmarkStart w:id="66" w:name="_Toc479934420"/>
-      <w:r>
-        <w:t>Notes on System Further Extensions</w:t>
+      <w:bookmarkStart w:id="66" w:name="_Toc479934421"/>
+      <w:r>
+        <w:t>Instructions for System Deployment</w:t>
       </w:r>
       <w:bookmarkEnd w:id="66"/>
-    </w:p>
-    <w:p>
-      <w:pPr>
-        <w:pStyle w:val="Heading2"/>
-      </w:pPr>
-      <w:bookmarkStart w:id="67" w:name="_Toc479934421"/>
-      <w:r>
-        <w:t>Instructions for System Deployment</w:t>
-      </w:r>
-      <w:bookmarkEnd w:id="67"/>
     </w:p>
     <w:p>
       <w:r>
@@ -11183,47 +11181,47 @@
       <w:pPr>
         <w:pStyle w:val="Heading3"/>
       </w:pPr>
-      <w:bookmarkStart w:id="68" w:name="_Toc479934422"/>
+      <w:bookmarkStart w:id="67" w:name="_Toc479934422"/>
       <w:r>
         <w:t>Platform Requirements</w:t>
       </w:r>
+      <w:bookmarkEnd w:id="67"/>
+    </w:p>
+    <w:p>
+      <w:r>
+        <w:t>In order to build and deploy the application, Unity is required. Along with that, the Android SDK and Java SDK must be installed as well.</w:t>
+      </w:r>
+    </w:p>
+    <w:p>
+      <w:pPr>
+        <w:pStyle w:val="Heading3"/>
+      </w:pPr>
+      <w:bookmarkStart w:id="68" w:name="_Toc479934423"/>
+      <w:r>
+        <w:t>System Installation</w:t>
+      </w:r>
       <w:bookmarkEnd w:id="68"/>
     </w:p>
     <w:p>
       <w:r>
-        <w:t>In order to build and deploy the application, Unity is required. Along with that, the Android SDK and Java SDK must be installed as well.</w:t>
-      </w:r>
-    </w:p>
-    <w:p>
-      <w:pPr>
-        <w:pStyle w:val="Heading3"/>
-      </w:pPr>
-      <w:bookmarkStart w:id="69" w:name="_Toc479934423"/>
-      <w:r>
-        <w:t>System Installation</w:t>
+        <w:t xml:space="preserve">To install on Android, the APK must be downloaded. After downloading, it can be installed and </w:t>
+      </w:r>
+      <w:r>
+        <w:t>run</w:t>
+      </w:r>
+      <w:r>
+        <w:t>.</w:t>
+      </w:r>
+    </w:p>
+    <w:p>
+      <w:pPr>
+        <w:pStyle w:val="Heading2"/>
+      </w:pPr>
+      <w:bookmarkStart w:id="69" w:name="_Toc479934424"/>
+      <w:r>
+        <w:t>Instructions for System End Users</w:t>
       </w:r>
       <w:bookmarkEnd w:id="69"/>
-    </w:p>
-    <w:p>
-      <w:r>
-        <w:t xml:space="preserve">To install on Android, the APK must be downloaded. After downloading, it can be installed and </w:t>
-      </w:r>
-      <w:r>
-        <w:t>run</w:t>
-      </w:r>
-      <w:r>
-        <w:t>.</w:t>
-      </w:r>
-    </w:p>
-    <w:p>
-      <w:pPr>
-        <w:pStyle w:val="Heading2"/>
-      </w:pPr>
-      <w:bookmarkStart w:id="70" w:name="_Toc479934424"/>
-      <w:r>
-        <w:t>Instructions for System End Users</w:t>
-      </w:r>
-      <w:bookmarkEnd w:id="70"/>
     </w:p>
     <w:p>
       <w:r>
@@ -11285,41 +11283,101 @@
       <w:pPr>
         <w:pStyle w:val="Heading1"/>
       </w:pPr>
-      <w:bookmarkStart w:id="71" w:name="_Toc479934425"/>
+      <w:bookmarkStart w:id="70" w:name="_Toc479934425"/>
       <w:r>
         <w:lastRenderedPageBreak/>
         <w:t>Conclusion</w:t>
       </w:r>
+      <w:bookmarkEnd w:id="70"/>
+    </w:p>
+    <w:p>
+      <w:pPr>
+        <w:pStyle w:val="Heading2"/>
+      </w:pPr>
+      <w:bookmarkStart w:id="71" w:name="_Toc479934426"/>
+      <w:r>
+        <w:t>Achievement</w:t>
+      </w:r>
       <w:bookmarkEnd w:id="71"/>
     </w:p>
     <w:p>
+      <w:r>
+        <w:t>The original intent of our project was to create a virtual reality texting and driving application for use on Android devices along with the Google Cardboard. This application was, at first, intended to display a realistic representation of the dangers of distracted driving to the user. However, as time went on and we had continued meetings with our business sponsors, we were suggested to move in a less serious direction with the application. The new goal of the application was to create a fun, humorous, and most importantly, memorable experience for the user. This application would be shown to young drivers by their agents to help them remember the important lesson of not driving while distracted. This memory tool was the gap that we, as a team, wanted to fill for Erie Insurance. Over the course of a school year, we were able to successfully create a fully featured virtual reality experience available on Android based phones. The application features multiple levels, a full tutorial, a handful of different types of scenarios for the user to complete, points that the user can collect. Now that we are at the end of project development, everyone on the team has become moderately experienced with the Unity 3D game engine and has come to understand more about how game development actually works. We were also able to deliver a project that met all of Erie Insurance’s requirements, even though these requirements were continually changing during the project’s development.</w:t>
+      </w:r>
+    </w:p>
+    <w:p>
       <w:pPr>
         <w:pStyle w:val="Heading2"/>
       </w:pPr>
-      <w:bookmarkStart w:id="72" w:name="_Toc479934426"/>
-      <w:r>
-        <w:t>Achievement</w:t>
+      <w:bookmarkStart w:id="72" w:name="_Toc479934427"/>
+      <w:r>
+        <w:t>Lessons Learned</w:t>
       </w:r>
       <w:bookmarkEnd w:id="72"/>
     </w:p>
     <w:p>
+      <w:r>
+        <w:t xml:space="preserve">During the course of this project, our team has learned a great deal of useful information. When it comes to the technical lessons, we are now all fairly experienced with the Unity 3D game engine. We have come to better understand what it takes to make a game and what goes into working on virtual reality experiences. Although we all knew C#, we have greatly improved our skills with the language and now have a lot of experience using it outside of the typical Visual Studio based projects that are common in software development. Aside from technical lessons, we have learned how to effectively communicate as a team, work together, and move towards a common goal. We are all more effective at presentations and explaining our ideas to others, whether it is to each other or to our audience. </w:t>
+      </w:r>
+    </w:p>
+    <w:p>
       <w:pPr>
         <w:pStyle w:val="Heading2"/>
       </w:pPr>
-      <w:bookmarkStart w:id="73" w:name="_Toc479934427"/>
-      <w:r>
-        <w:t>Lessons Learned</w:t>
+      <w:bookmarkStart w:id="73" w:name="_Toc479934428"/>
+      <w:r>
+        <w:t>Acknowledgment</w:t>
       </w:r>
       <w:bookmarkEnd w:id="73"/>
     </w:p>
     <w:p>
-      <w:pPr>
-        <w:pStyle w:val="Heading2"/>
-      </w:pPr>
-      <w:bookmarkStart w:id="74" w:name="_Toc479934428"/>
-      <w:r>
-        <w:t>Acknowledgment</w:t>
-      </w:r>
+      <w:r>
+        <w:t xml:space="preserve">We would like to thank the Software Engineering &amp; Computer Science departments at Penn State </w:t>
+      </w:r>
+      <w:proofErr w:type="spellStart"/>
+      <w:r>
+        <w:t>Behrend</w:t>
+      </w:r>
+      <w:proofErr w:type="spellEnd"/>
+      <w:r>
+        <w:t xml:space="preserve">. Without the resources and skills offered to us by </w:t>
+      </w:r>
+      <w:proofErr w:type="spellStart"/>
+      <w:r>
+        <w:t>Behrend</w:t>
+      </w:r>
+      <w:proofErr w:type="spellEnd"/>
+      <w:r>
+        <w:t xml:space="preserve">, this project would not have been possible. We appreciate the time, dedication, and work ethic demonstrated by professors in these departments to help us learn these skills. We would also like to personally thank a few individuals: Mr. George </w:t>
+      </w:r>
+      <w:proofErr w:type="spellStart"/>
+      <w:r>
+        <w:t>Dudas</w:t>
+      </w:r>
+      <w:proofErr w:type="spellEnd"/>
+      <w:r>
+        <w:t xml:space="preserve"> for being our primary faculty advisor and helping to guide us in the right direction when we needed help; Dr. Simon Fan for overseeing the Capstone course at </w:t>
+      </w:r>
+      <w:proofErr w:type="spellStart"/>
+      <w:r>
+        <w:t>Behrend</w:t>
+      </w:r>
+      <w:proofErr w:type="spellEnd"/>
+      <w:r>
+        <w:t xml:space="preserve">; Matthew Panetta for being our industry mentor and helping us to keep Erie Insurance’s goals in mind; </w:t>
+      </w:r>
+      <w:r>
+        <w:t xml:space="preserve">and lastly, </w:t>
+      </w:r>
+      <w:proofErr w:type="spellStart"/>
+      <w:r>
+        <w:t>MaryJo</w:t>
+      </w:r>
+      <w:proofErr w:type="spellEnd"/>
+      <w:r>
+        <w:t xml:space="preserve"> Ingalls for being our industry sponsor and allowing us the opportunity to work on a project as unique as this one.</w:t>
+      </w:r>
+      <w:bookmarkStart w:id="74" w:name="_GoBack"/>
       <w:bookmarkEnd w:id="74"/>
     </w:p>
     <w:p>
@@ -13705,7 +13763,7 @@
 </file>
 
 <file path=customXml/itemProps1.xml><?xml version="1.0" encoding="utf-8"?>
-<ds:datastoreItem xmlns:ds="http://schemas.openxmlformats.org/officeDocument/2006/customXml" ds:itemID="{8C7206FF-226F-46F6-8EB0-BCC5C71E8AD4}">
+<ds:datastoreItem xmlns:ds="http://schemas.openxmlformats.org/officeDocument/2006/customXml" ds:itemID="{5E4A3807-B80D-4AD6-83E3-5C35CEAA7D27}">
   <ds:schemaRefs>
     <ds:schemaRef ds:uri="http://schemas.openxmlformats.org/officeDocument/2006/bibliography"/>
   </ds:schemaRefs>

</xml_diff>

<commit_message>
didn't do as much as jake but it's k
</commit_message>
<xml_diff>
--- a/Documents/Reports/Team1_Report V5.0.docx
+++ b/Documents/Reports/Team1_Report V5.0.docx
@@ -1,6 +1,6 @@
 
 <file path=word/document.xml><?xml version="1.0" encoding="utf-8"?>
-<w:document xmlns:wpc="http://schemas.microsoft.com/office/word/2010/wordprocessingCanvas" xmlns:cx="http://schemas.microsoft.com/office/drawing/2014/chartex" xmlns:cx1="http://schemas.microsoft.com/office/drawing/2015/9/8/chartex" xmlns:cx2="http://schemas.microsoft.com/office/drawing/2015/10/21/chartex" xmlns:cx3="http://schemas.microsoft.com/office/drawing/2016/5/9/chartex" xmlns:cx4="http://schemas.microsoft.com/office/drawing/2016/5/10/chartex" xmlns:cx5="http://schemas.microsoft.com/office/drawing/2016/5/11/chartex" xmlns:cx6="http://schemas.microsoft.com/office/drawing/2016/5/12/chartex" xmlns:cx7="http://schemas.microsoft.com/office/drawing/2016/5/13/chartex" xmlns:cx8="http://schemas.microsoft.com/office/drawing/2016/5/14/chartex" xmlns:mc="http://schemas.openxmlformats.org/markup-compatibility/2006" xmlns:o="urn:schemas-microsoft-com:office:office" xmlns:r="http://schemas.openxmlformats.org/officeDocument/2006/relationships" xmlns:m="http://schemas.openxmlformats.org/officeDocument/2006/math" xmlns:v="urn:schemas-microsoft-com:vml" xmlns:wp14="http://schemas.microsoft.com/office/word/2010/wordprocessingDrawing" xmlns:wp="http://schemas.openxmlformats.org/drawingml/2006/wordprocessingDrawing" xmlns:w10="urn:schemas-microsoft-com:office:word" xmlns:w="http://schemas.openxmlformats.org/wordprocessingml/2006/main" xmlns:w14="http://schemas.microsoft.com/office/word/2010/wordml" xmlns:w15="http://schemas.microsoft.com/office/word/2012/wordml" xmlns:w16se="http://schemas.microsoft.com/office/word/2015/wordml/symex" xmlns:wpg="http://schemas.microsoft.com/office/word/2010/wordprocessingGroup" xmlns:wpi="http://schemas.microsoft.com/office/word/2010/wordprocessingInk" xmlns:wne="http://schemas.microsoft.com/office/word/2006/wordml" xmlns:wps="http://schemas.microsoft.com/office/word/2010/wordprocessingShape" mc:Ignorable="w14 w15 w16se wp14">
+<w:document xmlns:wpc="http://schemas.microsoft.com/office/word/2010/wordprocessingCanvas" xmlns:mc="http://schemas.openxmlformats.org/markup-compatibility/2006" xmlns:o="urn:schemas-microsoft-com:office:office" xmlns:r="http://schemas.openxmlformats.org/officeDocument/2006/relationships" xmlns:m="http://schemas.openxmlformats.org/officeDocument/2006/math" xmlns:v="urn:schemas-microsoft-com:vml" xmlns:wp14="http://schemas.microsoft.com/office/word/2010/wordprocessingDrawing" xmlns:wp="http://schemas.openxmlformats.org/drawingml/2006/wordprocessingDrawing" xmlns:w10="urn:schemas-microsoft-com:office:word" xmlns:w="http://schemas.openxmlformats.org/wordprocessingml/2006/main" xmlns:w14="http://schemas.microsoft.com/office/word/2010/wordml" xmlns:w15="http://schemas.microsoft.com/office/word/2012/wordml" xmlns:wpg="http://schemas.microsoft.com/office/word/2010/wordprocessingGroup" xmlns:wpi="http://schemas.microsoft.com/office/word/2010/wordprocessingInk" xmlns:wne="http://schemas.microsoft.com/office/word/2006/wordml" xmlns:wps="http://schemas.microsoft.com/office/word/2010/wordprocessingShape" mc:Ignorable="w14 w15 wp14">
   <w:body>
     <w:sdt>
       <w:sdtPr>
@@ -6572,6 +6572,24 @@
       <w:r>
         <w:t xml:space="preserve"> We have updated Section 1 to complete the abstract.</w:t>
       </w:r>
+    </w:p>
+    <w:p>
+      <w:pPr>
+        <w:pStyle w:val="Heading2"/>
+      </w:pPr>
+      <w:r>
+        <w:t>Changes in Version 5.0</w:t>
+      </w:r>
+    </w:p>
+    <w:p>
+      <w:r>
+        <w:t xml:space="preserve">In this version, we have made adjustments to the document based on feedback from version 4.0. We have also updated section 11 to include our final thoughts and acknowledgements on the project. We have thoroughly checked every section for any additional changes that we must make based on our final build. Section 9.3 includes an updated list of our final issues that remain open, as well as </w:t>
+      </w:r>
+      <w:r>
+        <w:t>why they remain open.</w:t>
+      </w:r>
+      <w:bookmarkStart w:id="8" w:name="_GoBack"/>
+      <w:bookmarkEnd w:id="8"/>
       <w:r>
         <w:br w:type="page"/>
       </w:r>
@@ -6583,7 +6601,7 @@
           <w:rFonts w:cs="Times New Roman"/>
         </w:rPr>
       </w:pPr>
-      <w:bookmarkStart w:id="8" w:name="_Toc479934368"/>
+      <w:bookmarkStart w:id="9" w:name="_Toc479934368"/>
       <w:r>
         <w:rPr>
           <w:rFonts w:cs="Times New Roman"/>
@@ -6591,7 +6609,7 @@
         <w:lastRenderedPageBreak/>
         <w:t>Problem Statement</w:t>
       </w:r>
-      <w:bookmarkEnd w:id="8"/>
+      <w:bookmarkEnd w:id="9"/>
     </w:p>
     <w:p>
       <w:pPr>
@@ -6600,11 +6618,11 @@
           <w:b/>
         </w:rPr>
       </w:pPr>
-      <w:bookmarkStart w:id="9" w:name="_Toc479934369"/>
+      <w:bookmarkStart w:id="10" w:name="_Toc479934369"/>
       <w:r>
         <w:t>Business Background</w:t>
       </w:r>
-      <w:bookmarkEnd w:id="9"/>
+      <w:bookmarkEnd w:id="10"/>
     </w:p>
     <w:p>
       <w:r>
@@ -6630,11 +6648,11 @@
           <w:b/>
         </w:rPr>
       </w:pPr>
-      <w:bookmarkStart w:id="10" w:name="_Toc479934370"/>
+      <w:bookmarkStart w:id="11" w:name="_Toc479934370"/>
       <w:r>
         <w:t>Needs</w:t>
       </w:r>
-      <w:bookmarkEnd w:id="10"/>
+      <w:bookmarkEnd w:id="11"/>
     </w:p>
     <w:p>
       <w:r>
@@ -6649,11 +6667,11 @@
           <w:b/>
         </w:rPr>
       </w:pPr>
-      <w:bookmarkStart w:id="11" w:name="_Toc479934371"/>
+      <w:bookmarkStart w:id="12" w:name="_Toc479934371"/>
       <w:r>
         <w:t>Objectives</w:t>
       </w:r>
-      <w:bookmarkEnd w:id="11"/>
+      <w:bookmarkEnd w:id="12"/>
     </w:p>
     <w:p>
       <w:pPr>
@@ -6673,7 +6691,7 @@
           <w:rFonts w:cs="Times New Roman"/>
         </w:rPr>
       </w:pPr>
-      <w:bookmarkStart w:id="12" w:name="_Toc479934372"/>
+      <w:bookmarkStart w:id="13" w:name="_Toc479934372"/>
       <w:r>
         <w:rPr>
           <w:rFonts w:cs="Times New Roman"/>
@@ -6681,7 +6699,7 @@
         <w:lastRenderedPageBreak/>
         <w:t>Requirements</w:t>
       </w:r>
-      <w:bookmarkEnd w:id="12"/>
+      <w:bookmarkEnd w:id="13"/>
     </w:p>
     <w:p>
       <w:pPr>
@@ -6690,14 +6708,14 @@
           <w:b/>
         </w:rPr>
       </w:pPr>
-      <w:bookmarkStart w:id="13" w:name="_Toc479934373"/>
+      <w:bookmarkStart w:id="14" w:name="_Toc479934373"/>
       <w:r>
         <w:t>U</w:t>
       </w:r>
       <w:r>
         <w:t>ser Requirements</w:t>
       </w:r>
-      <w:bookmarkEnd w:id="13"/>
+      <w:bookmarkEnd w:id="14"/>
     </w:p>
     <w:p>
       <w:pPr>
@@ -6706,14 +6724,14 @@
           <w:rFonts w:cs="Times New Roman"/>
         </w:rPr>
       </w:pPr>
-      <w:bookmarkStart w:id="14" w:name="_Toc479934374"/>
+      <w:bookmarkStart w:id="15" w:name="_Toc479934374"/>
       <w:r>
         <w:rPr>
           <w:rFonts w:cs="Times New Roman"/>
         </w:rPr>
         <w:t>Glossary of Relevant Domain Terminology</w:t>
       </w:r>
-      <w:bookmarkEnd w:id="14"/>
+      <w:bookmarkEnd w:id="15"/>
     </w:p>
     <w:p>
       <w:pPr>
@@ -6804,14 +6822,14 @@
           <w:rFonts w:cs="Times New Roman"/>
         </w:rPr>
       </w:pPr>
-      <w:bookmarkStart w:id="15" w:name="_Toc479934375"/>
+      <w:bookmarkStart w:id="16" w:name="_Toc479934375"/>
       <w:r>
         <w:rPr>
           <w:rFonts w:cs="Times New Roman"/>
         </w:rPr>
         <w:t>User Groups</w:t>
       </w:r>
-      <w:bookmarkEnd w:id="15"/>
+      <w:bookmarkEnd w:id="16"/>
     </w:p>
     <w:p>
       <w:r>
@@ -6844,14 +6862,14 @@
           <w:rFonts w:cs="Times New Roman"/>
         </w:rPr>
       </w:pPr>
-      <w:bookmarkStart w:id="16" w:name="_Toc479934376"/>
+      <w:bookmarkStart w:id="17" w:name="_Toc479934376"/>
       <w:r>
         <w:rPr>
           <w:rFonts w:cs="Times New Roman"/>
         </w:rPr>
         <w:t>Functional Requirements</w:t>
       </w:r>
-      <w:bookmarkEnd w:id="16"/>
+      <w:bookmarkEnd w:id="17"/>
     </w:p>
     <w:p>
       <w:pPr>
@@ -6906,7 +6924,7 @@
           <v:shape id="_x0000_i1025" type="#_x0000_t75" style="width:466.5pt;height:225.75pt" o:ole="">
             <v:imagedata r:id="rId8" o:title=""/>
           </v:shape>
-          <o:OLEObject Type="Embed" ProgID="Visio.Drawing.15" ShapeID="_x0000_i1025" DrawAspect="Content" ObjectID="_1554546898" r:id="rId9"/>
+          <o:OLEObject Type="Embed" ProgID="Visio.Drawing.15" ShapeID="_x0000_i1025" DrawAspect="Content" ObjectID="_1554556222" r:id="rId9"/>
         </w:object>
       </w:r>
     </w:p>
@@ -7096,16 +7114,16 @@
           <w:rFonts w:cs="Times New Roman"/>
         </w:rPr>
       </w:pPr>
-      <w:bookmarkStart w:id="17" w:name="_Toc474337947"/>
-      <w:bookmarkStart w:id="18" w:name="_Toc479934377"/>
+      <w:bookmarkStart w:id="18" w:name="_Toc474337947"/>
+      <w:bookmarkStart w:id="19" w:name="_Toc479934377"/>
       <w:r>
         <w:rPr>
           <w:rFonts w:cs="Times New Roman"/>
         </w:rPr>
         <w:t>Non-functional Requirements</w:t>
       </w:r>
-      <w:bookmarkEnd w:id="17"/>
       <w:bookmarkEnd w:id="18"/>
+      <w:bookmarkEnd w:id="19"/>
     </w:p>
     <w:p>
       <w:r>
@@ -7342,13 +7360,13 @@
       <w:pPr>
         <w:pStyle w:val="Heading2"/>
       </w:pPr>
-      <w:bookmarkStart w:id="19" w:name="_Toc474337948"/>
-      <w:bookmarkStart w:id="20" w:name="_Toc479934378"/>
+      <w:bookmarkStart w:id="20" w:name="_Toc474337948"/>
+      <w:bookmarkStart w:id="21" w:name="_Toc479934378"/>
       <w:r>
         <w:t>System Requirements</w:t>
       </w:r>
-      <w:bookmarkEnd w:id="19"/>
       <w:bookmarkEnd w:id="20"/>
+      <w:bookmarkEnd w:id="21"/>
     </w:p>
     <w:p>
       <w:r>
@@ -7363,16 +7381,16 @@
           <w:rFonts w:cs="Times New Roman"/>
         </w:rPr>
       </w:pPr>
-      <w:bookmarkStart w:id="21" w:name="_Toc474337949"/>
-      <w:bookmarkStart w:id="22" w:name="_Toc479934379"/>
+      <w:bookmarkStart w:id="22" w:name="_Toc474337949"/>
+      <w:bookmarkStart w:id="23" w:name="_Toc479934379"/>
       <w:r>
         <w:rPr>
           <w:rFonts w:cs="Times New Roman"/>
         </w:rPr>
         <w:t>Functional Requirements</w:t>
       </w:r>
-      <w:bookmarkEnd w:id="21"/>
       <w:bookmarkEnd w:id="22"/>
+      <w:bookmarkEnd w:id="23"/>
     </w:p>
     <w:p>
       <w:pPr>
@@ -7494,7 +7512,7 @@
           <v:shape id="_x0000_i1026" type="#_x0000_t75" style="width:409.5pt;height:333.75pt" o:ole="">
             <v:imagedata r:id="rId10" o:title=""/>
           </v:shape>
-          <o:OLEObject Type="Embed" ProgID="Visio.Drawing.15" ShapeID="_x0000_i1026" DrawAspect="Content" ObjectID="_1554546899" r:id="rId11"/>
+          <o:OLEObject Type="Embed" ProgID="Visio.Drawing.15" ShapeID="_x0000_i1026" DrawAspect="Content" ObjectID="_1554556223" r:id="rId11"/>
         </w:object>
       </w:r>
     </w:p>
@@ -7645,16 +7663,16 @@
           <w:rFonts w:cs="Times New Roman"/>
         </w:rPr>
       </w:pPr>
-      <w:bookmarkStart w:id="23" w:name="_Toc474337950"/>
-      <w:bookmarkStart w:id="24" w:name="_Toc479934380"/>
+      <w:bookmarkStart w:id="24" w:name="_Toc474337950"/>
+      <w:bookmarkStart w:id="25" w:name="_Toc479934380"/>
       <w:r>
         <w:rPr>
           <w:rFonts w:cs="Times New Roman"/>
         </w:rPr>
         <w:t>Non-functional Requirements</w:t>
       </w:r>
-      <w:bookmarkEnd w:id="23"/>
       <w:bookmarkEnd w:id="24"/>
+      <w:bookmarkEnd w:id="25"/>
     </w:p>
     <w:p>
       <w:pPr>
@@ -7881,13 +7899,13 @@
       <w:pPr>
         <w:pStyle w:val="Heading2"/>
       </w:pPr>
-      <w:bookmarkStart w:id="25" w:name="_Toc474337951"/>
-      <w:bookmarkStart w:id="26" w:name="_Toc479934381"/>
+      <w:bookmarkStart w:id="26" w:name="_Toc474337951"/>
+      <w:bookmarkStart w:id="27" w:name="_Toc479934381"/>
       <w:r>
         <w:t>Requirements Trace Table</w:t>
       </w:r>
-      <w:bookmarkEnd w:id="25"/>
       <w:bookmarkEnd w:id="26"/>
+      <w:bookmarkEnd w:id="27"/>
     </w:p>
     <w:p>
       <w:r>
@@ -7907,22 +7925,22 @@
       <w:r>
         <w:br w:type="page"/>
       </w:r>
-      <w:bookmarkStart w:id="27" w:name="_Toc479934382"/>
+      <w:bookmarkStart w:id="28" w:name="_Toc479934382"/>
       <w:r>
         <w:lastRenderedPageBreak/>
         <w:t>Exploratory Studies</w:t>
       </w:r>
-      <w:bookmarkEnd w:id="27"/>
+      <w:bookmarkEnd w:id="28"/>
     </w:p>
     <w:p>
       <w:pPr>
         <w:pStyle w:val="Heading2"/>
       </w:pPr>
-      <w:bookmarkStart w:id="28" w:name="_Toc479934383"/>
+      <w:bookmarkStart w:id="29" w:name="_Toc479934383"/>
       <w:r>
         <w:t>Relevant Techniques</w:t>
       </w:r>
-      <w:bookmarkEnd w:id="28"/>
+      <w:bookmarkEnd w:id="29"/>
     </w:p>
     <w:p>
       <w:r>
@@ -7936,11 +7954,11 @@
       <w:pPr>
         <w:pStyle w:val="Heading2"/>
       </w:pPr>
-      <w:bookmarkStart w:id="29" w:name="_Toc479934384"/>
+      <w:bookmarkStart w:id="30" w:name="_Toc479934384"/>
       <w:r>
         <w:t>Relevant Packages/Products</w:t>
       </w:r>
-      <w:bookmarkEnd w:id="29"/>
+      <w:bookmarkEnd w:id="30"/>
     </w:p>
     <w:p>
       <w:r>
@@ -7951,11 +7969,11 @@
       <w:pPr>
         <w:pStyle w:val="Heading2"/>
       </w:pPr>
-      <w:bookmarkStart w:id="30" w:name="_Toc479934385"/>
+      <w:bookmarkStart w:id="31" w:name="_Toc479934385"/>
       <w:r>
         <w:t>Broader Impacts</w:t>
       </w:r>
-      <w:bookmarkEnd w:id="30"/>
+      <w:bookmarkEnd w:id="31"/>
     </w:p>
     <w:p>
       <w:r>
@@ -8004,22 +8022,22 @@
       <w:pPr>
         <w:pStyle w:val="Heading1"/>
       </w:pPr>
-      <w:bookmarkStart w:id="31" w:name="_Toc479934386"/>
+      <w:bookmarkStart w:id="32" w:name="_Toc479934386"/>
       <w:r>
         <w:lastRenderedPageBreak/>
         <w:t>System Design</w:t>
       </w:r>
-      <w:bookmarkEnd w:id="31"/>
+      <w:bookmarkEnd w:id="32"/>
     </w:p>
     <w:p>
       <w:pPr>
         <w:pStyle w:val="Heading2"/>
       </w:pPr>
-      <w:bookmarkStart w:id="32" w:name="_Toc479934387"/>
+      <w:bookmarkStart w:id="33" w:name="_Toc479934387"/>
       <w:r>
         <w:t>Architectural Design</w:t>
       </w:r>
-      <w:bookmarkEnd w:id="32"/>
+      <w:bookmarkEnd w:id="33"/>
     </w:p>
     <w:p>
       <w:r>
@@ -8121,7 +8139,7 @@
           <v:shape id="_x0000_i1027" type="#_x0000_t75" style="width:467.25pt;height:219pt" o:ole="">
             <v:imagedata r:id="rId12" o:title=""/>
           </v:shape>
-          <o:OLEObject Type="Embed" ProgID="Visio.Drawing.15" ShapeID="_x0000_i1027" DrawAspect="Content" ObjectID="_1554546900" r:id="rId13"/>
+          <o:OLEObject Type="Embed" ProgID="Visio.Drawing.15" ShapeID="_x0000_i1027" DrawAspect="Content" ObjectID="_1554556224" r:id="rId13"/>
         </w:object>
       </w:r>
     </w:p>
@@ -8242,12 +8260,12 @@
       <w:pPr>
         <w:pStyle w:val="Heading2"/>
       </w:pPr>
-      <w:bookmarkStart w:id="33" w:name="_Toc479934388"/>
+      <w:bookmarkStart w:id="34" w:name="_Toc479934388"/>
       <w:r>
         <w:lastRenderedPageBreak/>
         <w:t>Structural Design</w:t>
       </w:r>
-      <w:bookmarkEnd w:id="33"/>
+      <w:bookmarkEnd w:id="34"/>
     </w:p>
     <w:p>
       <w:r>
@@ -9213,12 +9231,12 @@
       <w:pPr>
         <w:pStyle w:val="Heading2"/>
       </w:pPr>
-      <w:bookmarkStart w:id="34" w:name="_Toc479934389"/>
+      <w:bookmarkStart w:id="35" w:name="_Toc479934389"/>
       <w:r>
         <w:lastRenderedPageBreak/>
         <w:t>User Interface Design</w:t>
       </w:r>
-      <w:bookmarkEnd w:id="34"/>
+      <w:bookmarkEnd w:id="35"/>
     </w:p>
     <w:p>
       <w:r>
@@ -10177,12 +10195,12 @@
       <w:pPr>
         <w:pStyle w:val="Heading2"/>
       </w:pPr>
-      <w:bookmarkStart w:id="35" w:name="_Toc479934390"/>
+      <w:bookmarkStart w:id="36" w:name="_Toc479934390"/>
       <w:r>
         <w:lastRenderedPageBreak/>
         <w:t>Behavioral Design</w:t>
       </w:r>
-      <w:bookmarkEnd w:id="35"/>
+      <w:bookmarkEnd w:id="36"/>
     </w:p>
     <w:p>
       <w:r>
@@ -10202,7 +10220,7 @@
           <v:shape id="_x0000_i1028" type="#_x0000_t75" style="width:5in;height:497.25pt" o:ole="">
             <v:imagedata r:id="rId25" o:title=""/>
           </v:shape>
-          <o:OLEObject Type="Embed" ProgID="Visio.Drawing.15" ShapeID="_x0000_i1028" DrawAspect="Content" ObjectID="_1554546901" r:id="rId26"/>
+          <o:OLEObject Type="Embed" ProgID="Visio.Drawing.15" ShapeID="_x0000_i1028" DrawAspect="Content" ObjectID="_1554556225" r:id="rId26"/>
         </w:object>
       </w:r>
     </w:p>
@@ -10285,12 +10303,12 @@
       <w:pPr>
         <w:pStyle w:val="Heading2"/>
       </w:pPr>
-      <w:bookmarkStart w:id="36" w:name="_Toc479934391"/>
+      <w:bookmarkStart w:id="37" w:name="_Toc479934391"/>
       <w:r>
         <w:lastRenderedPageBreak/>
         <w:t>Design Alternatives &amp; Design Rationale</w:t>
       </w:r>
-      <w:bookmarkEnd w:id="36"/>
+      <w:bookmarkEnd w:id="37"/>
     </w:p>
     <w:p>
       <w:r>
@@ -10392,22 +10410,22 @@
       <w:pPr>
         <w:pStyle w:val="Heading1"/>
       </w:pPr>
-      <w:bookmarkStart w:id="37" w:name="_Toc479934392"/>
+      <w:bookmarkStart w:id="38" w:name="_Toc479934392"/>
       <w:r>
         <w:lastRenderedPageBreak/>
         <w:t>System Implementation</w:t>
       </w:r>
-      <w:bookmarkEnd w:id="37"/>
+      <w:bookmarkEnd w:id="38"/>
     </w:p>
     <w:p>
       <w:pPr>
         <w:pStyle w:val="Heading2"/>
       </w:pPr>
-      <w:bookmarkStart w:id="38" w:name="_Toc479934393"/>
+      <w:bookmarkStart w:id="39" w:name="_Toc479934393"/>
       <w:r>
         <w:t>Programming Languages &amp; Tools</w:t>
       </w:r>
-      <w:bookmarkEnd w:id="38"/>
+      <w:bookmarkEnd w:id="39"/>
     </w:p>
     <w:p>
       <w:r>
@@ -10443,11 +10461,11 @@
       <w:pPr>
         <w:pStyle w:val="Heading2"/>
       </w:pPr>
-      <w:bookmarkStart w:id="39" w:name="_Toc479934394"/>
+      <w:bookmarkStart w:id="40" w:name="_Toc479934394"/>
       <w:r>
         <w:t>Coding Conventions</w:t>
       </w:r>
-      <w:bookmarkEnd w:id="39"/>
+      <w:bookmarkEnd w:id="40"/>
     </w:p>
     <w:p>
       <w:r>
@@ -10458,11 +10476,11 @@
       <w:pPr>
         <w:pStyle w:val="Heading2"/>
       </w:pPr>
-      <w:bookmarkStart w:id="40" w:name="_Toc479934395"/>
+      <w:bookmarkStart w:id="41" w:name="_Toc479934395"/>
       <w:r>
         <w:t>Code Version Control</w:t>
       </w:r>
-      <w:bookmarkEnd w:id="40"/>
+      <w:bookmarkEnd w:id="41"/>
     </w:p>
     <w:p>
       <w:r>
@@ -10489,11 +10507,11 @@
       <w:pPr>
         <w:pStyle w:val="Heading2"/>
       </w:pPr>
-      <w:bookmarkStart w:id="41" w:name="_Toc479934396"/>
+      <w:bookmarkStart w:id="42" w:name="_Toc479934396"/>
       <w:r>
         <w:t>Implementation Alternatives &amp; Decision Rationale</w:t>
       </w:r>
-      <w:bookmarkEnd w:id="41"/>
+      <w:bookmarkEnd w:id="42"/>
     </w:p>
     <w:p>
       <w:r>
@@ -10528,11 +10546,11 @@
       <w:pPr>
         <w:pStyle w:val="Heading2"/>
       </w:pPr>
-      <w:bookmarkStart w:id="42" w:name="_Toc479934397"/>
+      <w:bookmarkStart w:id="43" w:name="_Toc479934397"/>
       <w:r>
         <w:t>Analysis of Key Algorithms</w:t>
       </w:r>
-      <w:bookmarkEnd w:id="42"/>
+      <w:bookmarkEnd w:id="43"/>
     </w:p>
     <w:p>
       <w:pPr>
@@ -10552,22 +10570,22 @@
       <w:pPr>
         <w:pStyle w:val="Heading1"/>
       </w:pPr>
-      <w:bookmarkStart w:id="43" w:name="_Toc479934398"/>
+      <w:bookmarkStart w:id="44" w:name="_Toc479934398"/>
       <w:r>
         <w:lastRenderedPageBreak/>
         <w:t>System Testing</w:t>
       </w:r>
-      <w:bookmarkEnd w:id="43"/>
+      <w:bookmarkEnd w:id="44"/>
     </w:p>
     <w:p>
       <w:pPr>
         <w:pStyle w:val="Heading2"/>
       </w:pPr>
-      <w:bookmarkStart w:id="44" w:name="_Toc479934399"/>
+      <w:bookmarkStart w:id="45" w:name="_Toc479934399"/>
       <w:r>
         <w:t>Test Automation Framework</w:t>
       </w:r>
-      <w:bookmarkEnd w:id="44"/>
+      <w:bookmarkEnd w:id="45"/>
     </w:p>
     <w:p>
       <w:r>
@@ -10578,11 +10596,11 @@
       <w:pPr>
         <w:pStyle w:val="Heading3"/>
       </w:pPr>
-      <w:bookmarkStart w:id="45" w:name="_Toc479934400"/>
+      <w:bookmarkStart w:id="46" w:name="_Toc479934400"/>
       <w:r>
         <w:t>Steps for Installing Test Framework</w:t>
       </w:r>
-      <w:bookmarkEnd w:id="45"/>
+      <w:bookmarkEnd w:id="46"/>
     </w:p>
     <w:p>
       <w:r>
@@ -10599,11 +10617,11 @@
       <w:pPr>
         <w:pStyle w:val="Heading3"/>
       </w:pPr>
-      <w:bookmarkStart w:id="46" w:name="_Toc479934401"/>
+      <w:bookmarkStart w:id="47" w:name="_Toc479934401"/>
       <w:r>
         <w:t>Steps for Running Test Cases</w:t>
       </w:r>
-      <w:bookmarkEnd w:id="46"/>
+      <w:bookmarkEnd w:id="47"/>
     </w:p>
     <w:p>
       <w:r>
@@ -10623,21 +10641,21 @@
       <w:pPr>
         <w:pStyle w:val="Heading2"/>
       </w:pPr>
-      <w:bookmarkStart w:id="47" w:name="_Toc479934402"/>
+      <w:bookmarkStart w:id="48" w:name="_Toc479934402"/>
       <w:r>
         <w:t>Test Case Design</w:t>
       </w:r>
-      <w:bookmarkEnd w:id="47"/>
+      <w:bookmarkEnd w:id="48"/>
     </w:p>
     <w:p>
       <w:pPr>
         <w:pStyle w:val="Heading3"/>
       </w:pPr>
-      <w:bookmarkStart w:id="48" w:name="_Toc479934403"/>
+      <w:bookmarkStart w:id="49" w:name="_Toc479934403"/>
       <w:r>
         <w:t>Test Suites</w:t>
       </w:r>
-      <w:bookmarkEnd w:id="48"/>
+      <w:bookmarkEnd w:id="49"/>
     </w:p>
     <w:p>
       <w:r>
@@ -10672,14 +10690,14 @@
       <w:pPr>
         <w:pStyle w:val="Heading3"/>
       </w:pPr>
-      <w:bookmarkStart w:id="49" w:name="_Toc479934404"/>
+      <w:bookmarkStart w:id="50" w:name="_Toc479934404"/>
       <w:r>
         <w:t xml:space="preserve">Unit </w:t>
       </w:r>
       <w:r>
         <w:t>Test Cases</w:t>
       </w:r>
-      <w:bookmarkEnd w:id="49"/>
+      <w:bookmarkEnd w:id="50"/>
     </w:p>
     <w:p>
       <w:r>
@@ -10699,14 +10717,14 @@
       <w:pPr>
         <w:pStyle w:val="Heading3"/>
       </w:pPr>
-      <w:bookmarkStart w:id="50" w:name="_Toc479934405"/>
+      <w:bookmarkStart w:id="51" w:name="_Toc479934405"/>
       <w:r>
         <w:t>Integration</w:t>
       </w:r>
       <w:r>
         <w:t xml:space="preserve"> Test Cases</w:t>
       </w:r>
-      <w:bookmarkEnd w:id="50"/>
+      <w:bookmarkEnd w:id="51"/>
     </w:p>
     <w:p>
       <w:r>
@@ -10723,14 +10741,14 @@
       <w:pPr>
         <w:pStyle w:val="Heading3"/>
       </w:pPr>
-      <w:bookmarkStart w:id="51" w:name="_Toc479934406"/>
+      <w:bookmarkStart w:id="52" w:name="_Toc479934406"/>
       <w:r>
         <w:t>System</w:t>
       </w:r>
       <w:r>
         <w:t xml:space="preserve"> Test Cases</w:t>
       </w:r>
-      <w:bookmarkEnd w:id="51"/>
+      <w:bookmarkEnd w:id="52"/>
     </w:p>
     <w:p>
       <w:r>
@@ -10748,7 +10766,7 @@
       <w:pPr>
         <w:pStyle w:val="Heading3"/>
       </w:pPr>
-      <w:bookmarkStart w:id="52" w:name="_Toc479934407"/>
+      <w:bookmarkStart w:id="53" w:name="_Toc479934407"/>
       <w:r>
         <w:lastRenderedPageBreak/>
         <w:t>Acceptance</w:t>
@@ -10756,7 +10774,7 @@
       <w:r>
         <w:t xml:space="preserve"> Test Cases</w:t>
       </w:r>
-      <w:bookmarkEnd w:id="52"/>
+      <w:bookmarkEnd w:id="53"/>
     </w:p>
     <w:p>
       <w:r>
@@ -10776,7 +10794,7 @@
       <w:pPr>
         <w:pStyle w:val="Heading2"/>
       </w:pPr>
-      <w:bookmarkStart w:id="53" w:name="_Toc479934408"/>
+      <w:bookmarkStart w:id="54" w:name="_Toc479934408"/>
       <w:r>
         <w:t xml:space="preserve">Test Case </w:t>
       </w:r>
@@ -10786,7 +10804,7 @@
       <w:r>
         <w:t xml:space="preserve"> Report</w:t>
       </w:r>
-      <w:bookmarkEnd w:id="53"/>
+      <w:bookmarkEnd w:id="54"/>
     </w:p>
     <w:p>
       <w:r>
@@ -10797,11 +10815,11 @@
       <w:pPr>
         <w:pStyle w:val="Heading3"/>
       </w:pPr>
-      <w:bookmarkStart w:id="54" w:name="_Toc479934409"/>
+      <w:bookmarkStart w:id="55" w:name="_Toc479934409"/>
       <w:r>
         <w:t>Unit Testing Report</w:t>
       </w:r>
-      <w:bookmarkEnd w:id="54"/>
+      <w:bookmarkEnd w:id="55"/>
     </w:p>
     <w:p>
       <w:r>
@@ -10820,11 +10838,11 @@
       <w:pPr>
         <w:pStyle w:val="Heading3"/>
       </w:pPr>
-      <w:bookmarkStart w:id="55" w:name="_Toc479934410"/>
+      <w:bookmarkStart w:id="56" w:name="_Toc479934410"/>
       <w:r>
         <w:t>Integration Testing Report</w:t>
       </w:r>
-      <w:bookmarkEnd w:id="55"/>
+      <w:bookmarkEnd w:id="56"/>
     </w:p>
     <w:p>
       <w:r>
@@ -10835,11 +10853,11 @@
       <w:pPr>
         <w:pStyle w:val="Heading3"/>
       </w:pPr>
-      <w:bookmarkStart w:id="56" w:name="_Toc479934411"/>
+      <w:bookmarkStart w:id="57" w:name="_Toc479934411"/>
       <w:r>
         <w:t>System Testing Report</w:t>
       </w:r>
-      <w:bookmarkEnd w:id="56"/>
+      <w:bookmarkEnd w:id="57"/>
     </w:p>
     <w:p>
       <w:r>
@@ -10855,11 +10873,11 @@
       <w:pPr>
         <w:pStyle w:val="Heading3"/>
       </w:pPr>
-      <w:bookmarkStart w:id="57" w:name="_Toc479934412"/>
+      <w:bookmarkStart w:id="58" w:name="_Toc479934412"/>
       <w:r>
         <w:t>Acceptance Testing Report</w:t>
       </w:r>
-      <w:bookmarkEnd w:id="57"/>
+      <w:bookmarkEnd w:id="58"/>
     </w:p>
     <w:p>
       <w:r>
@@ -10888,18 +10906,18 @@
       <w:pPr>
         <w:pStyle w:val="Heading1"/>
       </w:pPr>
-      <w:bookmarkStart w:id="58" w:name="_Toc479934413"/>
+      <w:bookmarkStart w:id="59" w:name="_Toc479934413"/>
       <w:r>
         <w:lastRenderedPageBreak/>
         <w:t>Challenges &amp; Open Issues</w:t>
       </w:r>
-      <w:bookmarkEnd w:id="58"/>
+      <w:bookmarkEnd w:id="59"/>
     </w:p>
     <w:p>
       <w:pPr>
         <w:pStyle w:val="Heading2"/>
       </w:pPr>
-      <w:bookmarkStart w:id="59" w:name="_Toc479934414"/>
+      <w:bookmarkStart w:id="60" w:name="_Toc479934414"/>
       <w:r>
         <w:t>Challenges Face</w:t>
       </w:r>
@@ -10909,7 +10927,7 @@
       <w:r>
         <w:t xml:space="preserve"> in Requirements Engineering</w:t>
       </w:r>
-      <w:bookmarkEnd w:id="59"/>
+      <w:bookmarkEnd w:id="60"/>
     </w:p>
     <w:p>
       <w:r>
@@ -10920,11 +10938,11 @@
       <w:pPr>
         <w:pStyle w:val="Heading2"/>
       </w:pPr>
-      <w:bookmarkStart w:id="60" w:name="_Toc479934415"/>
+      <w:bookmarkStart w:id="61" w:name="_Toc479934415"/>
       <w:r>
         <w:t>Challenges Faced in System Development</w:t>
       </w:r>
-      <w:bookmarkEnd w:id="60"/>
+      <w:bookmarkEnd w:id="61"/>
     </w:p>
     <w:p>
       <w:r>
@@ -10957,19 +10975,11 @@
       <w:pPr>
         <w:pStyle w:val="Heading2"/>
       </w:pPr>
-      <w:bookmarkStart w:id="61" w:name="_Toc479934416"/>
+      <w:bookmarkStart w:id="62" w:name="_Toc479934416"/>
       <w:r>
         <w:t>Open Issues &amp; Ideas for Solutions</w:t>
       </w:r>
-      <w:bookmarkEnd w:id="61"/>
-    </w:p>
-    <w:p>
-      <w:r>
-        <w:t xml:space="preserve">We currently have two existing issues: </w:t>
-      </w:r>
-      <w:r>
-        <w:t>1.) We cannot collect point orbs while the car is completely stopped and 2.) messages in the tutorial either cannot be clicked at all or can only be clicked on the left or right edges.</w:t>
-      </w:r>
+      <w:bookmarkEnd w:id="62"/>
     </w:p>
     <w:p>
       <w:pPr>
@@ -10980,43 +10990,10 @@
         </w:rPr>
       </w:pPr>
       <w:r>
-        <w:t xml:space="preserve">An idea </w:t>
-      </w:r>
-      <w:r>
-        <w:t>that we discussed, as an attempt to fix</w:t>
-      </w:r>
-      <w:r>
-        <w:t xml:space="preserve"> the point orb collection issue</w:t>
-      </w:r>
-      <w:r>
-        <w:t>,</w:t>
-      </w:r>
-      <w:r>
-        <w:t xml:space="preserve"> would be to set the speed of the car to a very small number rather than</w:t>
-      </w:r>
-      <w:r>
-        <w:t xml:space="preserve"> setting it to</w:t>
-      </w:r>
-      <w:r>
-        <w:t xml:space="preserve"> zero. </w:t>
-      </w:r>
-      <w:r>
-        <w:t xml:space="preserve">The </w:t>
-      </w:r>
-      <w:r>
-        <w:t xml:space="preserve">team thinks that the gaze </w:t>
-      </w:r>
-      <w:r>
-        <w:t xml:space="preserve">input </w:t>
-      </w:r>
-      <w:r>
-        <w:t xml:space="preserve">module we are using may need a non-zero speed set to </w:t>
-      </w:r>
-      <w:r>
-        <w:t xml:space="preserve">actually </w:t>
-      </w:r>
-      <w:r>
-        <w:t xml:space="preserve">function correctly. This potential solution may also fix the second issue as well, since they are both using the gaze module. </w:t>
+        <w:t>The issues that remain open at the end of development stem from our challenges faced during system development. There is still a vast amount of information that we do not know about Unity development and mobile optimization, so we continue to face performance issues on the hardware we are developing on. We could go back and start over and come out with a better project utilizing knowledge that we have now.</w:t>
+      </w:r>
+      <w:r>
+        <w:t xml:space="preserve"> </w:t>
       </w:r>
       <w:r>
         <w:br w:type="page"/>
@@ -11026,22 +11003,22 @@
       <w:pPr>
         <w:pStyle w:val="Heading1"/>
       </w:pPr>
-      <w:bookmarkStart w:id="62" w:name="_Toc479934417"/>
+      <w:bookmarkStart w:id="63" w:name="_Toc479934417"/>
       <w:r>
         <w:lastRenderedPageBreak/>
         <w:t>System Manuals</w:t>
       </w:r>
-      <w:bookmarkEnd w:id="62"/>
+      <w:bookmarkEnd w:id="63"/>
     </w:p>
     <w:p>
       <w:pPr>
         <w:pStyle w:val="Heading2"/>
       </w:pPr>
-      <w:bookmarkStart w:id="63" w:name="_Toc479934418"/>
+      <w:bookmarkStart w:id="64" w:name="_Toc479934418"/>
       <w:r>
         <w:t>Instructions for System Development</w:t>
       </w:r>
-      <w:bookmarkEnd w:id="63"/>
+      <w:bookmarkEnd w:id="64"/>
     </w:p>
     <w:p>
       <w:r>
@@ -11058,11 +11035,11 @@
       <w:pPr>
         <w:pStyle w:val="Heading3"/>
       </w:pPr>
-      <w:bookmarkStart w:id="64" w:name="_Toc479934419"/>
+      <w:bookmarkStart w:id="65" w:name="_Toc479934419"/>
       <w:r>
         <w:t>How to Set Up Development Environment</w:t>
       </w:r>
-      <w:bookmarkEnd w:id="64"/>
+      <w:bookmarkEnd w:id="65"/>
     </w:p>
     <w:p>
       <w:r>
@@ -11096,21 +11073,21 @@
       <w:pPr>
         <w:pStyle w:val="Heading3"/>
       </w:pPr>
-      <w:bookmarkStart w:id="65" w:name="_Toc479934420"/>
+      <w:bookmarkStart w:id="66" w:name="_Toc479934420"/>
       <w:r>
         <w:t>Notes on System Further Extensions</w:t>
       </w:r>
-      <w:bookmarkEnd w:id="65"/>
+      <w:bookmarkEnd w:id="66"/>
     </w:p>
     <w:p>
       <w:pPr>
         <w:pStyle w:val="Heading2"/>
       </w:pPr>
-      <w:bookmarkStart w:id="66" w:name="_Toc479934421"/>
+      <w:bookmarkStart w:id="67" w:name="_Toc479934421"/>
       <w:r>
         <w:t>Instructions for System Deployment</w:t>
       </w:r>
-      <w:bookmarkEnd w:id="66"/>
+      <w:bookmarkEnd w:id="67"/>
     </w:p>
     <w:p>
       <w:r>
@@ -11181,11 +11158,11 @@
       <w:pPr>
         <w:pStyle w:val="Heading3"/>
       </w:pPr>
-      <w:bookmarkStart w:id="67" w:name="_Toc479934422"/>
+      <w:bookmarkStart w:id="68" w:name="_Toc479934422"/>
       <w:r>
         <w:t>Platform Requirements</w:t>
       </w:r>
-      <w:bookmarkEnd w:id="67"/>
+      <w:bookmarkEnd w:id="68"/>
     </w:p>
     <w:p>
       <w:r>
@@ -11196,11 +11173,11 @@
       <w:pPr>
         <w:pStyle w:val="Heading3"/>
       </w:pPr>
-      <w:bookmarkStart w:id="68" w:name="_Toc479934423"/>
+      <w:bookmarkStart w:id="69" w:name="_Toc479934423"/>
       <w:r>
         <w:t>System Installation</w:t>
       </w:r>
-      <w:bookmarkEnd w:id="68"/>
+      <w:bookmarkEnd w:id="69"/>
     </w:p>
     <w:p>
       <w:r>
@@ -11217,11 +11194,11 @@
       <w:pPr>
         <w:pStyle w:val="Heading2"/>
       </w:pPr>
-      <w:bookmarkStart w:id="69" w:name="_Toc479934424"/>
+      <w:bookmarkStart w:id="70" w:name="_Toc479934424"/>
       <w:r>
         <w:t>Instructions for System End Users</w:t>
       </w:r>
-      <w:bookmarkEnd w:id="69"/>
+      <w:bookmarkEnd w:id="70"/>
     </w:p>
     <w:p>
       <w:r>
@@ -11283,22 +11260,22 @@
       <w:pPr>
         <w:pStyle w:val="Heading1"/>
       </w:pPr>
-      <w:bookmarkStart w:id="70" w:name="_Toc479934425"/>
+      <w:bookmarkStart w:id="71" w:name="_Toc479934425"/>
       <w:r>
         <w:lastRenderedPageBreak/>
         <w:t>Conclusion</w:t>
       </w:r>
-      <w:bookmarkEnd w:id="70"/>
+      <w:bookmarkEnd w:id="71"/>
     </w:p>
     <w:p>
       <w:pPr>
         <w:pStyle w:val="Heading2"/>
       </w:pPr>
-      <w:bookmarkStart w:id="71" w:name="_Toc479934426"/>
+      <w:bookmarkStart w:id="72" w:name="_Toc479934426"/>
       <w:r>
         <w:t>Achievement</w:t>
       </w:r>
-      <w:bookmarkEnd w:id="71"/>
+      <w:bookmarkEnd w:id="72"/>
     </w:p>
     <w:p>
       <w:r>
@@ -11309,11 +11286,11 @@
       <w:pPr>
         <w:pStyle w:val="Heading2"/>
       </w:pPr>
-      <w:bookmarkStart w:id="72" w:name="_Toc479934427"/>
+      <w:bookmarkStart w:id="73" w:name="_Toc479934427"/>
       <w:r>
         <w:t>Lessons Learned</w:t>
       </w:r>
-      <w:bookmarkEnd w:id="72"/>
+      <w:bookmarkEnd w:id="73"/>
     </w:p>
     <w:p>
       <w:r>
@@ -11324,11 +11301,11 @@
       <w:pPr>
         <w:pStyle w:val="Heading2"/>
       </w:pPr>
-      <w:bookmarkStart w:id="73" w:name="_Toc479934428"/>
+      <w:bookmarkStart w:id="74" w:name="_Toc479934428"/>
       <w:r>
         <w:t>Acknowledgment</w:t>
       </w:r>
-      <w:bookmarkEnd w:id="73"/>
+      <w:bookmarkEnd w:id="74"/>
     </w:p>
     <w:p>
       <w:r>
@@ -11356,7 +11333,13 @@
       </w:r>
       <w:proofErr w:type="spellEnd"/>
       <w:r>
-        <w:t xml:space="preserve"> for being our primary faculty advisor and helping to guide us in the right direction when we needed help; Dr. Simon Fan for overseeing the Capstone course at </w:t>
+        <w:t xml:space="preserve"> for being our primary faculty advisor and helping to guide us in the righ</w:t>
+      </w:r>
+      <w:r>
+        <w:t>t direction when we needed help,</w:t>
+      </w:r>
+      <w:r>
+        <w:t xml:space="preserve"> Dr. Simon Fan for overseeing the Capstone course at </w:t>
       </w:r>
       <w:proofErr w:type="spellStart"/>
       <w:r>
@@ -11364,21 +11347,26 @@
       </w:r>
       <w:proofErr w:type="spellEnd"/>
       <w:r>
-        <w:t xml:space="preserve">; Matthew Panetta for being our industry mentor and helping us to keep Erie Insurance’s goals in mind; </w:t>
-      </w:r>
-      <w:r>
-        <w:t xml:space="preserve">and lastly, </w:t>
-      </w:r>
-      <w:proofErr w:type="spellStart"/>
-      <w:r>
-        <w:t>MaryJo</w:t>
-      </w:r>
-      <w:proofErr w:type="spellEnd"/>
-      <w:r>
-        <w:t xml:space="preserve"> Ingalls for being our industry sponsor and allowing us the opportunity to work on a project as unique as this one.</w:t>
-      </w:r>
-      <w:bookmarkStart w:id="74" w:name="_GoBack"/>
-      <w:bookmarkEnd w:id="74"/>
+        <w:t>,</w:t>
+      </w:r>
+      <w:r>
+        <w:t xml:space="preserve"> Matthew Panetta for being our industry mentor and helping us to keep</w:t>
+      </w:r>
+      <w:r>
+        <w:t xml:space="preserve"> Erie Insurance’s goals in mind,</w:t>
+      </w:r>
+      <w:r>
+        <w:t xml:space="preserve"> </w:t>
+      </w:r>
+      <w:r>
+        <w:t>and Mary</w:t>
+      </w:r>
+      <w:r>
+        <w:t xml:space="preserve"> </w:t>
+      </w:r>
+      <w:r>
+        <w:t>Jo Ingalls for being our industry sponsor and allowing us the opportunity to work on a project as unique as this one.</w:t>
+      </w:r>
     </w:p>
     <w:p>
       <w:pPr>
@@ -11520,7 +11508,7 @@
 </file>
 
 <file path=word/endnotes.xml><?xml version="1.0" encoding="utf-8"?>
-<w:endnotes xmlns:wpc="http://schemas.microsoft.com/office/word/2010/wordprocessingCanvas" xmlns:cx="http://schemas.microsoft.com/office/drawing/2014/chartex" xmlns:cx1="http://schemas.microsoft.com/office/drawing/2015/9/8/chartex" xmlns:cx2="http://schemas.microsoft.com/office/drawing/2015/10/21/chartex" xmlns:cx3="http://schemas.microsoft.com/office/drawing/2016/5/9/chartex" xmlns:cx4="http://schemas.microsoft.com/office/drawing/2016/5/10/chartex" xmlns:cx5="http://schemas.microsoft.com/office/drawing/2016/5/11/chartex" xmlns:cx6="http://schemas.microsoft.com/office/drawing/2016/5/12/chartex" xmlns:cx7="http://schemas.microsoft.com/office/drawing/2016/5/13/chartex" xmlns:cx8="http://schemas.microsoft.com/office/drawing/2016/5/14/chartex" xmlns:mc="http://schemas.openxmlformats.org/markup-compatibility/2006" xmlns:o="urn:schemas-microsoft-com:office:office" xmlns:r="http://schemas.openxmlformats.org/officeDocument/2006/relationships" xmlns:m="http://schemas.openxmlformats.org/officeDocument/2006/math" xmlns:v="urn:schemas-microsoft-com:vml" xmlns:wp14="http://schemas.microsoft.com/office/word/2010/wordprocessingDrawing" xmlns:wp="http://schemas.openxmlformats.org/drawingml/2006/wordprocessingDrawing" xmlns:w10="urn:schemas-microsoft-com:office:word" xmlns:w="http://schemas.openxmlformats.org/wordprocessingml/2006/main" xmlns:w14="http://schemas.microsoft.com/office/word/2010/wordml" xmlns:w15="http://schemas.microsoft.com/office/word/2012/wordml" xmlns:w16se="http://schemas.microsoft.com/office/word/2015/wordml/symex" xmlns:wpg="http://schemas.microsoft.com/office/word/2010/wordprocessingGroup" xmlns:wpi="http://schemas.microsoft.com/office/word/2010/wordprocessingInk" xmlns:wne="http://schemas.microsoft.com/office/word/2006/wordml" xmlns:wps="http://schemas.microsoft.com/office/word/2010/wordprocessingShape" mc:Ignorable="w14 w15 w16se wp14">
+<w:endnotes xmlns:wpc="http://schemas.microsoft.com/office/word/2010/wordprocessingCanvas" xmlns:mc="http://schemas.openxmlformats.org/markup-compatibility/2006" xmlns:o="urn:schemas-microsoft-com:office:office" xmlns:r="http://schemas.openxmlformats.org/officeDocument/2006/relationships" xmlns:m="http://schemas.openxmlformats.org/officeDocument/2006/math" xmlns:v="urn:schemas-microsoft-com:vml" xmlns:wp14="http://schemas.microsoft.com/office/word/2010/wordprocessingDrawing" xmlns:wp="http://schemas.openxmlformats.org/drawingml/2006/wordprocessingDrawing" xmlns:w10="urn:schemas-microsoft-com:office:word" xmlns:w="http://schemas.openxmlformats.org/wordprocessingml/2006/main" xmlns:w14="http://schemas.microsoft.com/office/word/2010/wordml" xmlns:w15="http://schemas.microsoft.com/office/word/2012/wordml" xmlns:wpg="http://schemas.microsoft.com/office/word/2010/wordprocessingGroup" xmlns:wpi="http://schemas.microsoft.com/office/word/2010/wordprocessingInk" xmlns:wne="http://schemas.microsoft.com/office/word/2006/wordml" xmlns:wps="http://schemas.microsoft.com/office/word/2010/wordprocessingShape" mc:Ignorable="w14 w15 wp14">
   <w:endnote w:type="separator" w:id="-1">
     <w:p>
       <w:pPr>
@@ -11545,7 +11533,7 @@
 </file>
 
 <file path=word/footer1.xml><?xml version="1.0" encoding="utf-8"?>
-<w:ftr xmlns:wpc="http://schemas.microsoft.com/office/word/2010/wordprocessingCanvas" xmlns:cx="http://schemas.microsoft.com/office/drawing/2014/chartex" xmlns:cx1="http://schemas.microsoft.com/office/drawing/2015/9/8/chartex" xmlns:cx2="http://schemas.microsoft.com/office/drawing/2015/10/21/chartex" xmlns:cx3="http://schemas.microsoft.com/office/drawing/2016/5/9/chartex" xmlns:cx4="http://schemas.microsoft.com/office/drawing/2016/5/10/chartex" xmlns:cx5="http://schemas.microsoft.com/office/drawing/2016/5/11/chartex" xmlns:cx6="http://schemas.microsoft.com/office/drawing/2016/5/12/chartex" xmlns:cx7="http://schemas.microsoft.com/office/drawing/2016/5/13/chartex" xmlns:cx8="http://schemas.microsoft.com/office/drawing/2016/5/14/chartex" xmlns:mc="http://schemas.openxmlformats.org/markup-compatibility/2006" xmlns:o="urn:schemas-microsoft-com:office:office" xmlns:r="http://schemas.openxmlformats.org/officeDocument/2006/relationships" xmlns:m="http://schemas.openxmlformats.org/officeDocument/2006/math" xmlns:v="urn:schemas-microsoft-com:vml" xmlns:wp14="http://schemas.microsoft.com/office/word/2010/wordprocessingDrawing" xmlns:wp="http://schemas.openxmlformats.org/drawingml/2006/wordprocessingDrawing" xmlns:w10="urn:schemas-microsoft-com:office:word" xmlns:w="http://schemas.openxmlformats.org/wordprocessingml/2006/main" xmlns:w14="http://schemas.microsoft.com/office/word/2010/wordml" xmlns:w15="http://schemas.microsoft.com/office/word/2012/wordml" xmlns:w16se="http://schemas.microsoft.com/office/word/2015/wordml/symex" xmlns:wpg="http://schemas.microsoft.com/office/word/2010/wordprocessingGroup" xmlns:wpi="http://schemas.microsoft.com/office/word/2010/wordprocessingInk" xmlns:wne="http://schemas.microsoft.com/office/word/2006/wordml" xmlns:wps="http://schemas.microsoft.com/office/word/2010/wordprocessingShape" mc:Ignorable="w14 w15 w16se wp14">
+<w:ftr xmlns:wpc="http://schemas.microsoft.com/office/word/2010/wordprocessingCanvas" xmlns:mc="http://schemas.openxmlformats.org/markup-compatibility/2006" xmlns:o="urn:schemas-microsoft-com:office:office" xmlns:r="http://schemas.openxmlformats.org/officeDocument/2006/relationships" xmlns:m="http://schemas.openxmlformats.org/officeDocument/2006/math" xmlns:v="urn:schemas-microsoft-com:vml" xmlns:wp14="http://schemas.microsoft.com/office/word/2010/wordprocessingDrawing" xmlns:wp="http://schemas.openxmlformats.org/drawingml/2006/wordprocessingDrawing" xmlns:w10="urn:schemas-microsoft-com:office:word" xmlns:w="http://schemas.openxmlformats.org/wordprocessingml/2006/main" xmlns:w14="http://schemas.microsoft.com/office/word/2010/wordml" xmlns:w15="http://schemas.microsoft.com/office/word/2012/wordml" xmlns:wpg="http://schemas.microsoft.com/office/word/2010/wordprocessingGroup" xmlns:wpi="http://schemas.microsoft.com/office/word/2010/wordprocessingInk" xmlns:wne="http://schemas.microsoft.com/office/word/2006/wordml" xmlns:wps="http://schemas.microsoft.com/office/word/2010/wordprocessingShape" mc:Ignorable="w14 w15 wp14">
   <w:sdt>
     <w:sdtPr>
       <w:id w:val="1613090041"/>
@@ -11598,7 +11586,7 @@
 </file>
 
 <file path=word/footnotes.xml><?xml version="1.0" encoding="utf-8"?>
-<w:footnotes xmlns:wpc="http://schemas.microsoft.com/office/word/2010/wordprocessingCanvas" xmlns:cx="http://schemas.microsoft.com/office/drawing/2014/chartex" xmlns:cx1="http://schemas.microsoft.com/office/drawing/2015/9/8/chartex" xmlns:cx2="http://schemas.microsoft.com/office/drawing/2015/10/21/chartex" xmlns:cx3="http://schemas.microsoft.com/office/drawing/2016/5/9/chartex" xmlns:cx4="http://schemas.microsoft.com/office/drawing/2016/5/10/chartex" xmlns:cx5="http://schemas.microsoft.com/office/drawing/2016/5/11/chartex" xmlns:cx6="http://schemas.microsoft.com/office/drawing/2016/5/12/chartex" xmlns:cx7="http://schemas.microsoft.com/office/drawing/2016/5/13/chartex" xmlns:cx8="http://schemas.microsoft.com/office/drawing/2016/5/14/chartex" xmlns:mc="http://schemas.openxmlformats.org/markup-compatibility/2006" xmlns:o="urn:schemas-microsoft-com:office:office" xmlns:r="http://schemas.openxmlformats.org/officeDocument/2006/relationships" xmlns:m="http://schemas.openxmlformats.org/officeDocument/2006/math" xmlns:v="urn:schemas-microsoft-com:vml" xmlns:wp14="http://schemas.microsoft.com/office/word/2010/wordprocessingDrawing" xmlns:wp="http://schemas.openxmlformats.org/drawingml/2006/wordprocessingDrawing" xmlns:w10="urn:schemas-microsoft-com:office:word" xmlns:w="http://schemas.openxmlformats.org/wordprocessingml/2006/main" xmlns:w14="http://schemas.microsoft.com/office/word/2010/wordml" xmlns:w15="http://schemas.microsoft.com/office/word/2012/wordml" xmlns:w16se="http://schemas.microsoft.com/office/word/2015/wordml/symex" xmlns:wpg="http://schemas.microsoft.com/office/word/2010/wordprocessingGroup" xmlns:wpi="http://schemas.microsoft.com/office/word/2010/wordprocessingInk" xmlns:wne="http://schemas.microsoft.com/office/word/2006/wordml" xmlns:wps="http://schemas.microsoft.com/office/word/2010/wordprocessingShape" mc:Ignorable="w14 w15 w16se wp14">
+<w:footnotes xmlns:wpc="http://schemas.microsoft.com/office/word/2010/wordprocessingCanvas" xmlns:mc="http://schemas.openxmlformats.org/markup-compatibility/2006" xmlns:o="urn:schemas-microsoft-com:office:office" xmlns:r="http://schemas.openxmlformats.org/officeDocument/2006/relationships" xmlns:m="http://schemas.openxmlformats.org/officeDocument/2006/math" xmlns:v="urn:schemas-microsoft-com:vml" xmlns:wp14="http://schemas.microsoft.com/office/word/2010/wordprocessingDrawing" xmlns:wp="http://schemas.openxmlformats.org/drawingml/2006/wordprocessingDrawing" xmlns:w10="urn:schemas-microsoft-com:office:word" xmlns:w="http://schemas.openxmlformats.org/wordprocessingml/2006/main" xmlns:w14="http://schemas.microsoft.com/office/word/2010/wordml" xmlns:w15="http://schemas.microsoft.com/office/word/2012/wordml" xmlns:wpg="http://schemas.microsoft.com/office/word/2010/wordprocessingGroup" xmlns:wpi="http://schemas.microsoft.com/office/word/2010/wordprocessingInk" xmlns:wne="http://schemas.microsoft.com/office/word/2006/wordml" xmlns:wps="http://schemas.microsoft.com/office/word/2010/wordprocessingShape" mc:Ignorable="w14 w15 wp14">
   <w:footnote w:type="separator" w:id="-1">
     <w:p>
       <w:pPr>
@@ -11623,7 +11611,7 @@
 </file>
 
 <file path=word/numbering.xml><?xml version="1.0" encoding="utf-8"?>
-<w:numbering xmlns:wpc="http://schemas.microsoft.com/office/word/2010/wordprocessingCanvas" xmlns:cx="http://schemas.microsoft.com/office/drawing/2014/chartex" xmlns:cx1="http://schemas.microsoft.com/office/drawing/2015/9/8/chartex" xmlns:cx2="http://schemas.microsoft.com/office/drawing/2015/10/21/chartex" xmlns:cx3="http://schemas.microsoft.com/office/drawing/2016/5/9/chartex" xmlns:cx4="http://schemas.microsoft.com/office/drawing/2016/5/10/chartex" xmlns:cx5="http://schemas.microsoft.com/office/drawing/2016/5/11/chartex" xmlns:cx6="http://schemas.microsoft.com/office/drawing/2016/5/12/chartex" xmlns:cx7="http://schemas.microsoft.com/office/drawing/2016/5/13/chartex" xmlns:cx8="http://schemas.microsoft.com/office/drawing/2016/5/14/chartex" xmlns:mc="http://schemas.openxmlformats.org/markup-compatibility/2006" xmlns:o="urn:schemas-microsoft-com:office:office" xmlns:r="http://schemas.openxmlformats.org/officeDocument/2006/relationships" xmlns:m="http://schemas.openxmlformats.org/officeDocument/2006/math" xmlns:v="urn:schemas-microsoft-com:vml" xmlns:wp14="http://schemas.microsoft.com/office/word/2010/wordprocessingDrawing" xmlns:wp="http://schemas.openxmlformats.org/drawingml/2006/wordprocessingDrawing" xmlns:w10="urn:schemas-microsoft-com:office:word" xmlns:w="http://schemas.openxmlformats.org/wordprocessingml/2006/main" xmlns:w14="http://schemas.microsoft.com/office/word/2010/wordml" xmlns:w15="http://schemas.microsoft.com/office/word/2012/wordml" xmlns:w16se="http://schemas.microsoft.com/office/word/2015/wordml/symex" xmlns:wpg="http://schemas.microsoft.com/office/word/2010/wordprocessingGroup" xmlns:wpi="http://schemas.microsoft.com/office/word/2010/wordprocessingInk" xmlns:wne="http://schemas.microsoft.com/office/word/2006/wordml" xmlns:wps="http://schemas.microsoft.com/office/word/2010/wordprocessingShape" mc:Ignorable="w14 w15 w16se wp14">
+<w:numbering xmlns:wpc="http://schemas.microsoft.com/office/word/2010/wordprocessingCanvas" xmlns:mc="http://schemas.openxmlformats.org/markup-compatibility/2006" xmlns:o="urn:schemas-microsoft-com:office:office" xmlns:r="http://schemas.openxmlformats.org/officeDocument/2006/relationships" xmlns:m="http://schemas.openxmlformats.org/officeDocument/2006/math" xmlns:v="urn:schemas-microsoft-com:vml" xmlns:wp14="http://schemas.microsoft.com/office/word/2010/wordprocessingDrawing" xmlns:wp="http://schemas.openxmlformats.org/drawingml/2006/wordprocessingDrawing" xmlns:w10="urn:schemas-microsoft-com:office:word" xmlns:w="http://schemas.openxmlformats.org/wordprocessingml/2006/main" xmlns:w14="http://schemas.microsoft.com/office/word/2010/wordml" xmlns:w15="http://schemas.microsoft.com/office/word/2012/wordml" xmlns:wpg="http://schemas.microsoft.com/office/word/2010/wordprocessingGroup" xmlns:wpi="http://schemas.microsoft.com/office/word/2010/wordprocessingInk" xmlns:wne="http://schemas.microsoft.com/office/word/2006/wordml" xmlns:wps="http://schemas.microsoft.com/office/word/2010/wordprocessingShape" mc:Ignorable="w14 w15 wp14">
   <w:abstractNum w:abstractNumId="0" w15:restartNumberingAfterBreak="0">
     <w:nsid w:val="008F0BA3"/>
     <w:multiLevelType w:val="multilevel"/>
@@ -12421,7 +12409,7 @@
 </file>
 
 <file path=word/styles.xml><?xml version="1.0" encoding="utf-8"?>
-<w:styles xmlns:mc="http://schemas.openxmlformats.org/markup-compatibility/2006" xmlns:r="http://schemas.openxmlformats.org/officeDocument/2006/relationships" xmlns:w="http://schemas.openxmlformats.org/wordprocessingml/2006/main" xmlns:w14="http://schemas.microsoft.com/office/word/2010/wordml" xmlns:w15="http://schemas.microsoft.com/office/word/2012/wordml" xmlns:w16se="http://schemas.microsoft.com/office/word/2015/wordml/symex" mc:Ignorable="w14 w15 w16se">
+<w:styles xmlns:mc="http://schemas.openxmlformats.org/markup-compatibility/2006" xmlns:r="http://schemas.openxmlformats.org/officeDocument/2006/relationships" xmlns:w="http://schemas.openxmlformats.org/wordprocessingml/2006/main" xmlns:w14="http://schemas.microsoft.com/office/word/2010/wordml" xmlns:w15="http://schemas.microsoft.com/office/word/2012/wordml" mc:Ignorable="w14 w15">
   <w:docDefaults>
     <w:rPrDefault>
       <w:rPr>
@@ -12437,7 +12425,7 @@
       </w:pPr>
     </w:pPrDefault>
   </w:docDefaults>
-  <w:latentStyles w:defLockedState="0" w:defUIPriority="99" w:defSemiHidden="0" w:defUnhideWhenUsed="0" w:defQFormat="0" w:count="374">
+  <w:latentStyles w:defLockedState="0" w:defUIPriority="99" w:defSemiHidden="0" w:defUnhideWhenUsed="0" w:defQFormat="0" w:count="371">
     <w:lsdException w:name="Normal" w:uiPriority="0" w:qFormat="1"/>
     <w:lsdException w:name="heading 1" w:uiPriority="9" w:qFormat="1"/>
     <w:lsdException w:name="heading 2" w:semiHidden="1" w:uiPriority="9" w:unhideWhenUsed="1" w:qFormat="1"/>
@@ -12809,9 +12797,6 @@
     <w:lsdException w:name="List Table 5 Dark Accent 6" w:uiPriority="50"/>
     <w:lsdException w:name="List Table 6 Colorful Accent 6" w:uiPriority="51"/>
     <w:lsdException w:name="List Table 7 Colorful Accent 6" w:uiPriority="52"/>
-    <w:lsdException w:name="Mention" w:semiHidden="1" w:unhideWhenUsed="1"/>
-    <w:lsdException w:name="Smart Hyperlink" w:semiHidden="1" w:unhideWhenUsed="1"/>
-    <w:lsdException w:name="Hashtag" w:semiHidden="1" w:unhideWhenUsed="1"/>
   </w:latentStyles>
   <w:style w:type="paragraph" w:default="1" w:styleId="Normal">
     <w:name w:val="Normal"/>
@@ -13763,7 +13748,7 @@
 </file>
 
 <file path=customXml/itemProps1.xml><?xml version="1.0" encoding="utf-8"?>
-<ds:datastoreItem xmlns:ds="http://schemas.openxmlformats.org/officeDocument/2006/customXml" ds:itemID="{5E4A3807-B80D-4AD6-83E3-5C35CEAA7D27}">
+<ds:datastoreItem xmlns:ds="http://schemas.openxmlformats.org/officeDocument/2006/customXml" ds:itemID="{59EB317B-D61A-4954-9137-63BFAC8109F8}">
   <ds:schemaRefs>
     <ds:schemaRef ds:uri="http://schemas.openxmlformats.org/officeDocument/2006/bibliography"/>
   </ds:schemaRefs>

</xml_diff>

<commit_message>
report 5 is complete, just needs turned in when dropbox opens
</commit_message>
<xml_diff>
--- a/Documents/Reports/Team1_Report V5.0.docx
+++ b/Documents/Reports/Team1_Report V5.0.docx
@@ -1,7 +1,9 @@
 
 <file path=word/document.xml><?xml version="1.0" encoding="utf-8"?>
-<w:document xmlns:wpc="http://schemas.microsoft.com/office/word/2010/wordprocessingCanvas" xmlns:mc="http://schemas.openxmlformats.org/markup-compatibility/2006" xmlns:o="urn:schemas-microsoft-com:office:office" xmlns:r="http://schemas.openxmlformats.org/officeDocument/2006/relationships" xmlns:m="http://schemas.openxmlformats.org/officeDocument/2006/math" xmlns:v="urn:schemas-microsoft-com:vml" xmlns:wp14="http://schemas.microsoft.com/office/word/2010/wordprocessingDrawing" xmlns:wp="http://schemas.openxmlformats.org/drawingml/2006/wordprocessingDrawing" xmlns:w10="urn:schemas-microsoft-com:office:word" xmlns:w="http://schemas.openxmlformats.org/wordprocessingml/2006/main" xmlns:w14="http://schemas.microsoft.com/office/word/2010/wordml" xmlns:w15="http://schemas.microsoft.com/office/word/2012/wordml" xmlns:wpg="http://schemas.microsoft.com/office/word/2010/wordprocessingGroup" xmlns:wpi="http://schemas.microsoft.com/office/word/2010/wordprocessingInk" xmlns:wne="http://schemas.microsoft.com/office/word/2006/wordml" xmlns:wps="http://schemas.microsoft.com/office/word/2010/wordprocessingShape" mc:Ignorable="w14 w15 wp14">
+<w:document xmlns:wpc="http://schemas.microsoft.com/office/word/2010/wordprocessingCanvas" xmlns:cx="http://schemas.microsoft.com/office/drawing/2014/chartex" xmlns:cx1="http://schemas.microsoft.com/office/drawing/2015/9/8/chartex" xmlns:cx2="http://schemas.microsoft.com/office/drawing/2015/10/21/chartex" xmlns:cx3="http://schemas.microsoft.com/office/drawing/2016/5/9/chartex" xmlns:cx4="http://schemas.microsoft.com/office/drawing/2016/5/10/chartex" xmlns:cx5="http://schemas.microsoft.com/office/drawing/2016/5/11/chartex" xmlns:cx6="http://schemas.microsoft.com/office/drawing/2016/5/12/chartex" xmlns:cx7="http://schemas.microsoft.com/office/drawing/2016/5/13/chartex" xmlns:cx8="http://schemas.microsoft.com/office/drawing/2016/5/14/chartex" xmlns:mc="http://schemas.openxmlformats.org/markup-compatibility/2006" xmlns:o="urn:schemas-microsoft-com:office:office" xmlns:r="http://schemas.openxmlformats.org/officeDocument/2006/relationships" xmlns:m="http://schemas.openxmlformats.org/officeDocument/2006/math" xmlns:v="urn:schemas-microsoft-com:vml" xmlns:wp14="http://schemas.microsoft.com/office/word/2010/wordprocessingDrawing" xmlns:wp="http://schemas.openxmlformats.org/drawingml/2006/wordprocessingDrawing" xmlns:w10="urn:schemas-microsoft-com:office:word" xmlns:w="http://schemas.openxmlformats.org/wordprocessingml/2006/main" xmlns:w14="http://schemas.microsoft.com/office/word/2010/wordml" xmlns:w15="http://schemas.microsoft.com/office/word/2012/wordml" xmlns:w16se="http://schemas.microsoft.com/office/word/2015/wordml/symex" xmlns:wpg="http://schemas.microsoft.com/office/word/2010/wordprocessingGroup" xmlns:wpi="http://schemas.microsoft.com/office/word/2010/wordprocessingInk" xmlns:wne="http://schemas.microsoft.com/office/word/2006/wordml" xmlns:wps="http://schemas.microsoft.com/office/word/2010/wordprocessingShape" mc:Ignorable="w14 w15 w16se wp14">
   <w:body>
+    <w:bookmarkStart w:id="0" w:name="_GoBack" w:displacedByCustomXml="next"/>
+    <w:bookmarkEnd w:id="0" w:displacedByCustomXml="next"/>
     <w:sdt>
       <w:sdtPr>
         <w:rPr>
@@ -63,7 +65,7 @@
           <w:r>
             <w:fldChar w:fldCharType="separate"/>
           </w:r>
-          <w:hyperlink w:anchor="_Toc479934360" w:history="1">
+          <w:hyperlink w:anchor="_Toc480830613" w:history="1">
             <w:r>
               <w:rPr>
                 <w:rStyle w:val="Hyperlink"/>
@@ -104,7 +106,7 @@
                 <w:noProof/>
                 <w:webHidden/>
               </w:rPr>
-              <w:instrText xml:space="preserve"> PAGEREF _Toc479934360 \h </w:instrText>
+              <w:instrText xml:space="preserve"> PAGEREF _Toc480830613 \h </w:instrText>
             </w:r>
             <w:r>
               <w:rPr>
@@ -147,7 +149,7 @@
               <w:noProof/>
             </w:rPr>
           </w:pPr>
-          <w:hyperlink w:anchor="_Toc479934361" w:history="1">
+          <w:hyperlink w:anchor="_Toc480830614" w:history="1">
             <w:r>
               <w:rPr>
                 <w:rStyle w:val="Hyperlink"/>
@@ -188,7 +190,7 @@
                 <w:noProof/>
                 <w:webHidden/>
               </w:rPr>
-              <w:instrText xml:space="preserve"> PAGEREF _Toc479934361 \h </w:instrText>
+              <w:instrText xml:space="preserve"> PAGEREF _Toc480830614 \h </w:instrText>
             </w:r>
             <w:r>
               <w:rPr>
@@ -232,7 +234,7 @@
               <w:sz w:val="22"/>
             </w:rPr>
           </w:pPr>
-          <w:hyperlink w:anchor="_Toc479934362" w:history="1">
+          <w:hyperlink w:anchor="_Toc480830615" w:history="1">
             <w:r>
               <w:rPr>
                 <w:rStyle w:val="Hyperlink"/>
@@ -274,7 +276,7 @@
                 <w:noProof/>
                 <w:webHidden/>
               </w:rPr>
-              <w:instrText xml:space="preserve"> PAGEREF _Toc479934362 \h </w:instrText>
+              <w:instrText xml:space="preserve"> PAGEREF _Toc480830615 \h </w:instrText>
             </w:r>
             <w:r>
               <w:rPr>
@@ -318,7 +320,7 @@
               <w:sz w:val="22"/>
             </w:rPr>
           </w:pPr>
-          <w:hyperlink w:anchor="_Toc479934363" w:history="1">
+          <w:hyperlink w:anchor="_Toc480830616" w:history="1">
             <w:r>
               <w:rPr>
                 <w:rStyle w:val="Hyperlink"/>
@@ -360,7 +362,7 @@
                 <w:noProof/>
                 <w:webHidden/>
               </w:rPr>
-              <w:instrText xml:space="preserve"> PAGEREF _Toc479934363 \h </w:instrText>
+              <w:instrText xml:space="preserve"> PAGEREF _Toc480830616 \h </w:instrText>
             </w:r>
             <w:r>
               <w:rPr>
@@ -404,7 +406,7 @@
               <w:sz w:val="22"/>
             </w:rPr>
           </w:pPr>
-          <w:hyperlink w:anchor="_Toc479934364" w:history="1">
+          <w:hyperlink w:anchor="_Toc480830617" w:history="1">
             <w:r>
               <w:rPr>
                 <w:rStyle w:val="Hyperlink"/>
@@ -446,7 +448,7 @@
                 <w:noProof/>
                 <w:webHidden/>
               </w:rPr>
-              <w:instrText xml:space="preserve"> PAGEREF _Toc479934364 \h </w:instrText>
+              <w:instrText xml:space="preserve"> PAGEREF _Toc480830617 \h </w:instrText>
             </w:r>
             <w:r>
               <w:rPr>
@@ -490,7 +492,7 @@
               <w:sz w:val="22"/>
             </w:rPr>
           </w:pPr>
-          <w:hyperlink w:anchor="_Toc479934365" w:history="1">
+          <w:hyperlink w:anchor="_Toc480830618" w:history="1">
             <w:r>
               <w:rPr>
                 <w:rStyle w:val="Hyperlink"/>
@@ -532,7 +534,7 @@
                 <w:noProof/>
                 <w:webHidden/>
               </w:rPr>
-              <w:instrText xml:space="preserve"> PAGEREF _Toc479934365 \h </w:instrText>
+              <w:instrText xml:space="preserve"> PAGEREF _Toc480830618 \h </w:instrText>
             </w:r>
             <w:r>
               <w:rPr>
@@ -576,7 +578,7 @@
               <w:sz w:val="22"/>
             </w:rPr>
           </w:pPr>
-          <w:hyperlink w:anchor="_Toc479934366" w:history="1">
+          <w:hyperlink w:anchor="_Toc480830619" w:history="1">
             <w:r>
               <w:rPr>
                 <w:rStyle w:val="Hyperlink"/>
@@ -618,7 +620,7 @@
                 <w:noProof/>
                 <w:webHidden/>
               </w:rPr>
-              <w:instrText xml:space="preserve"> PAGEREF _Toc479934366 \h </w:instrText>
+              <w:instrText xml:space="preserve"> PAGEREF _Toc480830619 \h </w:instrText>
             </w:r>
             <w:r>
               <w:rPr>
@@ -662,7 +664,7 @@
               <w:sz w:val="22"/>
             </w:rPr>
           </w:pPr>
-          <w:hyperlink w:anchor="_Toc479934367" w:history="1">
+          <w:hyperlink w:anchor="_Toc480830620" w:history="1">
             <w:r>
               <w:rPr>
                 <w:rStyle w:val="Hyperlink"/>
@@ -704,7 +706,7 @@
                 <w:noProof/>
                 <w:webHidden/>
               </w:rPr>
-              <w:instrText xml:space="preserve"> PAGEREF _Toc479934367 \h </w:instrText>
+              <w:instrText xml:space="preserve"> PAGEREF _Toc480830620 \h </w:instrText>
             </w:r>
             <w:r>
               <w:rPr>
@@ -725,90 +727,6 @@
                 <w:webHidden/>
               </w:rPr>
               <w:t>6</w:t>
-            </w:r>
-            <w:r>
-              <w:rPr>
-                <w:noProof/>
-                <w:webHidden/>
-              </w:rPr>
-              <w:fldChar w:fldCharType="end"/>
-            </w:r>
-          </w:hyperlink>
-        </w:p>
-        <w:p>
-          <w:pPr>
-            <w:pStyle w:val="TOC1"/>
-            <w:tabs>
-              <w:tab w:val="left" w:pos="480"/>
-              <w:tab w:val="right" w:leader="dot" w:pos="9350"/>
-            </w:tabs>
-            <w:rPr>
-              <w:rFonts w:asciiTheme="minorHAnsi" w:eastAsiaTheme="minorEastAsia" w:hAnsiTheme="minorHAnsi" w:cstheme="minorBidi"/>
-              <w:noProof/>
-            </w:rPr>
-          </w:pPr>
-          <w:hyperlink w:anchor="_Toc479934368" w:history="1">
-            <w:r>
-              <w:rPr>
-                <w:rStyle w:val="Hyperlink"/>
-                <w:noProof/>
-              </w:rPr>
-              <w:t>3.</w:t>
-            </w:r>
-            <w:r>
-              <w:rPr>
-                <w:rFonts w:asciiTheme="minorHAnsi" w:eastAsiaTheme="minorEastAsia" w:hAnsiTheme="minorHAnsi" w:cstheme="minorBidi"/>
-                <w:noProof/>
-              </w:rPr>
-              <w:tab/>
-            </w:r>
-            <w:r>
-              <w:rPr>
-                <w:rStyle w:val="Hyperlink"/>
-                <w:noProof/>
-              </w:rPr>
-              <w:t>Problem Statement</w:t>
-            </w:r>
-            <w:r>
-              <w:rPr>
-                <w:noProof/>
-                <w:webHidden/>
-              </w:rPr>
-              <w:tab/>
-            </w:r>
-            <w:r>
-              <w:rPr>
-                <w:noProof/>
-                <w:webHidden/>
-              </w:rPr>
-              <w:fldChar w:fldCharType="begin"/>
-            </w:r>
-            <w:r>
-              <w:rPr>
-                <w:noProof/>
-                <w:webHidden/>
-              </w:rPr>
-              <w:instrText xml:space="preserve"> PAGEREF _Toc479934368 \h </w:instrText>
-            </w:r>
-            <w:r>
-              <w:rPr>
-                <w:noProof/>
-                <w:webHidden/>
-              </w:rPr>
-            </w:r>
-            <w:r>
-              <w:rPr>
-                <w:noProof/>
-                <w:webHidden/>
-              </w:rPr>
-              <w:fldChar w:fldCharType="separate"/>
-            </w:r>
-            <w:r>
-              <w:rPr>
-                <w:noProof/>
-                <w:webHidden/>
-              </w:rPr>
-              <w:t>7</w:t>
             </w:r>
             <w:r>
               <w:rPr>
@@ -832,13 +750,13 @@
               <w:sz w:val="22"/>
             </w:rPr>
           </w:pPr>
-          <w:hyperlink w:anchor="_Toc479934369" w:history="1">
-            <w:r>
-              <w:rPr>
-                <w:rStyle w:val="Hyperlink"/>
-                <w:noProof/>
-              </w:rPr>
-              <w:t>3.1</w:t>
+          <w:hyperlink w:anchor="_Toc480830621" w:history="1">
+            <w:r>
+              <w:rPr>
+                <w:rStyle w:val="Hyperlink"/>
+                <w:noProof/>
+              </w:rPr>
+              <w:t>2.7</w:t>
             </w:r>
             <w:r>
               <w:rPr>
@@ -853,7 +771,7 @@
                 <w:rStyle w:val="Hyperlink"/>
                 <w:noProof/>
               </w:rPr>
-              <w:t>Business Background</w:t>
+              <w:t>Changes in Version 5.0</w:t>
             </w:r>
             <w:r>
               <w:rPr>
@@ -874,7 +792,91 @@
                 <w:noProof/>
                 <w:webHidden/>
               </w:rPr>
-              <w:instrText xml:space="preserve"> PAGEREF _Toc479934369 \h </w:instrText>
+              <w:instrText xml:space="preserve"> PAGEREF _Toc480830621 \h </w:instrText>
+            </w:r>
+            <w:r>
+              <w:rPr>
+                <w:noProof/>
+                <w:webHidden/>
+              </w:rPr>
+            </w:r>
+            <w:r>
+              <w:rPr>
+                <w:noProof/>
+                <w:webHidden/>
+              </w:rPr>
+              <w:fldChar w:fldCharType="separate"/>
+            </w:r>
+            <w:r>
+              <w:rPr>
+                <w:noProof/>
+                <w:webHidden/>
+              </w:rPr>
+              <w:t>6</w:t>
+            </w:r>
+            <w:r>
+              <w:rPr>
+                <w:noProof/>
+                <w:webHidden/>
+              </w:rPr>
+              <w:fldChar w:fldCharType="end"/>
+            </w:r>
+          </w:hyperlink>
+        </w:p>
+        <w:p>
+          <w:pPr>
+            <w:pStyle w:val="TOC1"/>
+            <w:tabs>
+              <w:tab w:val="left" w:pos="480"/>
+              <w:tab w:val="right" w:leader="dot" w:pos="9350"/>
+            </w:tabs>
+            <w:rPr>
+              <w:rFonts w:asciiTheme="minorHAnsi" w:eastAsiaTheme="minorEastAsia" w:hAnsiTheme="minorHAnsi" w:cstheme="minorBidi"/>
+              <w:noProof/>
+            </w:rPr>
+          </w:pPr>
+          <w:hyperlink w:anchor="_Toc480830622" w:history="1">
+            <w:r>
+              <w:rPr>
+                <w:rStyle w:val="Hyperlink"/>
+                <w:noProof/>
+              </w:rPr>
+              <w:t>3.</w:t>
+            </w:r>
+            <w:r>
+              <w:rPr>
+                <w:rFonts w:asciiTheme="minorHAnsi" w:eastAsiaTheme="minorEastAsia" w:hAnsiTheme="minorHAnsi" w:cstheme="minorBidi"/>
+                <w:noProof/>
+              </w:rPr>
+              <w:tab/>
+            </w:r>
+            <w:r>
+              <w:rPr>
+                <w:rStyle w:val="Hyperlink"/>
+                <w:noProof/>
+              </w:rPr>
+              <w:t>Problem Statement</w:t>
+            </w:r>
+            <w:r>
+              <w:rPr>
+                <w:noProof/>
+                <w:webHidden/>
+              </w:rPr>
+              <w:tab/>
+            </w:r>
+            <w:r>
+              <w:rPr>
+                <w:noProof/>
+                <w:webHidden/>
+              </w:rPr>
+              <w:fldChar w:fldCharType="begin"/>
+            </w:r>
+            <w:r>
+              <w:rPr>
+                <w:noProof/>
+                <w:webHidden/>
+              </w:rPr>
+              <w:instrText xml:space="preserve"> PAGEREF _Toc480830622 \h </w:instrText>
             </w:r>
             <w:r>
               <w:rPr>
@@ -918,13 +920,13 @@
               <w:sz w:val="22"/>
             </w:rPr>
           </w:pPr>
-          <w:hyperlink w:anchor="_Toc479934370" w:history="1">
-            <w:r>
-              <w:rPr>
-                <w:rStyle w:val="Hyperlink"/>
-                <w:noProof/>
-              </w:rPr>
-              <w:t>3.2</w:t>
+          <w:hyperlink w:anchor="_Toc480830623" w:history="1">
+            <w:r>
+              <w:rPr>
+                <w:rStyle w:val="Hyperlink"/>
+                <w:noProof/>
+              </w:rPr>
+              <w:t>3.1</w:t>
             </w:r>
             <w:r>
               <w:rPr>
@@ -939,7 +941,7 @@
                 <w:rStyle w:val="Hyperlink"/>
                 <w:noProof/>
               </w:rPr>
-              <w:t>Needs</w:t>
+              <w:t>Business Background</w:t>
             </w:r>
             <w:r>
               <w:rPr>
@@ -960,7 +962,7 @@
                 <w:noProof/>
                 <w:webHidden/>
               </w:rPr>
-              <w:instrText xml:space="preserve"> PAGEREF _Toc479934370 \h </w:instrText>
+              <w:instrText xml:space="preserve"> PAGEREF _Toc480830623 \h </w:instrText>
             </w:r>
             <w:r>
               <w:rPr>
@@ -1004,13 +1006,13 @@
               <w:sz w:val="22"/>
             </w:rPr>
           </w:pPr>
-          <w:hyperlink w:anchor="_Toc479934371" w:history="1">
-            <w:r>
-              <w:rPr>
-                <w:rStyle w:val="Hyperlink"/>
-                <w:noProof/>
-              </w:rPr>
-              <w:t>3.3</w:t>
+          <w:hyperlink w:anchor="_Toc480830624" w:history="1">
+            <w:r>
+              <w:rPr>
+                <w:rStyle w:val="Hyperlink"/>
+                <w:noProof/>
+              </w:rPr>
+              <w:t>3.2</w:t>
             </w:r>
             <w:r>
               <w:rPr>
@@ -1025,7 +1027,7 @@
                 <w:rStyle w:val="Hyperlink"/>
                 <w:noProof/>
               </w:rPr>
-              <w:t>Objectives</w:t>
+              <w:t>Needs</w:t>
             </w:r>
             <w:r>
               <w:rPr>
@@ -1046,7 +1048,7 @@
                 <w:noProof/>
                 <w:webHidden/>
               </w:rPr>
-              <w:instrText xml:space="preserve"> PAGEREF _Toc479934371 \h </w:instrText>
+              <w:instrText xml:space="preserve"> PAGEREF _Toc480830624 \h </w:instrText>
             </w:r>
             <w:r>
               <w:rPr>
@@ -1067,90 +1069,6 @@
                 <w:webHidden/>
               </w:rPr>
               <w:t>7</w:t>
-            </w:r>
-            <w:r>
-              <w:rPr>
-                <w:noProof/>
-                <w:webHidden/>
-              </w:rPr>
-              <w:fldChar w:fldCharType="end"/>
-            </w:r>
-          </w:hyperlink>
-        </w:p>
-        <w:p>
-          <w:pPr>
-            <w:pStyle w:val="TOC1"/>
-            <w:tabs>
-              <w:tab w:val="left" w:pos="480"/>
-              <w:tab w:val="right" w:leader="dot" w:pos="9350"/>
-            </w:tabs>
-            <w:rPr>
-              <w:rFonts w:asciiTheme="minorHAnsi" w:eastAsiaTheme="minorEastAsia" w:hAnsiTheme="minorHAnsi" w:cstheme="minorBidi"/>
-              <w:noProof/>
-            </w:rPr>
-          </w:pPr>
-          <w:hyperlink w:anchor="_Toc479934372" w:history="1">
-            <w:r>
-              <w:rPr>
-                <w:rStyle w:val="Hyperlink"/>
-                <w:noProof/>
-              </w:rPr>
-              <w:t>4.</w:t>
-            </w:r>
-            <w:r>
-              <w:rPr>
-                <w:rFonts w:asciiTheme="minorHAnsi" w:eastAsiaTheme="minorEastAsia" w:hAnsiTheme="minorHAnsi" w:cstheme="minorBidi"/>
-                <w:noProof/>
-              </w:rPr>
-              <w:tab/>
-            </w:r>
-            <w:r>
-              <w:rPr>
-                <w:rStyle w:val="Hyperlink"/>
-                <w:noProof/>
-              </w:rPr>
-              <w:t>Requirements</w:t>
-            </w:r>
-            <w:r>
-              <w:rPr>
-                <w:noProof/>
-                <w:webHidden/>
-              </w:rPr>
-              <w:tab/>
-            </w:r>
-            <w:r>
-              <w:rPr>
-                <w:noProof/>
-                <w:webHidden/>
-              </w:rPr>
-              <w:fldChar w:fldCharType="begin"/>
-            </w:r>
-            <w:r>
-              <w:rPr>
-                <w:noProof/>
-                <w:webHidden/>
-              </w:rPr>
-              <w:instrText xml:space="preserve"> PAGEREF _Toc479934372 \h </w:instrText>
-            </w:r>
-            <w:r>
-              <w:rPr>
-                <w:noProof/>
-                <w:webHidden/>
-              </w:rPr>
-            </w:r>
-            <w:r>
-              <w:rPr>
-                <w:noProof/>
-                <w:webHidden/>
-              </w:rPr>
-              <w:fldChar w:fldCharType="separate"/>
-            </w:r>
-            <w:r>
-              <w:rPr>
-                <w:noProof/>
-                <w:webHidden/>
-              </w:rPr>
-              <w:t>8</w:t>
             </w:r>
             <w:r>
               <w:rPr>
@@ -1174,7 +1092,177 @@
               <w:sz w:val="22"/>
             </w:rPr>
           </w:pPr>
-          <w:hyperlink w:anchor="_Toc479934373" w:history="1">
+          <w:hyperlink w:anchor="_Toc480830625" w:history="1">
+            <w:r>
+              <w:rPr>
+                <w:rStyle w:val="Hyperlink"/>
+                <w:noProof/>
+              </w:rPr>
+              <w:t>3.3</w:t>
+            </w:r>
+            <w:r>
+              <w:rPr>
+                <w:rFonts w:asciiTheme="minorHAnsi" w:eastAsiaTheme="minorEastAsia" w:hAnsiTheme="minorHAnsi" w:cstheme="minorBidi"/>
+                <w:noProof/>
+                <w:sz w:val="22"/>
+              </w:rPr>
+              <w:tab/>
+            </w:r>
+            <w:r>
+              <w:rPr>
+                <w:rStyle w:val="Hyperlink"/>
+                <w:noProof/>
+              </w:rPr>
+              <w:t>Objectives</w:t>
+            </w:r>
+            <w:r>
+              <w:rPr>
+                <w:noProof/>
+                <w:webHidden/>
+              </w:rPr>
+              <w:tab/>
+            </w:r>
+            <w:r>
+              <w:rPr>
+                <w:noProof/>
+                <w:webHidden/>
+              </w:rPr>
+              <w:fldChar w:fldCharType="begin"/>
+            </w:r>
+            <w:r>
+              <w:rPr>
+                <w:noProof/>
+                <w:webHidden/>
+              </w:rPr>
+              <w:instrText xml:space="preserve"> PAGEREF _Toc480830625 \h </w:instrText>
+            </w:r>
+            <w:r>
+              <w:rPr>
+                <w:noProof/>
+                <w:webHidden/>
+              </w:rPr>
+            </w:r>
+            <w:r>
+              <w:rPr>
+                <w:noProof/>
+                <w:webHidden/>
+              </w:rPr>
+              <w:fldChar w:fldCharType="separate"/>
+            </w:r>
+            <w:r>
+              <w:rPr>
+                <w:noProof/>
+                <w:webHidden/>
+              </w:rPr>
+              <w:t>7</w:t>
+            </w:r>
+            <w:r>
+              <w:rPr>
+                <w:noProof/>
+                <w:webHidden/>
+              </w:rPr>
+              <w:fldChar w:fldCharType="end"/>
+            </w:r>
+          </w:hyperlink>
+        </w:p>
+        <w:p>
+          <w:pPr>
+            <w:pStyle w:val="TOC1"/>
+            <w:tabs>
+              <w:tab w:val="left" w:pos="480"/>
+              <w:tab w:val="right" w:leader="dot" w:pos="9350"/>
+            </w:tabs>
+            <w:rPr>
+              <w:rFonts w:asciiTheme="minorHAnsi" w:eastAsiaTheme="minorEastAsia" w:hAnsiTheme="minorHAnsi" w:cstheme="minorBidi"/>
+              <w:noProof/>
+            </w:rPr>
+          </w:pPr>
+          <w:hyperlink w:anchor="_Toc480830626" w:history="1">
+            <w:r>
+              <w:rPr>
+                <w:rStyle w:val="Hyperlink"/>
+                <w:noProof/>
+              </w:rPr>
+              <w:t>4.</w:t>
+            </w:r>
+            <w:r>
+              <w:rPr>
+                <w:rFonts w:asciiTheme="minorHAnsi" w:eastAsiaTheme="minorEastAsia" w:hAnsiTheme="minorHAnsi" w:cstheme="minorBidi"/>
+                <w:noProof/>
+              </w:rPr>
+              <w:tab/>
+            </w:r>
+            <w:r>
+              <w:rPr>
+                <w:rStyle w:val="Hyperlink"/>
+                <w:noProof/>
+              </w:rPr>
+              <w:t>Requirements</w:t>
+            </w:r>
+            <w:r>
+              <w:rPr>
+                <w:noProof/>
+                <w:webHidden/>
+              </w:rPr>
+              <w:tab/>
+            </w:r>
+            <w:r>
+              <w:rPr>
+                <w:noProof/>
+                <w:webHidden/>
+              </w:rPr>
+              <w:fldChar w:fldCharType="begin"/>
+            </w:r>
+            <w:r>
+              <w:rPr>
+                <w:noProof/>
+                <w:webHidden/>
+              </w:rPr>
+              <w:instrText xml:space="preserve"> PAGEREF _Toc480830626 \h </w:instrText>
+            </w:r>
+            <w:r>
+              <w:rPr>
+                <w:noProof/>
+                <w:webHidden/>
+              </w:rPr>
+            </w:r>
+            <w:r>
+              <w:rPr>
+                <w:noProof/>
+                <w:webHidden/>
+              </w:rPr>
+              <w:fldChar w:fldCharType="separate"/>
+            </w:r>
+            <w:r>
+              <w:rPr>
+                <w:noProof/>
+                <w:webHidden/>
+              </w:rPr>
+              <w:t>8</w:t>
+            </w:r>
+            <w:r>
+              <w:rPr>
+                <w:noProof/>
+                <w:webHidden/>
+              </w:rPr>
+              <w:fldChar w:fldCharType="end"/>
+            </w:r>
+          </w:hyperlink>
+        </w:p>
+        <w:p>
+          <w:pPr>
+            <w:pStyle w:val="TOC2"/>
+            <w:tabs>
+              <w:tab w:val="left" w:pos="880"/>
+              <w:tab w:val="right" w:leader="dot" w:pos="9350"/>
+            </w:tabs>
+            <w:rPr>
+              <w:rFonts w:asciiTheme="minorHAnsi" w:eastAsiaTheme="minorEastAsia" w:hAnsiTheme="minorHAnsi" w:cstheme="minorBidi"/>
+              <w:noProof/>
+              <w:sz w:val="22"/>
+            </w:rPr>
+          </w:pPr>
+          <w:hyperlink w:anchor="_Toc480830627" w:history="1">
             <w:r>
               <w:rPr>
                 <w:rStyle w:val="Hyperlink"/>
@@ -1216,7 +1304,7 @@
                 <w:noProof/>
                 <w:webHidden/>
               </w:rPr>
-              <w:instrText xml:space="preserve"> PAGEREF _Toc479934373 \h </w:instrText>
+              <w:instrText xml:space="preserve"> PAGEREF _Toc480830627 \h </w:instrText>
             </w:r>
             <w:r>
               <w:rPr>
@@ -1260,7 +1348,7 @@
               <w:sz w:val="22"/>
             </w:rPr>
           </w:pPr>
-          <w:hyperlink w:anchor="_Toc479934374" w:history="1">
+          <w:hyperlink w:anchor="_Toc480830628" w:history="1">
             <w:r>
               <w:rPr>
                 <w:rStyle w:val="Hyperlink"/>
@@ -1302,7 +1390,7 @@
                 <w:noProof/>
                 <w:webHidden/>
               </w:rPr>
-              <w:instrText xml:space="preserve"> PAGEREF _Toc479934374 \h </w:instrText>
+              <w:instrText xml:space="preserve"> PAGEREF _Toc480830628 \h </w:instrText>
             </w:r>
             <w:r>
               <w:rPr>
@@ -1346,7 +1434,7 @@
               <w:sz w:val="22"/>
             </w:rPr>
           </w:pPr>
-          <w:hyperlink w:anchor="_Toc479934375" w:history="1">
+          <w:hyperlink w:anchor="_Toc480830629" w:history="1">
             <w:r>
               <w:rPr>
                 <w:rStyle w:val="Hyperlink"/>
@@ -1388,7 +1476,7 @@
                 <w:noProof/>
                 <w:webHidden/>
               </w:rPr>
-              <w:instrText xml:space="preserve"> PAGEREF _Toc479934375 \h </w:instrText>
+              <w:instrText xml:space="preserve"> PAGEREF _Toc480830629 \h </w:instrText>
             </w:r>
             <w:r>
               <w:rPr>
@@ -1432,7 +1520,7 @@
               <w:sz w:val="22"/>
             </w:rPr>
           </w:pPr>
-          <w:hyperlink w:anchor="_Toc479934376" w:history="1">
+          <w:hyperlink w:anchor="_Toc480830630" w:history="1">
             <w:r>
               <w:rPr>
                 <w:rStyle w:val="Hyperlink"/>
@@ -1474,7 +1562,7 @@
                 <w:noProof/>
                 <w:webHidden/>
               </w:rPr>
-              <w:instrText xml:space="preserve"> PAGEREF _Toc479934376 \h </w:instrText>
+              <w:instrText xml:space="preserve"> PAGEREF _Toc480830630 \h </w:instrText>
             </w:r>
             <w:r>
               <w:rPr>
@@ -1518,7 +1606,7 @@
               <w:sz w:val="22"/>
             </w:rPr>
           </w:pPr>
-          <w:hyperlink w:anchor="_Toc479934377" w:history="1">
+          <w:hyperlink w:anchor="_Toc480830631" w:history="1">
             <w:r>
               <w:rPr>
                 <w:rStyle w:val="Hyperlink"/>
@@ -1560,7 +1648,7 @@
                 <w:noProof/>
                 <w:webHidden/>
               </w:rPr>
-              <w:instrText xml:space="preserve"> PAGEREF _Toc479934377 \h </w:instrText>
+              <w:instrText xml:space="preserve"> PAGEREF _Toc480830631 \h </w:instrText>
             </w:r>
             <w:r>
               <w:rPr>
@@ -1604,7 +1692,7 @@
               <w:sz w:val="22"/>
             </w:rPr>
           </w:pPr>
-          <w:hyperlink w:anchor="_Toc479934378" w:history="1">
+          <w:hyperlink w:anchor="_Toc480830632" w:history="1">
             <w:r>
               <w:rPr>
                 <w:rStyle w:val="Hyperlink"/>
@@ -1646,7 +1734,7 @@
                 <w:noProof/>
                 <w:webHidden/>
               </w:rPr>
-              <w:instrText xml:space="preserve"> PAGEREF _Toc479934378 \h </w:instrText>
+              <w:instrText xml:space="preserve"> PAGEREF _Toc480830632 \h </w:instrText>
             </w:r>
             <w:r>
               <w:rPr>
@@ -1690,7 +1778,7 @@
               <w:sz w:val="22"/>
             </w:rPr>
           </w:pPr>
-          <w:hyperlink w:anchor="_Toc479934379" w:history="1">
+          <w:hyperlink w:anchor="_Toc480830633" w:history="1">
             <w:r>
               <w:rPr>
                 <w:rStyle w:val="Hyperlink"/>
@@ -1732,7 +1820,7 @@
                 <w:noProof/>
                 <w:webHidden/>
               </w:rPr>
-              <w:instrText xml:space="preserve"> PAGEREF _Toc479934379 \h </w:instrText>
+              <w:instrText xml:space="preserve"> PAGEREF _Toc480830633 \h </w:instrText>
             </w:r>
             <w:r>
               <w:rPr>
@@ -1776,7 +1864,7 @@
               <w:sz w:val="22"/>
             </w:rPr>
           </w:pPr>
-          <w:hyperlink w:anchor="_Toc479934380" w:history="1">
+          <w:hyperlink w:anchor="_Toc480830634" w:history="1">
             <w:r>
               <w:rPr>
                 <w:rStyle w:val="Hyperlink"/>
@@ -1818,7 +1906,7 @@
                 <w:noProof/>
                 <w:webHidden/>
               </w:rPr>
-              <w:instrText xml:space="preserve"> PAGEREF _Toc479934380 \h </w:instrText>
+              <w:instrText xml:space="preserve"> PAGEREF _Toc480830634 \h </w:instrText>
             </w:r>
             <w:r>
               <w:rPr>
@@ -1862,7 +1950,7 @@
               <w:sz w:val="22"/>
             </w:rPr>
           </w:pPr>
-          <w:hyperlink w:anchor="_Toc479934381" w:history="1">
+          <w:hyperlink w:anchor="_Toc480830635" w:history="1">
             <w:r>
               <w:rPr>
                 <w:rStyle w:val="Hyperlink"/>
@@ -1904,7 +1992,7 @@
                 <w:noProof/>
                 <w:webHidden/>
               </w:rPr>
-              <w:instrText xml:space="preserve"> PAGEREF _Toc479934381 \h </w:instrText>
+              <w:instrText xml:space="preserve"> PAGEREF _Toc480830635 \h </w:instrText>
             </w:r>
             <w:r>
               <w:rPr>
@@ -1947,7 +2035,7 @@
               <w:noProof/>
             </w:rPr>
           </w:pPr>
-          <w:hyperlink w:anchor="_Toc479934382" w:history="1">
+          <w:hyperlink w:anchor="_Toc480830636" w:history="1">
             <w:r>
               <w:rPr>
                 <w:rStyle w:val="Hyperlink"/>
@@ -1988,7 +2076,7 @@
                 <w:noProof/>
                 <w:webHidden/>
               </w:rPr>
-              <w:instrText xml:space="preserve"> PAGEREF _Toc479934382 \h </w:instrText>
+              <w:instrText xml:space="preserve"> PAGEREF _Toc480830636 \h </w:instrText>
             </w:r>
             <w:r>
               <w:rPr>
@@ -2032,7 +2120,7 @@
               <w:sz w:val="22"/>
             </w:rPr>
           </w:pPr>
-          <w:hyperlink w:anchor="_Toc479934383" w:history="1">
+          <w:hyperlink w:anchor="_Toc480830637" w:history="1">
             <w:r>
               <w:rPr>
                 <w:rStyle w:val="Hyperlink"/>
@@ -2074,7 +2162,7 @@
                 <w:noProof/>
                 <w:webHidden/>
               </w:rPr>
-              <w:instrText xml:space="preserve"> PAGEREF _Toc479934383 \h </w:instrText>
+              <w:instrText xml:space="preserve"> PAGEREF _Toc480830637 \h </w:instrText>
             </w:r>
             <w:r>
               <w:rPr>
@@ -2118,7 +2206,7 @@
               <w:sz w:val="22"/>
             </w:rPr>
           </w:pPr>
-          <w:hyperlink w:anchor="_Toc479934384" w:history="1">
+          <w:hyperlink w:anchor="_Toc480830638" w:history="1">
             <w:r>
               <w:rPr>
                 <w:rStyle w:val="Hyperlink"/>
@@ -2160,7 +2248,7 @@
                 <w:noProof/>
                 <w:webHidden/>
               </w:rPr>
-              <w:instrText xml:space="preserve"> PAGEREF _Toc479934384 \h </w:instrText>
+              <w:instrText xml:space="preserve"> PAGEREF _Toc480830638 \h </w:instrText>
             </w:r>
             <w:r>
               <w:rPr>
@@ -2204,7 +2292,7 @@
               <w:sz w:val="22"/>
             </w:rPr>
           </w:pPr>
-          <w:hyperlink w:anchor="_Toc479934385" w:history="1">
+          <w:hyperlink w:anchor="_Toc480830639" w:history="1">
             <w:r>
               <w:rPr>
                 <w:rStyle w:val="Hyperlink"/>
@@ -2246,7 +2334,7 @@
                 <w:noProof/>
                 <w:webHidden/>
               </w:rPr>
-              <w:instrText xml:space="preserve"> PAGEREF _Toc479934385 \h </w:instrText>
+              <w:instrText xml:space="preserve"> PAGEREF _Toc480830639 \h </w:instrText>
             </w:r>
             <w:r>
               <w:rPr>
@@ -2289,7 +2377,7 @@
               <w:noProof/>
             </w:rPr>
           </w:pPr>
-          <w:hyperlink w:anchor="_Toc479934386" w:history="1">
+          <w:hyperlink w:anchor="_Toc480830640" w:history="1">
             <w:r>
               <w:rPr>
                 <w:rStyle w:val="Hyperlink"/>
@@ -2330,7 +2418,7 @@
                 <w:noProof/>
                 <w:webHidden/>
               </w:rPr>
-              <w:instrText xml:space="preserve"> PAGEREF _Toc479934386 \h </w:instrText>
+              <w:instrText xml:space="preserve"> PAGEREF _Toc480830640 \h </w:instrText>
             </w:r>
             <w:r>
               <w:rPr>
@@ -2374,7 +2462,7 @@
               <w:sz w:val="22"/>
             </w:rPr>
           </w:pPr>
-          <w:hyperlink w:anchor="_Toc479934387" w:history="1">
+          <w:hyperlink w:anchor="_Toc480830641" w:history="1">
             <w:r>
               <w:rPr>
                 <w:rStyle w:val="Hyperlink"/>
@@ -2416,7 +2504,7 @@
                 <w:noProof/>
                 <w:webHidden/>
               </w:rPr>
-              <w:instrText xml:space="preserve"> PAGEREF _Toc479934387 \h </w:instrText>
+              <w:instrText xml:space="preserve"> PAGEREF _Toc480830641 \h </w:instrText>
             </w:r>
             <w:r>
               <w:rPr>
@@ -2460,7 +2548,7 @@
               <w:sz w:val="22"/>
             </w:rPr>
           </w:pPr>
-          <w:hyperlink w:anchor="_Toc479934388" w:history="1">
+          <w:hyperlink w:anchor="_Toc480830642" w:history="1">
             <w:r>
               <w:rPr>
                 <w:rStyle w:val="Hyperlink"/>
@@ -2502,7 +2590,7 @@
                 <w:noProof/>
                 <w:webHidden/>
               </w:rPr>
-              <w:instrText xml:space="preserve"> PAGEREF _Toc479934388 \h </w:instrText>
+              <w:instrText xml:space="preserve"> PAGEREF _Toc480830642 \h </w:instrText>
             </w:r>
             <w:r>
               <w:rPr>
@@ -2546,7 +2634,7 @@
               <w:sz w:val="22"/>
             </w:rPr>
           </w:pPr>
-          <w:hyperlink w:anchor="_Toc479934389" w:history="1">
+          <w:hyperlink w:anchor="_Toc480830643" w:history="1">
             <w:r>
               <w:rPr>
                 <w:rStyle w:val="Hyperlink"/>
@@ -2588,7 +2676,7 @@
                 <w:noProof/>
                 <w:webHidden/>
               </w:rPr>
-              <w:instrText xml:space="preserve"> PAGEREF _Toc479934389 \h </w:instrText>
+              <w:instrText xml:space="preserve"> PAGEREF _Toc480830643 \h </w:instrText>
             </w:r>
             <w:r>
               <w:rPr>
@@ -2632,7 +2720,7 @@
               <w:sz w:val="22"/>
             </w:rPr>
           </w:pPr>
-          <w:hyperlink w:anchor="_Toc479934390" w:history="1">
+          <w:hyperlink w:anchor="_Toc480830644" w:history="1">
             <w:r>
               <w:rPr>
                 <w:rStyle w:val="Hyperlink"/>
@@ -2674,7 +2762,7 @@
                 <w:noProof/>
                 <w:webHidden/>
               </w:rPr>
-              <w:instrText xml:space="preserve"> PAGEREF _Toc479934390 \h </w:instrText>
+              <w:instrText xml:space="preserve"> PAGEREF _Toc480830644 \h </w:instrText>
             </w:r>
             <w:r>
               <w:rPr>
@@ -2718,7 +2806,7 @@
               <w:sz w:val="22"/>
             </w:rPr>
           </w:pPr>
-          <w:hyperlink w:anchor="_Toc479934391" w:history="1">
+          <w:hyperlink w:anchor="_Toc480830645" w:history="1">
             <w:r>
               <w:rPr>
                 <w:rStyle w:val="Hyperlink"/>
@@ -2760,7 +2848,7 @@
                 <w:noProof/>
                 <w:webHidden/>
               </w:rPr>
-              <w:instrText xml:space="preserve"> PAGEREF _Toc479934391 \h </w:instrText>
+              <w:instrText xml:space="preserve"> PAGEREF _Toc480830645 \h </w:instrText>
             </w:r>
             <w:r>
               <w:rPr>
@@ -2803,7 +2891,7 @@
               <w:noProof/>
             </w:rPr>
           </w:pPr>
-          <w:hyperlink w:anchor="_Toc479934392" w:history="1">
+          <w:hyperlink w:anchor="_Toc480830646" w:history="1">
             <w:r>
               <w:rPr>
                 <w:rStyle w:val="Hyperlink"/>
@@ -2844,7 +2932,7 @@
                 <w:noProof/>
                 <w:webHidden/>
               </w:rPr>
-              <w:instrText xml:space="preserve"> PAGEREF _Toc479934392 \h </w:instrText>
+              <w:instrText xml:space="preserve"> PAGEREF _Toc480830646 \h </w:instrText>
             </w:r>
             <w:r>
               <w:rPr>
@@ -2888,7 +2976,7 @@
               <w:sz w:val="22"/>
             </w:rPr>
           </w:pPr>
-          <w:hyperlink w:anchor="_Toc479934393" w:history="1">
+          <w:hyperlink w:anchor="_Toc480830647" w:history="1">
             <w:r>
               <w:rPr>
                 <w:rStyle w:val="Hyperlink"/>
@@ -2930,7 +3018,7 @@
                 <w:noProof/>
                 <w:webHidden/>
               </w:rPr>
-              <w:instrText xml:space="preserve"> PAGEREF _Toc479934393 \h </w:instrText>
+              <w:instrText xml:space="preserve"> PAGEREF _Toc480830647 \h </w:instrText>
             </w:r>
             <w:r>
               <w:rPr>
@@ -2974,7 +3062,7 @@
               <w:sz w:val="22"/>
             </w:rPr>
           </w:pPr>
-          <w:hyperlink w:anchor="_Toc479934394" w:history="1">
+          <w:hyperlink w:anchor="_Toc480830648" w:history="1">
             <w:r>
               <w:rPr>
                 <w:rStyle w:val="Hyperlink"/>
@@ -3016,7 +3104,7 @@
                 <w:noProof/>
                 <w:webHidden/>
               </w:rPr>
-              <w:instrText xml:space="preserve"> PAGEREF _Toc479934394 \h </w:instrText>
+              <w:instrText xml:space="preserve"> PAGEREF _Toc480830648 \h </w:instrText>
             </w:r>
             <w:r>
               <w:rPr>
@@ -3060,7 +3148,7 @@
               <w:sz w:val="22"/>
             </w:rPr>
           </w:pPr>
-          <w:hyperlink w:anchor="_Toc479934395" w:history="1">
+          <w:hyperlink w:anchor="_Toc480830649" w:history="1">
             <w:r>
               <w:rPr>
                 <w:rStyle w:val="Hyperlink"/>
@@ -3102,7 +3190,7 @@
                 <w:noProof/>
                 <w:webHidden/>
               </w:rPr>
-              <w:instrText xml:space="preserve"> PAGEREF _Toc479934395 \h </w:instrText>
+              <w:instrText xml:space="preserve"> PAGEREF _Toc480830649 \h </w:instrText>
             </w:r>
             <w:r>
               <w:rPr>
@@ -3146,7 +3234,7 @@
               <w:sz w:val="22"/>
             </w:rPr>
           </w:pPr>
-          <w:hyperlink w:anchor="_Toc479934396" w:history="1">
+          <w:hyperlink w:anchor="_Toc480830650" w:history="1">
             <w:r>
               <w:rPr>
                 <w:rStyle w:val="Hyperlink"/>
@@ -3188,7 +3276,7 @@
                 <w:noProof/>
                 <w:webHidden/>
               </w:rPr>
-              <w:instrText xml:space="preserve"> PAGEREF _Toc479934396 \h </w:instrText>
+              <w:instrText xml:space="preserve"> PAGEREF _Toc480830650 \h </w:instrText>
             </w:r>
             <w:r>
               <w:rPr>
@@ -3232,7 +3320,7 @@
               <w:sz w:val="22"/>
             </w:rPr>
           </w:pPr>
-          <w:hyperlink w:anchor="_Toc479934397" w:history="1">
+          <w:hyperlink w:anchor="_Toc480830651" w:history="1">
             <w:r>
               <w:rPr>
                 <w:rStyle w:val="Hyperlink"/>
@@ -3274,7 +3362,7 @@
                 <w:noProof/>
                 <w:webHidden/>
               </w:rPr>
-              <w:instrText xml:space="preserve"> PAGEREF _Toc479934397 \h </w:instrText>
+              <w:instrText xml:space="preserve"> PAGEREF _Toc480830651 \h </w:instrText>
             </w:r>
             <w:r>
               <w:rPr>
@@ -3317,7 +3405,7 @@
               <w:noProof/>
             </w:rPr>
           </w:pPr>
-          <w:hyperlink w:anchor="_Toc479934398" w:history="1">
+          <w:hyperlink w:anchor="_Toc480830652" w:history="1">
             <w:r>
               <w:rPr>
                 <w:rStyle w:val="Hyperlink"/>
@@ -3358,7 +3446,7 @@
                 <w:noProof/>
                 <w:webHidden/>
               </w:rPr>
-              <w:instrText xml:space="preserve"> PAGEREF _Toc479934398 \h </w:instrText>
+              <w:instrText xml:space="preserve"> PAGEREF _Toc480830652 \h </w:instrText>
             </w:r>
             <w:r>
               <w:rPr>
@@ -3402,7 +3490,7 @@
               <w:sz w:val="22"/>
             </w:rPr>
           </w:pPr>
-          <w:hyperlink w:anchor="_Toc479934399" w:history="1">
+          <w:hyperlink w:anchor="_Toc480830653" w:history="1">
             <w:r>
               <w:rPr>
                 <w:rStyle w:val="Hyperlink"/>
@@ -3444,7 +3532,7 @@
                 <w:noProof/>
                 <w:webHidden/>
               </w:rPr>
-              <w:instrText xml:space="preserve"> PAGEREF _Toc479934399 \h </w:instrText>
+              <w:instrText xml:space="preserve"> PAGEREF _Toc480830653 \h </w:instrText>
             </w:r>
             <w:r>
               <w:rPr>
@@ -3488,7 +3576,7 @@
               <w:sz w:val="22"/>
             </w:rPr>
           </w:pPr>
-          <w:hyperlink w:anchor="_Toc479934400" w:history="1">
+          <w:hyperlink w:anchor="_Toc480830654" w:history="1">
             <w:r>
               <w:rPr>
                 <w:rStyle w:val="Hyperlink"/>
@@ -3530,7 +3618,7 @@
                 <w:noProof/>
                 <w:webHidden/>
               </w:rPr>
-              <w:instrText xml:space="preserve"> PAGEREF _Toc479934400 \h </w:instrText>
+              <w:instrText xml:space="preserve"> PAGEREF _Toc480830654 \h </w:instrText>
             </w:r>
             <w:r>
               <w:rPr>
@@ -3574,7 +3662,7 @@
               <w:sz w:val="22"/>
             </w:rPr>
           </w:pPr>
-          <w:hyperlink w:anchor="_Toc479934401" w:history="1">
+          <w:hyperlink w:anchor="_Toc480830655" w:history="1">
             <w:r>
               <w:rPr>
                 <w:rStyle w:val="Hyperlink"/>
@@ -3616,7 +3704,7 @@
                 <w:noProof/>
                 <w:webHidden/>
               </w:rPr>
-              <w:instrText xml:space="preserve"> PAGEREF _Toc479934401 \h </w:instrText>
+              <w:instrText xml:space="preserve"> PAGEREF _Toc480830655 \h </w:instrText>
             </w:r>
             <w:r>
               <w:rPr>
@@ -3660,7 +3748,7 @@
               <w:sz w:val="22"/>
             </w:rPr>
           </w:pPr>
-          <w:hyperlink w:anchor="_Toc479934402" w:history="1">
+          <w:hyperlink w:anchor="_Toc480830656" w:history="1">
             <w:r>
               <w:rPr>
                 <w:rStyle w:val="Hyperlink"/>
@@ -3702,7 +3790,7 @@
                 <w:noProof/>
                 <w:webHidden/>
               </w:rPr>
-              <w:instrText xml:space="preserve"> PAGEREF _Toc479934402 \h </w:instrText>
+              <w:instrText xml:space="preserve"> PAGEREF _Toc480830656 \h </w:instrText>
             </w:r>
             <w:r>
               <w:rPr>
@@ -3746,7 +3834,7 @@
               <w:sz w:val="22"/>
             </w:rPr>
           </w:pPr>
-          <w:hyperlink w:anchor="_Toc479934403" w:history="1">
+          <w:hyperlink w:anchor="_Toc480830657" w:history="1">
             <w:r>
               <w:rPr>
                 <w:rStyle w:val="Hyperlink"/>
@@ -3788,7 +3876,7 @@
                 <w:noProof/>
                 <w:webHidden/>
               </w:rPr>
-              <w:instrText xml:space="preserve"> PAGEREF _Toc479934403 \h </w:instrText>
+              <w:instrText xml:space="preserve"> PAGEREF _Toc480830657 \h </w:instrText>
             </w:r>
             <w:r>
               <w:rPr>
@@ -3832,7 +3920,7 @@
               <w:sz w:val="22"/>
             </w:rPr>
           </w:pPr>
-          <w:hyperlink w:anchor="_Toc479934404" w:history="1">
+          <w:hyperlink w:anchor="_Toc480830658" w:history="1">
             <w:r>
               <w:rPr>
                 <w:rStyle w:val="Hyperlink"/>
@@ -3874,7 +3962,7 @@
                 <w:noProof/>
                 <w:webHidden/>
               </w:rPr>
-              <w:instrText xml:space="preserve"> PAGEREF _Toc479934404 \h </w:instrText>
+              <w:instrText xml:space="preserve"> PAGEREF _Toc480830658 \h </w:instrText>
             </w:r>
             <w:r>
               <w:rPr>
@@ -3918,7 +4006,7 @@
               <w:sz w:val="22"/>
             </w:rPr>
           </w:pPr>
-          <w:hyperlink w:anchor="_Toc479934405" w:history="1">
+          <w:hyperlink w:anchor="_Toc480830659" w:history="1">
             <w:r>
               <w:rPr>
                 <w:rStyle w:val="Hyperlink"/>
@@ -3960,7 +4048,7 @@
                 <w:noProof/>
                 <w:webHidden/>
               </w:rPr>
-              <w:instrText xml:space="preserve"> PAGEREF _Toc479934405 \h </w:instrText>
+              <w:instrText xml:space="preserve"> PAGEREF _Toc480830659 \h </w:instrText>
             </w:r>
             <w:r>
               <w:rPr>
@@ -4004,7 +4092,7 @@
               <w:sz w:val="22"/>
             </w:rPr>
           </w:pPr>
-          <w:hyperlink w:anchor="_Toc479934406" w:history="1">
+          <w:hyperlink w:anchor="_Toc480830660" w:history="1">
             <w:r>
               <w:rPr>
                 <w:rStyle w:val="Hyperlink"/>
@@ -4046,7 +4134,7 @@
                 <w:noProof/>
                 <w:webHidden/>
               </w:rPr>
-              <w:instrText xml:space="preserve"> PAGEREF _Toc479934406 \h </w:instrText>
+              <w:instrText xml:space="preserve"> PAGEREF _Toc480830660 \h </w:instrText>
             </w:r>
             <w:r>
               <w:rPr>
@@ -4090,7 +4178,7 @@
               <w:sz w:val="22"/>
             </w:rPr>
           </w:pPr>
-          <w:hyperlink w:anchor="_Toc479934407" w:history="1">
+          <w:hyperlink w:anchor="_Toc480830661" w:history="1">
             <w:r>
               <w:rPr>
                 <w:rStyle w:val="Hyperlink"/>
@@ -4132,7 +4220,7 @@
                 <w:noProof/>
                 <w:webHidden/>
               </w:rPr>
-              <w:instrText xml:space="preserve"> PAGEREF _Toc479934407 \h </w:instrText>
+              <w:instrText xml:space="preserve"> PAGEREF _Toc480830661 \h </w:instrText>
             </w:r>
             <w:r>
               <w:rPr>
@@ -4176,7 +4264,7 @@
               <w:sz w:val="22"/>
             </w:rPr>
           </w:pPr>
-          <w:hyperlink w:anchor="_Toc479934408" w:history="1">
+          <w:hyperlink w:anchor="_Toc480830662" w:history="1">
             <w:r>
               <w:rPr>
                 <w:rStyle w:val="Hyperlink"/>
@@ -4218,7 +4306,7 @@
                 <w:noProof/>
                 <w:webHidden/>
               </w:rPr>
-              <w:instrText xml:space="preserve"> PAGEREF _Toc479934408 \h </w:instrText>
+              <w:instrText xml:space="preserve"> PAGEREF _Toc480830662 \h </w:instrText>
             </w:r>
             <w:r>
               <w:rPr>
@@ -4262,7 +4350,7 @@
               <w:sz w:val="22"/>
             </w:rPr>
           </w:pPr>
-          <w:hyperlink w:anchor="_Toc479934409" w:history="1">
+          <w:hyperlink w:anchor="_Toc480830663" w:history="1">
             <w:r>
               <w:rPr>
                 <w:rStyle w:val="Hyperlink"/>
@@ -4304,7 +4392,7 @@
                 <w:noProof/>
                 <w:webHidden/>
               </w:rPr>
-              <w:instrText xml:space="preserve"> PAGEREF _Toc479934409 \h </w:instrText>
+              <w:instrText xml:space="preserve"> PAGEREF _Toc480830663 \h </w:instrText>
             </w:r>
             <w:r>
               <w:rPr>
@@ -4348,7 +4436,7 @@
               <w:sz w:val="22"/>
             </w:rPr>
           </w:pPr>
-          <w:hyperlink w:anchor="_Toc479934410" w:history="1">
+          <w:hyperlink w:anchor="_Toc480830664" w:history="1">
             <w:r>
               <w:rPr>
                 <w:rStyle w:val="Hyperlink"/>
@@ -4390,7 +4478,7 @@
                 <w:noProof/>
                 <w:webHidden/>
               </w:rPr>
-              <w:instrText xml:space="preserve"> PAGEREF _Toc479934410 \h </w:instrText>
+              <w:instrText xml:space="preserve"> PAGEREF _Toc480830664 \h </w:instrText>
             </w:r>
             <w:r>
               <w:rPr>
@@ -4434,7 +4522,7 @@
               <w:sz w:val="22"/>
             </w:rPr>
           </w:pPr>
-          <w:hyperlink w:anchor="_Toc479934411" w:history="1">
+          <w:hyperlink w:anchor="_Toc480830665" w:history="1">
             <w:r>
               <w:rPr>
                 <w:rStyle w:val="Hyperlink"/>
@@ -4476,7 +4564,7 @@
                 <w:noProof/>
                 <w:webHidden/>
               </w:rPr>
-              <w:instrText xml:space="preserve"> PAGEREF _Toc479934411 \h </w:instrText>
+              <w:instrText xml:space="preserve"> PAGEREF _Toc480830665 \h </w:instrText>
             </w:r>
             <w:r>
               <w:rPr>
@@ -4520,7 +4608,7 @@
               <w:sz w:val="22"/>
             </w:rPr>
           </w:pPr>
-          <w:hyperlink w:anchor="_Toc479934412" w:history="1">
+          <w:hyperlink w:anchor="_Toc480830666" w:history="1">
             <w:r>
               <w:rPr>
                 <w:rStyle w:val="Hyperlink"/>
@@ -4562,7 +4650,7 @@
                 <w:noProof/>
                 <w:webHidden/>
               </w:rPr>
-              <w:instrText xml:space="preserve"> PAGEREF _Toc479934412 \h </w:instrText>
+              <w:instrText xml:space="preserve"> PAGEREF _Toc480830666 \h </w:instrText>
             </w:r>
             <w:r>
               <w:rPr>
@@ -4605,7 +4693,7 @@
               <w:noProof/>
             </w:rPr>
           </w:pPr>
-          <w:hyperlink w:anchor="_Toc479934413" w:history="1">
+          <w:hyperlink w:anchor="_Toc480830667" w:history="1">
             <w:r>
               <w:rPr>
                 <w:rStyle w:val="Hyperlink"/>
@@ -4646,7 +4734,7 @@
                 <w:noProof/>
                 <w:webHidden/>
               </w:rPr>
-              <w:instrText xml:space="preserve"> PAGEREF _Toc479934413 \h </w:instrText>
+              <w:instrText xml:space="preserve"> PAGEREF _Toc480830667 \h </w:instrText>
             </w:r>
             <w:r>
               <w:rPr>
@@ -4690,7 +4778,7 @@
               <w:sz w:val="22"/>
             </w:rPr>
           </w:pPr>
-          <w:hyperlink w:anchor="_Toc479934414" w:history="1">
+          <w:hyperlink w:anchor="_Toc480830668" w:history="1">
             <w:r>
               <w:rPr>
                 <w:rStyle w:val="Hyperlink"/>
@@ -4732,7 +4820,7 @@
                 <w:noProof/>
                 <w:webHidden/>
               </w:rPr>
-              <w:instrText xml:space="preserve"> PAGEREF _Toc479934414 \h </w:instrText>
+              <w:instrText xml:space="preserve"> PAGEREF _Toc480830668 \h </w:instrText>
             </w:r>
             <w:r>
               <w:rPr>
@@ -4776,7 +4864,7 @@
               <w:sz w:val="22"/>
             </w:rPr>
           </w:pPr>
-          <w:hyperlink w:anchor="_Toc479934415" w:history="1">
+          <w:hyperlink w:anchor="_Toc480830669" w:history="1">
             <w:r>
               <w:rPr>
                 <w:rStyle w:val="Hyperlink"/>
@@ -4818,7 +4906,7 @@
                 <w:noProof/>
                 <w:webHidden/>
               </w:rPr>
-              <w:instrText xml:space="preserve"> PAGEREF _Toc479934415 \h </w:instrText>
+              <w:instrText xml:space="preserve"> PAGEREF _Toc480830669 \h </w:instrText>
             </w:r>
             <w:r>
               <w:rPr>
@@ -4862,7 +4950,7 @@
               <w:sz w:val="22"/>
             </w:rPr>
           </w:pPr>
-          <w:hyperlink w:anchor="_Toc479934416" w:history="1">
+          <w:hyperlink w:anchor="_Toc480830670" w:history="1">
             <w:r>
               <w:rPr>
                 <w:rStyle w:val="Hyperlink"/>
@@ -4904,7 +4992,7 @@
                 <w:noProof/>
                 <w:webHidden/>
               </w:rPr>
-              <w:instrText xml:space="preserve"> PAGEREF _Toc479934416 \h </w:instrText>
+              <w:instrText xml:space="preserve"> PAGEREF _Toc480830670 \h </w:instrText>
             </w:r>
             <w:r>
               <w:rPr>
@@ -4947,7 +5035,7 @@
               <w:noProof/>
             </w:rPr>
           </w:pPr>
-          <w:hyperlink w:anchor="_Toc479934417" w:history="1">
+          <w:hyperlink w:anchor="_Toc480830671" w:history="1">
             <w:r>
               <w:rPr>
                 <w:rStyle w:val="Hyperlink"/>
@@ -4988,7 +5076,7 @@
                 <w:noProof/>
                 <w:webHidden/>
               </w:rPr>
-              <w:instrText xml:space="preserve"> PAGEREF _Toc479934417 \h </w:instrText>
+              <w:instrText xml:space="preserve"> PAGEREF _Toc480830671 \h </w:instrText>
             </w:r>
             <w:r>
               <w:rPr>
@@ -5032,7 +5120,7 @@
               <w:sz w:val="22"/>
             </w:rPr>
           </w:pPr>
-          <w:hyperlink w:anchor="_Toc479934418" w:history="1">
+          <w:hyperlink w:anchor="_Toc480830672" w:history="1">
             <w:r>
               <w:rPr>
                 <w:rStyle w:val="Hyperlink"/>
@@ -5074,7 +5162,7 @@
                 <w:noProof/>
                 <w:webHidden/>
               </w:rPr>
-              <w:instrText xml:space="preserve"> PAGEREF _Toc479934418 \h </w:instrText>
+              <w:instrText xml:space="preserve"> PAGEREF _Toc480830672 \h </w:instrText>
             </w:r>
             <w:r>
               <w:rPr>
@@ -5118,7 +5206,7 @@
               <w:sz w:val="22"/>
             </w:rPr>
           </w:pPr>
-          <w:hyperlink w:anchor="_Toc479934419" w:history="1">
+          <w:hyperlink w:anchor="_Toc480830673" w:history="1">
             <w:r>
               <w:rPr>
                 <w:rStyle w:val="Hyperlink"/>
@@ -5160,7 +5248,7 @@
                 <w:noProof/>
                 <w:webHidden/>
               </w:rPr>
-              <w:instrText xml:space="preserve"> PAGEREF _Toc479934419 \h </w:instrText>
+              <w:instrText xml:space="preserve"> PAGEREF _Toc480830673 \h </w:instrText>
             </w:r>
             <w:r>
               <w:rPr>
@@ -5204,7 +5292,7 @@
               <w:sz w:val="22"/>
             </w:rPr>
           </w:pPr>
-          <w:hyperlink w:anchor="_Toc479934420" w:history="1">
+          <w:hyperlink w:anchor="_Toc480830674" w:history="1">
             <w:r>
               <w:rPr>
                 <w:rStyle w:val="Hyperlink"/>
@@ -5246,7 +5334,7 @@
                 <w:noProof/>
                 <w:webHidden/>
               </w:rPr>
-              <w:instrText xml:space="preserve"> PAGEREF _Toc479934420 \h </w:instrText>
+              <w:instrText xml:space="preserve"> PAGEREF _Toc480830674 \h </w:instrText>
             </w:r>
             <w:r>
               <w:rPr>
@@ -5290,7 +5378,7 @@
               <w:sz w:val="22"/>
             </w:rPr>
           </w:pPr>
-          <w:hyperlink w:anchor="_Toc479934421" w:history="1">
+          <w:hyperlink w:anchor="_Toc480830675" w:history="1">
             <w:r>
               <w:rPr>
                 <w:rStyle w:val="Hyperlink"/>
@@ -5332,7 +5420,7 @@
                 <w:noProof/>
                 <w:webHidden/>
               </w:rPr>
-              <w:instrText xml:space="preserve"> PAGEREF _Toc479934421 \h </w:instrText>
+              <w:instrText xml:space="preserve"> PAGEREF _Toc480830675 \h </w:instrText>
             </w:r>
             <w:r>
               <w:rPr>
@@ -5376,7 +5464,7 @@
               <w:sz w:val="22"/>
             </w:rPr>
           </w:pPr>
-          <w:hyperlink w:anchor="_Toc479934422" w:history="1">
+          <w:hyperlink w:anchor="_Toc480830676" w:history="1">
             <w:r>
               <w:rPr>
                 <w:rStyle w:val="Hyperlink"/>
@@ -5418,7 +5506,7 @@
                 <w:noProof/>
                 <w:webHidden/>
               </w:rPr>
-              <w:instrText xml:space="preserve"> PAGEREF _Toc479934422 \h </w:instrText>
+              <w:instrText xml:space="preserve"> PAGEREF _Toc480830676 \h </w:instrText>
             </w:r>
             <w:r>
               <w:rPr>
@@ -5462,7 +5550,7 @@
               <w:sz w:val="22"/>
             </w:rPr>
           </w:pPr>
-          <w:hyperlink w:anchor="_Toc479934423" w:history="1">
+          <w:hyperlink w:anchor="_Toc480830677" w:history="1">
             <w:r>
               <w:rPr>
                 <w:rStyle w:val="Hyperlink"/>
@@ -5504,7 +5592,7 @@
                 <w:noProof/>
                 <w:webHidden/>
               </w:rPr>
-              <w:instrText xml:space="preserve"> PAGEREF _Toc479934423 \h </w:instrText>
+              <w:instrText xml:space="preserve"> PAGEREF _Toc480830677 \h </w:instrText>
             </w:r>
             <w:r>
               <w:rPr>
@@ -5548,7 +5636,7 @@
               <w:sz w:val="22"/>
             </w:rPr>
           </w:pPr>
-          <w:hyperlink w:anchor="_Toc479934424" w:history="1">
+          <w:hyperlink w:anchor="_Toc480830678" w:history="1">
             <w:r>
               <w:rPr>
                 <w:rStyle w:val="Hyperlink"/>
@@ -5590,7 +5678,7 @@
                 <w:noProof/>
                 <w:webHidden/>
               </w:rPr>
-              <w:instrText xml:space="preserve"> PAGEREF _Toc479934424 \h </w:instrText>
+              <w:instrText xml:space="preserve"> PAGEREF _Toc480830678 \h </w:instrText>
             </w:r>
             <w:r>
               <w:rPr>
@@ -5633,7 +5721,7 @@
               <w:noProof/>
             </w:rPr>
           </w:pPr>
-          <w:hyperlink w:anchor="_Toc479934425" w:history="1">
+          <w:hyperlink w:anchor="_Toc480830679" w:history="1">
             <w:r>
               <w:rPr>
                 <w:rStyle w:val="Hyperlink"/>
@@ -5674,7 +5762,7 @@
                 <w:noProof/>
                 <w:webHidden/>
               </w:rPr>
-              <w:instrText xml:space="preserve"> PAGEREF _Toc479934425 \h </w:instrText>
+              <w:instrText xml:space="preserve"> PAGEREF _Toc480830679 \h </w:instrText>
             </w:r>
             <w:r>
               <w:rPr>
@@ -5718,7 +5806,7 @@
               <w:sz w:val="22"/>
             </w:rPr>
           </w:pPr>
-          <w:hyperlink w:anchor="_Toc479934426" w:history="1">
+          <w:hyperlink w:anchor="_Toc480830680" w:history="1">
             <w:r>
               <w:rPr>
                 <w:rStyle w:val="Hyperlink"/>
@@ -5760,7 +5848,7 @@
                 <w:noProof/>
                 <w:webHidden/>
               </w:rPr>
-              <w:instrText xml:space="preserve"> PAGEREF _Toc479934426 \h </w:instrText>
+              <w:instrText xml:space="preserve"> PAGEREF _Toc480830680 \h </w:instrText>
             </w:r>
             <w:r>
               <w:rPr>
@@ -5804,7 +5892,7 @@
               <w:sz w:val="22"/>
             </w:rPr>
           </w:pPr>
-          <w:hyperlink w:anchor="_Toc479934427" w:history="1">
+          <w:hyperlink w:anchor="_Toc480830681" w:history="1">
             <w:r>
               <w:rPr>
                 <w:rStyle w:val="Hyperlink"/>
@@ -5846,7 +5934,7 @@
                 <w:noProof/>
                 <w:webHidden/>
               </w:rPr>
-              <w:instrText xml:space="preserve"> PAGEREF _Toc479934427 \h </w:instrText>
+              <w:instrText xml:space="preserve"> PAGEREF _Toc480830681 \h </w:instrText>
             </w:r>
             <w:r>
               <w:rPr>
@@ -5890,7 +5978,7 @@
               <w:sz w:val="22"/>
             </w:rPr>
           </w:pPr>
-          <w:hyperlink w:anchor="_Toc479934428" w:history="1">
+          <w:hyperlink w:anchor="_Toc480830682" w:history="1">
             <w:r>
               <w:rPr>
                 <w:rStyle w:val="Hyperlink"/>
@@ -5932,7 +6020,7 @@
                 <w:noProof/>
                 <w:webHidden/>
               </w:rPr>
-              <w:instrText xml:space="preserve"> PAGEREF _Toc479934428 \h </w:instrText>
+              <w:instrText xml:space="preserve"> PAGEREF _Toc480830682 \h </w:instrText>
             </w:r>
             <w:r>
               <w:rPr>
@@ -5975,7 +6063,7 @@
               <w:noProof/>
             </w:rPr>
           </w:pPr>
-          <w:hyperlink w:anchor="_Toc479934429" w:history="1">
+          <w:hyperlink w:anchor="_Toc480830683" w:history="1">
             <w:r>
               <w:rPr>
                 <w:rStyle w:val="Hyperlink"/>
@@ -6016,7 +6104,7 @@
                 <w:noProof/>
                 <w:webHidden/>
               </w:rPr>
-              <w:instrText xml:space="preserve"> PAGEREF _Toc479934429 \h </w:instrText>
+              <w:instrText xml:space="preserve"> PAGEREF _Toc480830683 \h </w:instrText>
             </w:r>
             <w:r>
               <w:rPr>
@@ -6265,7 +6353,7 @@
           <w:rFonts w:cs="Times New Roman"/>
         </w:rPr>
       </w:pPr>
-      <w:bookmarkStart w:id="0" w:name="_Toc479934360"/>
+      <w:bookmarkStart w:id="1" w:name="_Toc480830613"/>
       <w:r>
         <w:rPr>
           <w:rFonts w:cs="Times New Roman"/>
@@ -6273,7 +6361,7 @@
         <w:lastRenderedPageBreak/>
         <w:t>Abstract</w:t>
       </w:r>
-      <w:bookmarkEnd w:id="0"/>
+      <w:bookmarkEnd w:id="1"/>
     </w:p>
     <w:p>
       <w:r>
@@ -6353,7 +6441,7 @@
           <w:szCs w:val="28"/>
         </w:rPr>
       </w:pPr>
-      <w:bookmarkStart w:id="1" w:name="_Toc479934361"/>
+      <w:bookmarkStart w:id="2" w:name="_Toc480830614"/>
       <w:r>
         <w:rPr>
           <w:rFonts w:cs="Times New Roman"/>
@@ -6362,7 +6450,7 @@
         <w:lastRenderedPageBreak/>
         <w:t>Report Revision History</w:t>
       </w:r>
-      <w:bookmarkEnd w:id="1"/>
+      <w:bookmarkEnd w:id="2"/>
     </w:p>
     <w:p>
       <w:pPr>
@@ -6371,11 +6459,11 @@
       <w:r>
         <w:t xml:space="preserve"> </w:t>
       </w:r>
-      <w:bookmarkStart w:id="2" w:name="_Toc479934362"/>
+      <w:bookmarkStart w:id="3" w:name="_Toc480830615"/>
       <w:r>
         <w:t>Changes in Version 1.5</w:t>
       </w:r>
-      <w:bookmarkEnd w:id="2"/>
+      <w:bookmarkEnd w:id="3"/>
     </w:p>
     <w:p>
       <w:r>
@@ -6410,11 +6498,11 @@
       <w:pPr>
         <w:pStyle w:val="Heading2"/>
       </w:pPr>
-      <w:bookmarkStart w:id="3" w:name="_Toc479934363"/>
+      <w:bookmarkStart w:id="4" w:name="_Toc480830616"/>
       <w:r>
         <w:t>Changes in Version 2.0</w:t>
       </w:r>
-      <w:bookmarkEnd w:id="3"/>
+      <w:bookmarkEnd w:id="4"/>
     </w:p>
     <w:p>
       <w:r>
@@ -6455,14 +6543,14 @@
       <w:pPr>
         <w:pStyle w:val="Heading2"/>
       </w:pPr>
-      <w:bookmarkStart w:id="4" w:name="_Toc479934364"/>
+      <w:bookmarkStart w:id="5" w:name="_Toc480830617"/>
       <w:r>
         <w:t>Changes</w:t>
       </w:r>
       <w:r>
         <w:t xml:space="preserve"> in Version 2.5</w:t>
       </w:r>
-      <w:bookmarkEnd w:id="4"/>
+      <w:bookmarkEnd w:id="5"/>
     </w:p>
     <w:p>
       <w:r>
@@ -6488,11 +6576,11 @@
       <w:pPr>
         <w:pStyle w:val="Heading2"/>
       </w:pPr>
-      <w:bookmarkStart w:id="5" w:name="_Toc479934365"/>
+      <w:bookmarkStart w:id="6" w:name="_Toc480830618"/>
       <w:r>
         <w:t>Changes in Version 3.0</w:t>
       </w:r>
-      <w:bookmarkEnd w:id="5"/>
+      <w:bookmarkEnd w:id="6"/>
     </w:p>
     <w:p>
       <w:r>
@@ -6506,11 +6594,11 @@
       <w:pPr>
         <w:pStyle w:val="Heading2"/>
       </w:pPr>
-      <w:bookmarkStart w:id="6" w:name="_Toc479934366"/>
+      <w:bookmarkStart w:id="7" w:name="_Toc480830619"/>
       <w:r>
         <w:t>Changes in Version 3.5</w:t>
       </w:r>
-      <w:bookmarkEnd w:id="6"/>
+      <w:bookmarkEnd w:id="7"/>
     </w:p>
     <w:p>
       <w:r>
@@ -6528,12 +6616,12 @@
       <w:pPr>
         <w:pStyle w:val="Heading2"/>
       </w:pPr>
-      <w:bookmarkStart w:id="7" w:name="_Toc479934367"/>
+      <w:bookmarkStart w:id="8" w:name="_Toc480830620"/>
       <w:r>
         <w:lastRenderedPageBreak/>
         <w:t>Changes in Version 4.0</w:t>
       </w:r>
-      <w:bookmarkEnd w:id="7"/>
+      <w:bookmarkEnd w:id="8"/>
     </w:p>
     <w:p>
       <w:pPr>
@@ -6577,9 +6665,11 @@
       <w:pPr>
         <w:pStyle w:val="Heading2"/>
       </w:pPr>
+      <w:bookmarkStart w:id="9" w:name="_Toc480830621"/>
       <w:r>
         <w:t>Changes in Version 5.0</w:t>
       </w:r>
+      <w:bookmarkEnd w:id="9"/>
     </w:p>
     <w:p>
       <w:r>
@@ -6588,8 +6678,6 @@
       <w:r>
         <w:t>why they remain open.</w:t>
       </w:r>
-      <w:bookmarkStart w:id="8" w:name="_GoBack"/>
-      <w:bookmarkEnd w:id="8"/>
       <w:r>
         <w:br w:type="page"/>
       </w:r>
@@ -6601,7 +6689,7 @@
           <w:rFonts w:cs="Times New Roman"/>
         </w:rPr>
       </w:pPr>
-      <w:bookmarkStart w:id="9" w:name="_Toc479934368"/>
+      <w:bookmarkStart w:id="10" w:name="_Toc480830622"/>
       <w:r>
         <w:rPr>
           <w:rFonts w:cs="Times New Roman"/>
@@ -6609,7 +6697,7 @@
         <w:lastRenderedPageBreak/>
         <w:t>Problem Statement</w:t>
       </w:r>
-      <w:bookmarkEnd w:id="9"/>
+      <w:bookmarkEnd w:id="10"/>
     </w:p>
     <w:p>
       <w:pPr>
@@ -6618,11 +6706,11 @@
           <w:b/>
         </w:rPr>
       </w:pPr>
-      <w:bookmarkStart w:id="10" w:name="_Toc479934369"/>
+      <w:bookmarkStart w:id="11" w:name="_Toc480830623"/>
       <w:r>
         <w:t>Business Background</w:t>
       </w:r>
-      <w:bookmarkEnd w:id="10"/>
+      <w:bookmarkEnd w:id="11"/>
     </w:p>
     <w:p>
       <w:r>
@@ -6648,11 +6736,11 @@
           <w:b/>
         </w:rPr>
       </w:pPr>
-      <w:bookmarkStart w:id="11" w:name="_Toc479934370"/>
+      <w:bookmarkStart w:id="12" w:name="_Toc480830624"/>
       <w:r>
         <w:t>Needs</w:t>
       </w:r>
-      <w:bookmarkEnd w:id="11"/>
+      <w:bookmarkEnd w:id="12"/>
     </w:p>
     <w:p>
       <w:r>
@@ -6667,11 +6755,11 @@
           <w:b/>
         </w:rPr>
       </w:pPr>
-      <w:bookmarkStart w:id="12" w:name="_Toc479934371"/>
+      <w:bookmarkStart w:id="13" w:name="_Toc480830625"/>
       <w:r>
         <w:t>Objectives</w:t>
       </w:r>
-      <w:bookmarkEnd w:id="12"/>
+      <w:bookmarkEnd w:id="13"/>
     </w:p>
     <w:p>
       <w:pPr>
@@ -6691,7 +6779,7 @@
           <w:rFonts w:cs="Times New Roman"/>
         </w:rPr>
       </w:pPr>
-      <w:bookmarkStart w:id="13" w:name="_Toc479934372"/>
+      <w:bookmarkStart w:id="14" w:name="_Toc480830626"/>
       <w:r>
         <w:rPr>
           <w:rFonts w:cs="Times New Roman"/>
@@ -6699,7 +6787,7 @@
         <w:lastRenderedPageBreak/>
         <w:t>Requirements</w:t>
       </w:r>
-      <w:bookmarkEnd w:id="13"/>
+      <w:bookmarkEnd w:id="14"/>
     </w:p>
     <w:p>
       <w:pPr>
@@ -6708,14 +6796,14 @@
           <w:b/>
         </w:rPr>
       </w:pPr>
-      <w:bookmarkStart w:id="14" w:name="_Toc479934373"/>
+      <w:bookmarkStart w:id="15" w:name="_Toc480830627"/>
       <w:r>
         <w:t>U</w:t>
       </w:r>
       <w:r>
         <w:t>ser Requirements</w:t>
       </w:r>
-      <w:bookmarkEnd w:id="14"/>
+      <w:bookmarkEnd w:id="15"/>
     </w:p>
     <w:p>
       <w:pPr>
@@ -6724,14 +6812,14 @@
           <w:rFonts w:cs="Times New Roman"/>
         </w:rPr>
       </w:pPr>
-      <w:bookmarkStart w:id="15" w:name="_Toc479934374"/>
+      <w:bookmarkStart w:id="16" w:name="_Toc480830628"/>
       <w:r>
         <w:rPr>
           <w:rFonts w:cs="Times New Roman"/>
         </w:rPr>
         <w:t>Glossary of Relevant Domain Terminology</w:t>
       </w:r>
-      <w:bookmarkEnd w:id="15"/>
+      <w:bookmarkEnd w:id="16"/>
     </w:p>
     <w:p>
       <w:pPr>
@@ -6822,14 +6910,14 @@
           <w:rFonts w:cs="Times New Roman"/>
         </w:rPr>
       </w:pPr>
-      <w:bookmarkStart w:id="16" w:name="_Toc479934375"/>
+      <w:bookmarkStart w:id="17" w:name="_Toc480830629"/>
       <w:r>
         <w:rPr>
           <w:rFonts w:cs="Times New Roman"/>
         </w:rPr>
         <w:t>User Groups</w:t>
       </w:r>
-      <w:bookmarkEnd w:id="16"/>
+      <w:bookmarkEnd w:id="17"/>
     </w:p>
     <w:p>
       <w:r>
@@ -6862,14 +6950,14 @@
           <w:rFonts w:cs="Times New Roman"/>
         </w:rPr>
       </w:pPr>
-      <w:bookmarkStart w:id="17" w:name="_Toc479934376"/>
+      <w:bookmarkStart w:id="18" w:name="_Toc480830630"/>
       <w:r>
         <w:rPr>
           <w:rFonts w:cs="Times New Roman"/>
         </w:rPr>
         <w:t>Functional Requirements</w:t>
       </w:r>
-      <w:bookmarkEnd w:id="17"/>
+      <w:bookmarkEnd w:id="18"/>
     </w:p>
     <w:p>
       <w:pPr>
@@ -6924,7 +7012,7 @@
           <v:shape id="_x0000_i1025" type="#_x0000_t75" style="width:466.5pt;height:225.75pt" o:ole="">
             <v:imagedata r:id="rId8" o:title=""/>
           </v:shape>
-          <o:OLEObject Type="Embed" ProgID="Visio.Drawing.15" ShapeID="_x0000_i1025" DrawAspect="Content" ObjectID="_1554556222" r:id="rId9"/>
+          <o:OLEObject Type="Embed" ProgID="Visio.Drawing.15" ShapeID="_x0000_i1025" DrawAspect="Content" ObjectID="_1554572868" r:id="rId9"/>
         </w:object>
       </w:r>
     </w:p>
@@ -7114,16 +7202,16 @@
           <w:rFonts w:cs="Times New Roman"/>
         </w:rPr>
       </w:pPr>
-      <w:bookmarkStart w:id="18" w:name="_Toc474337947"/>
-      <w:bookmarkStart w:id="19" w:name="_Toc479934377"/>
+      <w:bookmarkStart w:id="19" w:name="_Toc474337947"/>
+      <w:bookmarkStart w:id="20" w:name="_Toc480830631"/>
       <w:r>
         <w:rPr>
           <w:rFonts w:cs="Times New Roman"/>
         </w:rPr>
         <w:t>Non-functional Requirements</w:t>
       </w:r>
-      <w:bookmarkEnd w:id="18"/>
       <w:bookmarkEnd w:id="19"/>
+      <w:bookmarkEnd w:id="20"/>
     </w:p>
     <w:p>
       <w:r>
@@ -7360,13 +7448,13 @@
       <w:pPr>
         <w:pStyle w:val="Heading2"/>
       </w:pPr>
-      <w:bookmarkStart w:id="20" w:name="_Toc474337948"/>
-      <w:bookmarkStart w:id="21" w:name="_Toc479934378"/>
+      <w:bookmarkStart w:id="21" w:name="_Toc474337948"/>
+      <w:bookmarkStart w:id="22" w:name="_Toc480830632"/>
       <w:r>
         <w:t>System Requirements</w:t>
       </w:r>
-      <w:bookmarkEnd w:id="20"/>
       <w:bookmarkEnd w:id="21"/>
+      <w:bookmarkEnd w:id="22"/>
     </w:p>
     <w:p>
       <w:r>
@@ -7381,16 +7469,16 @@
           <w:rFonts w:cs="Times New Roman"/>
         </w:rPr>
       </w:pPr>
-      <w:bookmarkStart w:id="22" w:name="_Toc474337949"/>
-      <w:bookmarkStart w:id="23" w:name="_Toc479934379"/>
+      <w:bookmarkStart w:id="23" w:name="_Toc474337949"/>
+      <w:bookmarkStart w:id="24" w:name="_Toc480830633"/>
       <w:r>
         <w:rPr>
           <w:rFonts w:cs="Times New Roman"/>
         </w:rPr>
         <w:t>Functional Requirements</w:t>
       </w:r>
-      <w:bookmarkEnd w:id="22"/>
       <w:bookmarkEnd w:id="23"/>
+      <w:bookmarkEnd w:id="24"/>
     </w:p>
     <w:p>
       <w:pPr>
@@ -7512,7 +7600,7 @@
           <v:shape id="_x0000_i1026" type="#_x0000_t75" style="width:409.5pt;height:333.75pt" o:ole="">
             <v:imagedata r:id="rId10" o:title=""/>
           </v:shape>
-          <o:OLEObject Type="Embed" ProgID="Visio.Drawing.15" ShapeID="_x0000_i1026" DrawAspect="Content" ObjectID="_1554556223" r:id="rId11"/>
+          <o:OLEObject Type="Embed" ProgID="Visio.Drawing.15" ShapeID="_x0000_i1026" DrawAspect="Content" ObjectID="_1554572869" r:id="rId11"/>
         </w:object>
       </w:r>
     </w:p>
@@ -7663,16 +7751,16 @@
           <w:rFonts w:cs="Times New Roman"/>
         </w:rPr>
       </w:pPr>
-      <w:bookmarkStart w:id="24" w:name="_Toc474337950"/>
-      <w:bookmarkStart w:id="25" w:name="_Toc479934380"/>
+      <w:bookmarkStart w:id="25" w:name="_Toc474337950"/>
+      <w:bookmarkStart w:id="26" w:name="_Toc480830634"/>
       <w:r>
         <w:rPr>
           <w:rFonts w:cs="Times New Roman"/>
         </w:rPr>
         <w:t>Non-functional Requirements</w:t>
       </w:r>
-      <w:bookmarkEnd w:id="24"/>
       <w:bookmarkEnd w:id="25"/>
+      <w:bookmarkEnd w:id="26"/>
     </w:p>
     <w:p>
       <w:pPr>
@@ -7899,13 +7987,13 @@
       <w:pPr>
         <w:pStyle w:val="Heading2"/>
       </w:pPr>
-      <w:bookmarkStart w:id="26" w:name="_Toc474337951"/>
-      <w:bookmarkStart w:id="27" w:name="_Toc479934381"/>
+      <w:bookmarkStart w:id="27" w:name="_Toc474337951"/>
+      <w:bookmarkStart w:id="28" w:name="_Toc480830635"/>
       <w:r>
         <w:t>Requirements Trace Table</w:t>
       </w:r>
-      <w:bookmarkEnd w:id="26"/>
       <w:bookmarkEnd w:id="27"/>
+      <w:bookmarkEnd w:id="28"/>
     </w:p>
     <w:p>
       <w:r>
@@ -7925,22 +8013,22 @@
       <w:r>
         <w:br w:type="page"/>
       </w:r>
-      <w:bookmarkStart w:id="28" w:name="_Toc479934382"/>
+      <w:bookmarkStart w:id="29" w:name="_Toc480830636"/>
       <w:r>
         <w:lastRenderedPageBreak/>
         <w:t>Exploratory Studies</w:t>
       </w:r>
-      <w:bookmarkEnd w:id="28"/>
+      <w:bookmarkEnd w:id="29"/>
     </w:p>
     <w:p>
       <w:pPr>
         <w:pStyle w:val="Heading2"/>
       </w:pPr>
-      <w:bookmarkStart w:id="29" w:name="_Toc479934383"/>
+      <w:bookmarkStart w:id="30" w:name="_Toc480830637"/>
       <w:r>
         <w:t>Relevant Techniques</w:t>
       </w:r>
-      <w:bookmarkEnd w:id="29"/>
+      <w:bookmarkEnd w:id="30"/>
     </w:p>
     <w:p>
       <w:r>
@@ -7954,11 +8042,11 @@
       <w:pPr>
         <w:pStyle w:val="Heading2"/>
       </w:pPr>
-      <w:bookmarkStart w:id="30" w:name="_Toc479934384"/>
+      <w:bookmarkStart w:id="31" w:name="_Toc480830638"/>
       <w:r>
         <w:t>Relevant Packages/Products</w:t>
       </w:r>
-      <w:bookmarkEnd w:id="30"/>
+      <w:bookmarkEnd w:id="31"/>
     </w:p>
     <w:p>
       <w:r>
@@ -7969,11 +8057,11 @@
       <w:pPr>
         <w:pStyle w:val="Heading2"/>
       </w:pPr>
-      <w:bookmarkStart w:id="31" w:name="_Toc479934385"/>
+      <w:bookmarkStart w:id="32" w:name="_Toc480830639"/>
       <w:r>
         <w:t>Broader Impacts</w:t>
       </w:r>
-      <w:bookmarkEnd w:id="31"/>
+      <w:bookmarkEnd w:id="32"/>
     </w:p>
     <w:p>
       <w:r>
@@ -8022,22 +8110,22 @@
       <w:pPr>
         <w:pStyle w:val="Heading1"/>
       </w:pPr>
-      <w:bookmarkStart w:id="32" w:name="_Toc479934386"/>
+      <w:bookmarkStart w:id="33" w:name="_Toc480830640"/>
       <w:r>
         <w:lastRenderedPageBreak/>
         <w:t>System Design</w:t>
       </w:r>
-      <w:bookmarkEnd w:id="32"/>
+      <w:bookmarkEnd w:id="33"/>
     </w:p>
     <w:p>
       <w:pPr>
         <w:pStyle w:val="Heading2"/>
       </w:pPr>
-      <w:bookmarkStart w:id="33" w:name="_Toc479934387"/>
+      <w:bookmarkStart w:id="34" w:name="_Toc480830641"/>
       <w:r>
         <w:t>Architectural Design</w:t>
       </w:r>
-      <w:bookmarkEnd w:id="33"/>
+      <w:bookmarkEnd w:id="34"/>
     </w:p>
     <w:p>
       <w:r>
@@ -8118,14 +8206,12 @@
       <w:r>
         <w:t xml:space="preserve">architecture, which is consisting of a starting interface </w:t>
       </w:r>
-      <w:proofErr w:type="spellStart"/>
       <w:r>
         <w:rPr>
           <w:i/>
         </w:rPr>
         <w:t>GameObject</w:t>
       </w:r>
-      <w:proofErr w:type="spellEnd"/>
       <w:r>
         <w:t xml:space="preserve"> that has a composition with itself to allow the components to have other components that make it up. </w:t>
       </w:r>
@@ -8139,7 +8225,7 @@
           <v:shape id="_x0000_i1027" type="#_x0000_t75" style="width:467.25pt;height:219pt" o:ole="">
             <v:imagedata r:id="rId12" o:title=""/>
           </v:shape>
-          <o:OLEObject Type="Embed" ProgID="Visio.Drawing.15" ShapeID="_x0000_i1027" DrawAspect="Content" ObjectID="_1554556224" r:id="rId13"/>
+          <o:OLEObject Type="Embed" ProgID="Visio.Drawing.15" ShapeID="_x0000_i1027" DrawAspect="Content" ObjectID="_1554572870" r:id="rId13"/>
         </w:object>
       </w:r>
     </w:p>
@@ -8260,12 +8346,12 @@
       <w:pPr>
         <w:pStyle w:val="Heading2"/>
       </w:pPr>
-      <w:bookmarkStart w:id="34" w:name="_Toc479934388"/>
+      <w:bookmarkStart w:id="35" w:name="_Toc480830642"/>
       <w:r>
         <w:lastRenderedPageBreak/>
         <w:t>Structural Design</w:t>
       </w:r>
-      <w:bookmarkEnd w:id="34"/>
+      <w:bookmarkEnd w:id="35"/>
     </w:p>
     <w:p>
       <w:r>
@@ -8277,15 +8363,7 @@
     </w:p>
     <w:p>
       <w:r>
-        <w:t xml:space="preserve">Figure 6.2 represents the Scenes package within the structural diagram. This package will contain each scene within the experience and show how they connect to each other. This package also contains the main </w:t>
-      </w:r>
-      <w:proofErr w:type="spellStart"/>
-      <w:r>
-        <w:t>GameObject</w:t>
-      </w:r>
-      <w:proofErr w:type="spellEnd"/>
-      <w:r>
-        <w:t xml:space="preserve"> interface that all other components will be inheriting from throughout the system.</w:t>
+        <w:t>Figure 6.2 represents the Scenes package within the structural diagram. This package will contain each scene within the experience and show how they connect to each other. This package also contains the main GameObject interface that all other components will be inheriting from throughout the system.</w:t>
       </w:r>
     </w:p>
     <w:p>
@@ -8834,15 +8912,7 @@
     <w:p>
       <w:r>
         <w:lastRenderedPageBreak/>
-        <w:t xml:space="preserve">Figure 6.5 shows the </w:t>
-      </w:r>
-      <w:proofErr w:type="spellStart"/>
-      <w:r>
-        <w:t>MovableComponent</w:t>
-      </w:r>
-      <w:proofErr w:type="spellEnd"/>
-      <w:r>
-        <w:t xml:space="preserve"> package which consists of all components that will be moving in some way during the execution of the program. This package includes pedestrians (people, animals, etc.) and vehicles. The package also contains the scripts that these components will rely on to perform their movement and coordination.</w:t>
+        <w:t>Figure 6.5 shows the MovableComponent package which consists of all components that will be moving in some way during the execution of the program. This package includes pedestrians (people, animals, etc.) and vehicles. The package also contains the scripts that these components will rely on to perform their movement and coordination.</w:t>
       </w:r>
     </w:p>
     <w:p/>
@@ -9004,23 +9074,7 @@
           <w:b/>
           <w:i w:val="0"/>
         </w:rPr>
-        <w:t xml:space="preserve"> - Structural Diagram (</w:t>
-      </w:r>
-      <w:proofErr w:type="spellStart"/>
-      <w:r>
-        <w:rPr>
-          <w:b/>
-          <w:i w:val="0"/>
-        </w:rPr>
-        <w:t>MovableComponent</w:t>
-      </w:r>
-      <w:proofErr w:type="spellEnd"/>
-      <w:r>
-        <w:rPr>
-          <w:b/>
-          <w:i w:val="0"/>
-        </w:rPr>
-        <w:t>)</w:t>
+        <w:t xml:space="preserve"> - Structural Diagram (MovableComponent)</w:t>
       </w:r>
     </w:p>
     <w:p/>
@@ -9036,15 +9090,7 @@
     <w:p>
       <w:r>
         <w:lastRenderedPageBreak/>
-        <w:t xml:space="preserve">Figure 6.6 shows the </w:t>
-      </w:r>
-      <w:proofErr w:type="spellStart"/>
-      <w:r>
-        <w:t>EnvironmentalObjects</w:t>
-      </w:r>
-      <w:proofErr w:type="spellEnd"/>
-      <w:r>
-        <w:t xml:space="preserve"> package which contains objects that are non-moving and exist in the environment such as plants, buildings, and roadways. The hierarchy below demonstrates how full environments will be made up of smaller components such as what was listed previously. </w:t>
+        <w:t xml:space="preserve">Figure 6.6 shows the EnvironmentalObjects package which contains objects that are non-moving and exist in the environment such as plants, buildings, and roadways. The hierarchy below demonstrates how full environments will be made up of smaller components such as what was listed previously. </w:t>
       </w:r>
     </w:p>
     <w:p>
@@ -9202,23 +9248,7 @@
           <w:b/>
           <w:i w:val="0"/>
         </w:rPr>
-        <w:t xml:space="preserve"> - Structural Diagram (</w:t>
-      </w:r>
-      <w:proofErr w:type="spellStart"/>
-      <w:r>
-        <w:rPr>
-          <w:b/>
-          <w:i w:val="0"/>
-        </w:rPr>
-        <w:t>EnvironmentObjects</w:t>
-      </w:r>
-      <w:proofErr w:type="spellEnd"/>
-      <w:r>
-        <w:rPr>
-          <w:b/>
-          <w:i w:val="0"/>
-        </w:rPr>
-        <w:t>)</w:t>
+        <w:t xml:space="preserve"> - Structural Diagram (EnvironmentObjects)</w:t>
       </w:r>
     </w:p>
     <w:p/>
@@ -9231,12 +9261,12 @@
       <w:pPr>
         <w:pStyle w:val="Heading2"/>
       </w:pPr>
-      <w:bookmarkStart w:id="35" w:name="_Toc479934389"/>
+      <w:bookmarkStart w:id="36" w:name="_Toc480830643"/>
       <w:r>
         <w:lastRenderedPageBreak/>
         <w:t>User Interface Design</w:t>
       </w:r>
-      <w:bookmarkEnd w:id="35"/>
+      <w:bookmarkEnd w:id="36"/>
     </w:p>
     <w:p>
       <w:r>
@@ -10195,12 +10225,12 @@
       <w:pPr>
         <w:pStyle w:val="Heading2"/>
       </w:pPr>
-      <w:bookmarkStart w:id="36" w:name="_Toc479934390"/>
+      <w:bookmarkStart w:id="37" w:name="_Toc480830644"/>
       <w:r>
         <w:lastRenderedPageBreak/>
         <w:t>Behavioral Design</w:t>
       </w:r>
-      <w:bookmarkEnd w:id="36"/>
+      <w:bookmarkEnd w:id="37"/>
     </w:p>
     <w:p>
       <w:r>
@@ -10220,7 +10250,7 @@
           <v:shape id="_x0000_i1028" type="#_x0000_t75" style="width:5in;height:497.25pt" o:ole="">
             <v:imagedata r:id="rId25" o:title=""/>
           </v:shape>
-          <o:OLEObject Type="Embed" ProgID="Visio.Drawing.15" ShapeID="_x0000_i1028" DrawAspect="Content" ObjectID="_1554556225" r:id="rId26"/>
+          <o:OLEObject Type="Embed" ProgID="Visio.Drawing.15" ShapeID="_x0000_i1028" DrawAspect="Content" ObjectID="_1554572871" r:id="rId26"/>
         </w:object>
       </w:r>
     </w:p>
@@ -10303,12 +10333,12 @@
       <w:pPr>
         <w:pStyle w:val="Heading2"/>
       </w:pPr>
-      <w:bookmarkStart w:id="37" w:name="_Toc479934391"/>
+      <w:bookmarkStart w:id="38" w:name="_Toc480830645"/>
       <w:r>
         <w:lastRenderedPageBreak/>
         <w:t>Design Alternatives &amp; Design Rationale</w:t>
       </w:r>
-      <w:bookmarkEnd w:id="37"/>
+      <w:bookmarkEnd w:id="38"/>
     </w:p>
     <w:p>
       <w:r>
@@ -10410,22 +10440,22 @@
       <w:pPr>
         <w:pStyle w:val="Heading1"/>
       </w:pPr>
-      <w:bookmarkStart w:id="38" w:name="_Toc479934392"/>
+      <w:bookmarkStart w:id="39" w:name="_Toc480830646"/>
       <w:r>
         <w:lastRenderedPageBreak/>
         <w:t>System Implementation</w:t>
       </w:r>
-      <w:bookmarkEnd w:id="38"/>
+      <w:bookmarkEnd w:id="39"/>
     </w:p>
     <w:p>
       <w:pPr>
         <w:pStyle w:val="Heading2"/>
       </w:pPr>
-      <w:bookmarkStart w:id="39" w:name="_Toc479934393"/>
+      <w:bookmarkStart w:id="40" w:name="_Toc480830647"/>
       <w:r>
         <w:t>Programming Languages &amp; Tools</w:t>
       </w:r>
-      <w:bookmarkEnd w:id="39"/>
+      <w:bookmarkEnd w:id="40"/>
     </w:p>
     <w:p>
       <w:r>
@@ -10438,34 +10468,18 @@
         <w:t>.</w:t>
       </w:r>
       <w:r>
-        <w:t xml:space="preserve"> Unity provides an IDE called </w:t>
-      </w:r>
-      <w:proofErr w:type="spellStart"/>
-      <w:r>
-        <w:t>MonoDevelop</w:t>
-      </w:r>
-      <w:proofErr w:type="spellEnd"/>
-      <w:r>
-        <w:t xml:space="preserve">, however we are using Microsoft Visual Studio, which can be used instead of </w:t>
-      </w:r>
-      <w:proofErr w:type="spellStart"/>
-      <w:r>
-        <w:t>MonoDevelop</w:t>
-      </w:r>
-      <w:proofErr w:type="spellEnd"/>
-      <w:r>
-        <w:t>.</w:t>
+        <w:t xml:space="preserve"> Unity provides an IDE called MonoDevelop, however we are using Microsoft Visual Studio, which can be used instead of MonoDevelop.</w:t>
       </w:r>
     </w:p>
     <w:p>
       <w:pPr>
         <w:pStyle w:val="Heading2"/>
       </w:pPr>
-      <w:bookmarkStart w:id="40" w:name="_Toc479934394"/>
+      <w:bookmarkStart w:id="41" w:name="_Toc480830648"/>
       <w:r>
         <w:t>Coding Conventions</w:t>
       </w:r>
-      <w:bookmarkEnd w:id="40"/>
+      <w:bookmarkEnd w:id="41"/>
     </w:p>
     <w:p>
       <w:r>
@@ -10476,42 +10490,26 @@
       <w:pPr>
         <w:pStyle w:val="Heading2"/>
       </w:pPr>
-      <w:bookmarkStart w:id="41" w:name="_Toc479934395"/>
+      <w:bookmarkStart w:id="42" w:name="_Toc480830649"/>
       <w:r>
         <w:t>Code Version Control</w:t>
       </w:r>
-      <w:bookmarkEnd w:id="41"/>
-    </w:p>
-    <w:p>
-      <w:r>
-        <w:t xml:space="preserve">As with all projects being worked on by multiple personnel, version control is very important for the efficiency of our workflow. We will be using a combination of </w:t>
-      </w:r>
-      <w:proofErr w:type="spellStart"/>
-      <w:r>
-        <w:t>Git</w:t>
-      </w:r>
-      <w:proofErr w:type="spellEnd"/>
-      <w:r>
-        <w:t xml:space="preserve"> and Unity </w:t>
-      </w:r>
-      <w:proofErr w:type="spellStart"/>
-      <w:r>
-        <w:t>SmartMerge</w:t>
-      </w:r>
-      <w:proofErr w:type="spellEnd"/>
-      <w:r>
-        <w:t xml:space="preserve"> for our version control which will handle branching and merge conflicts. We will be hosting our repository in GitHub.</w:t>
+      <w:bookmarkEnd w:id="42"/>
+    </w:p>
+    <w:p>
+      <w:r>
+        <w:t>As with all projects being worked on by multiple personnel, version control is very important for the efficiency of our workflow. We will be using a combination of Git and Unity SmartMerge for our version control which will handle branching and merge conflicts. We will be hosting our repository in GitHub.</w:t>
       </w:r>
     </w:p>
     <w:p>
       <w:pPr>
         <w:pStyle w:val="Heading2"/>
       </w:pPr>
-      <w:bookmarkStart w:id="42" w:name="_Toc479934396"/>
+      <w:bookmarkStart w:id="43" w:name="_Toc480830650"/>
       <w:r>
         <w:t>Implementation Alternatives &amp; Decision Rationale</w:t>
       </w:r>
-      <w:bookmarkEnd w:id="42"/>
+      <w:bookmarkEnd w:id="43"/>
     </w:p>
     <w:p>
       <w:r>
@@ -10546,11 +10544,11 @@
       <w:pPr>
         <w:pStyle w:val="Heading2"/>
       </w:pPr>
-      <w:bookmarkStart w:id="43" w:name="_Toc479934397"/>
+      <w:bookmarkStart w:id="44" w:name="_Toc480830651"/>
       <w:r>
         <w:t>Analysis of Key Algorithms</w:t>
       </w:r>
-      <w:bookmarkEnd w:id="43"/>
+      <w:bookmarkEnd w:id="44"/>
     </w:p>
     <w:p>
       <w:pPr>
@@ -10570,22 +10568,22 @@
       <w:pPr>
         <w:pStyle w:val="Heading1"/>
       </w:pPr>
-      <w:bookmarkStart w:id="44" w:name="_Toc479934398"/>
+      <w:bookmarkStart w:id="45" w:name="_Toc480830652"/>
       <w:r>
         <w:lastRenderedPageBreak/>
         <w:t>System Testing</w:t>
       </w:r>
-      <w:bookmarkEnd w:id="44"/>
+      <w:bookmarkEnd w:id="45"/>
     </w:p>
     <w:p>
       <w:pPr>
         <w:pStyle w:val="Heading2"/>
       </w:pPr>
-      <w:bookmarkStart w:id="45" w:name="_Toc479934399"/>
+      <w:bookmarkStart w:id="46" w:name="_Toc480830653"/>
       <w:r>
         <w:t>Test Automation Framework</w:t>
       </w:r>
-      <w:bookmarkEnd w:id="45"/>
+      <w:bookmarkEnd w:id="46"/>
     </w:p>
     <w:p>
       <w:r>
@@ -10596,11 +10594,11 @@
       <w:pPr>
         <w:pStyle w:val="Heading3"/>
       </w:pPr>
-      <w:bookmarkStart w:id="46" w:name="_Toc479934400"/>
+      <w:bookmarkStart w:id="47" w:name="_Toc480830654"/>
       <w:r>
         <w:t>Steps for Installing Test Framework</w:t>
       </w:r>
-      <w:bookmarkEnd w:id="46"/>
+      <w:bookmarkEnd w:id="47"/>
     </w:p>
     <w:p>
       <w:r>
@@ -10617,11 +10615,11 @@
       <w:pPr>
         <w:pStyle w:val="Heading3"/>
       </w:pPr>
-      <w:bookmarkStart w:id="47" w:name="_Toc479934401"/>
+      <w:bookmarkStart w:id="48" w:name="_Toc480830655"/>
       <w:r>
         <w:t>Steps for Running Test Cases</w:t>
       </w:r>
-      <w:bookmarkEnd w:id="47"/>
+      <w:bookmarkEnd w:id="48"/>
     </w:p>
     <w:p>
       <w:r>
@@ -10641,21 +10639,21 @@
       <w:pPr>
         <w:pStyle w:val="Heading2"/>
       </w:pPr>
-      <w:bookmarkStart w:id="48" w:name="_Toc479934402"/>
+      <w:bookmarkStart w:id="49" w:name="_Toc480830656"/>
       <w:r>
         <w:t>Test Case Design</w:t>
       </w:r>
-      <w:bookmarkEnd w:id="48"/>
+      <w:bookmarkEnd w:id="49"/>
     </w:p>
     <w:p>
       <w:pPr>
         <w:pStyle w:val="Heading3"/>
       </w:pPr>
-      <w:bookmarkStart w:id="49" w:name="_Toc479934403"/>
+      <w:bookmarkStart w:id="50" w:name="_Toc480830657"/>
       <w:r>
         <w:t>Test Suites</w:t>
       </w:r>
-      <w:bookmarkEnd w:id="49"/>
+      <w:bookmarkEnd w:id="50"/>
     </w:p>
     <w:p>
       <w:r>
@@ -10690,14 +10688,14 @@
       <w:pPr>
         <w:pStyle w:val="Heading3"/>
       </w:pPr>
-      <w:bookmarkStart w:id="50" w:name="_Toc479934404"/>
+      <w:bookmarkStart w:id="51" w:name="_Toc480830658"/>
       <w:r>
         <w:t xml:space="preserve">Unit </w:t>
       </w:r>
       <w:r>
         <w:t>Test Cases</w:t>
       </w:r>
-      <w:bookmarkEnd w:id="50"/>
+      <w:bookmarkEnd w:id="51"/>
     </w:p>
     <w:p>
       <w:r>
@@ -10717,14 +10715,14 @@
       <w:pPr>
         <w:pStyle w:val="Heading3"/>
       </w:pPr>
-      <w:bookmarkStart w:id="51" w:name="_Toc479934405"/>
+      <w:bookmarkStart w:id="52" w:name="_Toc480830659"/>
       <w:r>
         <w:t>Integration</w:t>
       </w:r>
       <w:r>
         <w:t xml:space="preserve"> Test Cases</w:t>
       </w:r>
-      <w:bookmarkEnd w:id="51"/>
+      <w:bookmarkEnd w:id="52"/>
     </w:p>
     <w:p>
       <w:r>
@@ -10741,14 +10739,14 @@
       <w:pPr>
         <w:pStyle w:val="Heading3"/>
       </w:pPr>
-      <w:bookmarkStart w:id="52" w:name="_Toc479934406"/>
+      <w:bookmarkStart w:id="53" w:name="_Toc480830660"/>
       <w:r>
         <w:t>System</w:t>
       </w:r>
       <w:r>
         <w:t xml:space="preserve"> Test Cases</w:t>
       </w:r>
-      <w:bookmarkEnd w:id="52"/>
+      <w:bookmarkEnd w:id="53"/>
     </w:p>
     <w:p>
       <w:r>
@@ -10766,7 +10764,7 @@
       <w:pPr>
         <w:pStyle w:val="Heading3"/>
       </w:pPr>
-      <w:bookmarkStart w:id="53" w:name="_Toc479934407"/>
+      <w:bookmarkStart w:id="54" w:name="_Toc480830661"/>
       <w:r>
         <w:lastRenderedPageBreak/>
         <w:t>Acceptance</w:t>
@@ -10774,7 +10772,7 @@
       <w:r>
         <w:t xml:space="preserve"> Test Cases</w:t>
       </w:r>
-      <w:bookmarkEnd w:id="53"/>
+      <w:bookmarkEnd w:id="54"/>
     </w:p>
     <w:p>
       <w:r>
@@ -10794,7 +10792,7 @@
       <w:pPr>
         <w:pStyle w:val="Heading2"/>
       </w:pPr>
-      <w:bookmarkStart w:id="54" w:name="_Toc479934408"/>
+      <w:bookmarkStart w:id="55" w:name="_Toc480830662"/>
       <w:r>
         <w:t xml:space="preserve">Test Case </w:t>
       </w:r>
@@ -10804,7 +10802,7 @@
       <w:r>
         <w:t xml:space="preserve"> Report</w:t>
       </w:r>
-      <w:bookmarkEnd w:id="54"/>
+      <w:bookmarkEnd w:id="55"/>
     </w:p>
     <w:p>
       <w:r>
@@ -10815,11 +10813,11 @@
       <w:pPr>
         <w:pStyle w:val="Heading3"/>
       </w:pPr>
-      <w:bookmarkStart w:id="55" w:name="_Toc479934409"/>
+      <w:bookmarkStart w:id="56" w:name="_Toc480830663"/>
       <w:r>
         <w:t>Unit Testing Report</w:t>
       </w:r>
-      <w:bookmarkEnd w:id="55"/>
+      <w:bookmarkEnd w:id="56"/>
     </w:p>
     <w:p>
       <w:r>
@@ -10838,11 +10836,11 @@
       <w:pPr>
         <w:pStyle w:val="Heading3"/>
       </w:pPr>
-      <w:bookmarkStart w:id="56" w:name="_Toc479934410"/>
+      <w:bookmarkStart w:id="57" w:name="_Toc480830664"/>
       <w:r>
         <w:t>Integration Testing Report</w:t>
       </w:r>
-      <w:bookmarkEnd w:id="56"/>
+      <w:bookmarkEnd w:id="57"/>
     </w:p>
     <w:p>
       <w:r>
@@ -10853,11 +10851,11 @@
       <w:pPr>
         <w:pStyle w:val="Heading3"/>
       </w:pPr>
-      <w:bookmarkStart w:id="57" w:name="_Toc479934411"/>
+      <w:bookmarkStart w:id="58" w:name="_Toc480830665"/>
       <w:r>
         <w:t>System Testing Report</w:t>
       </w:r>
-      <w:bookmarkEnd w:id="57"/>
+      <w:bookmarkEnd w:id="58"/>
     </w:p>
     <w:p>
       <w:r>
@@ -10873,11 +10871,11 @@
       <w:pPr>
         <w:pStyle w:val="Heading3"/>
       </w:pPr>
-      <w:bookmarkStart w:id="58" w:name="_Toc479934412"/>
+      <w:bookmarkStart w:id="59" w:name="_Toc480830666"/>
       <w:r>
         <w:t>Acceptance Testing Report</w:t>
       </w:r>
-      <w:bookmarkEnd w:id="58"/>
+      <w:bookmarkEnd w:id="59"/>
     </w:p>
     <w:p>
       <w:r>
@@ -10906,18 +10904,18 @@
       <w:pPr>
         <w:pStyle w:val="Heading1"/>
       </w:pPr>
-      <w:bookmarkStart w:id="59" w:name="_Toc479934413"/>
+      <w:bookmarkStart w:id="60" w:name="_Toc480830667"/>
       <w:r>
         <w:lastRenderedPageBreak/>
         <w:t>Challenges &amp; Open Issues</w:t>
       </w:r>
-      <w:bookmarkEnd w:id="59"/>
+      <w:bookmarkEnd w:id="60"/>
     </w:p>
     <w:p>
       <w:pPr>
         <w:pStyle w:val="Heading2"/>
       </w:pPr>
-      <w:bookmarkStart w:id="60" w:name="_Toc479934414"/>
+      <w:bookmarkStart w:id="61" w:name="_Toc480830668"/>
       <w:r>
         <w:t>Challenges Face</w:t>
       </w:r>
@@ -10927,7 +10925,7 @@
       <w:r>
         <w:t xml:space="preserve"> in Requirements Engineering</w:t>
       </w:r>
-      <w:bookmarkEnd w:id="60"/>
+      <w:bookmarkEnd w:id="61"/>
     </w:p>
     <w:p>
       <w:r>
@@ -10938,23 +10936,15 @@
       <w:pPr>
         <w:pStyle w:val="Heading2"/>
       </w:pPr>
-      <w:bookmarkStart w:id="61" w:name="_Toc479934415"/>
+      <w:bookmarkStart w:id="62" w:name="_Toc480830669"/>
       <w:r>
         <w:t>Challenges Faced in System Development</w:t>
       </w:r>
-      <w:bookmarkEnd w:id="61"/>
-    </w:p>
-    <w:p>
-      <w:r>
-        <w:t xml:space="preserve">Our first issue we faced was configuring version control to work with our system. </w:t>
-      </w:r>
-      <w:proofErr w:type="spellStart"/>
-      <w:r>
-        <w:t>Git</w:t>
-      </w:r>
-      <w:proofErr w:type="spellEnd"/>
-      <w:r>
-        <w:t xml:space="preserve"> alone does not work for Unity projects, and scenes are stored in binary files, so if a scene was worked on concurrently, it would not be able to merge. The documentation was confusing, and </w:t>
+      <w:bookmarkEnd w:id="62"/>
+    </w:p>
+    <w:p>
+      <w:r>
+        <w:t xml:space="preserve">Our first issue we faced was configuring version control to work with our system. Git alone does not work for Unity projects, and scenes are stored in binary files, so if a scene was worked on concurrently, it would not be able to merge. The documentation was confusing, and </w:t>
       </w:r>
       <w:r>
         <w:t xml:space="preserve">we failed to set it up properly a few times. </w:t>
@@ -10975,11 +10965,11 @@
       <w:pPr>
         <w:pStyle w:val="Heading2"/>
       </w:pPr>
-      <w:bookmarkStart w:id="62" w:name="_Toc479934416"/>
+      <w:bookmarkStart w:id="63" w:name="_Toc480830670"/>
       <w:r>
         <w:t>Open Issues &amp; Ideas for Solutions</w:t>
       </w:r>
-      <w:bookmarkEnd w:id="62"/>
+      <w:bookmarkEnd w:id="63"/>
     </w:p>
     <w:p>
       <w:pPr>
@@ -11003,22 +10993,22 @@
       <w:pPr>
         <w:pStyle w:val="Heading1"/>
       </w:pPr>
-      <w:bookmarkStart w:id="63" w:name="_Toc479934417"/>
+      <w:bookmarkStart w:id="64" w:name="_Toc480830671"/>
       <w:r>
         <w:lastRenderedPageBreak/>
         <w:t>System Manuals</w:t>
       </w:r>
-      <w:bookmarkEnd w:id="63"/>
+      <w:bookmarkEnd w:id="64"/>
     </w:p>
     <w:p>
       <w:pPr>
         <w:pStyle w:val="Heading2"/>
       </w:pPr>
-      <w:bookmarkStart w:id="64" w:name="_Toc479934418"/>
+      <w:bookmarkStart w:id="65" w:name="_Toc480830672"/>
       <w:r>
         <w:t>Instructions for System Development</w:t>
       </w:r>
-      <w:bookmarkEnd w:id="64"/>
+      <w:bookmarkEnd w:id="65"/>
     </w:p>
     <w:p>
       <w:r>
@@ -11035,11 +11025,11 @@
       <w:pPr>
         <w:pStyle w:val="Heading3"/>
       </w:pPr>
-      <w:bookmarkStart w:id="65" w:name="_Toc479934419"/>
+      <w:bookmarkStart w:id="66" w:name="_Toc480830673"/>
       <w:r>
         <w:t>How to Set Up Development Environment</w:t>
       </w:r>
-      <w:bookmarkEnd w:id="65"/>
+      <w:bookmarkEnd w:id="66"/>
     </w:p>
     <w:p>
       <w:r>
@@ -11052,15 +11042,7 @@
         <w:t xml:space="preserve"> installed</w:t>
       </w:r>
       <w:r>
-        <w:t xml:space="preserve"> as well as </w:t>
-      </w:r>
-      <w:proofErr w:type="spellStart"/>
-      <w:r>
-        <w:t>Git</w:t>
-      </w:r>
-      <w:proofErr w:type="spellEnd"/>
-      <w:r>
-        <w:t xml:space="preserve"> in ord</w:t>
+        <w:t xml:space="preserve"> as well as Git in ord</w:t>
       </w:r>
       <w:r>
         <w:t>er to pull from the repository.</w:t>
@@ -11073,21 +11055,21 @@
       <w:pPr>
         <w:pStyle w:val="Heading3"/>
       </w:pPr>
-      <w:bookmarkStart w:id="66" w:name="_Toc479934420"/>
+      <w:bookmarkStart w:id="67" w:name="_Toc480830674"/>
       <w:r>
         <w:t>Notes on System Further Extensions</w:t>
       </w:r>
-      <w:bookmarkEnd w:id="66"/>
+      <w:bookmarkEnd w:id="67"/>
     </w:p>
     <w:p>
       <w:pPr>
         <w:pStyle w:val="Heading2"/>
       </w:pPr>
-      <w:bookmarkStart w:id="67" w:name="_Toc479934421"/>
+      <w:bookmarkStart w:id="68" w:name="_Toc480830675"/>
       <w:r>
         <w:t>Instructions for System Deployment</w:t>
       </w:r>
-      <w:bookmarkEnd w:id="67"/>
+      <w:bookmarkEnd w:id="68"/>
     </w:p>
     <w:p>
       <w:r>
@@ -11158,11 +11140,11 @@
       <w:pPr>
         <w:pStyle w:val="Heading3"/>
       </w:pPr>
-      <w:bookmarkStart w:id="68" w:name="_Toc479934422"/>
+      <w:bookmarkStart w:id="69" w:name="_Toc480830676"/>
       <w:r>
         <w:t>Platform Requirements</w:t>
       </w:r>
-      <w:bookmarkEnd w:id="68"/>
+      <w:bookmarkEnd w:id="69"/>
     </w:p>
     <w:p>
       <w:r>
@@ -11173,11 +11155,11 @@
       <w:pPr>
         <w:pStyle w:val="Heading3"/>
       </w:pPr>
-      <w:bookmarkStart w:id="69" w:name="_Toc479934423"/>
+      <w:bookmarkStart w:id="70" w:name="_Toc480830677"/>
       <w:r>
         <w:t>System Installation</w:t>
       </w:r>
-      <w:bookmarkEnd w:id="69"/>
+      <w:bookmarkEnd w:id="70"/>
     </w:p>
     <w:p>
       <w:r>
@@ -11194,23 +11176,15 @@
       <w:pPr>
         <w:pStyle w:val="Heading2"/>
       </w:pPr>
-      <w:bookmarkStart w:id="70" w:name="_Toc479934424"/>
+      <w:bookmarkStart w:id="71" w:name="_Toc480830678"/>
       <w:r>
         <w:t>Instructions for System End Users</w:t>
       </w:r>
-      <w:bookmarkEnd w:id="70"/>
-    </w:p>
-    <w:p>
-      <w:r>
-        <w:t>The end user will be able to run the .</w:t>
-      </w:r>
-      <w:proofErr w:type="spellStart"/>
-      <w:r>
-        <w:t>apk</w:t>
-      </w:r>
-      <w:proofErr w:type="spellEnd"/>
-      <w:r>
-        <w:t xml:space="preserve"> file that is outputted by Unity. As mentioned in the system requirements, it is strongly recommended that the user runs the application on a Samsung Galaxy S5 or other comparable hardware. It is also recommended that the user is running the latest version of the Android operating system.</w:t>
+      <w:bookmarkEnd w:id="71"/>
+    </w:p>
+    <w:p>
+      <w:r>
+        <w:t>The end user will be able to run the .apk file that is outputted by Unity. As mentioned in the system requirements, it is strongly recommended that the user runs the application on a Samsung Galaxy S5 or other comparable hardware. It is also recommended that the user is running the latest version of the Android operating system.</w:t>
       </w:r>
       <w:r>
         <w:t xml:space="preserve"> Along with that, the user will need a Google Cardboard headset that has at least one button to be able to interact with the system.</w:t>
@@ -11225,15 +11199,7 @@
         </w:rPr>
       </w:pPr>
       <w:r>
-        <w:t xml:space="preserve">Once the previous requirements are met, the user can download the. </w:t>
-      </w:r>
-      <w:proofErr w:type="spellStart"/>
-      <w:r>
-        <w:t>apk</w:t>
-      </w:r>
-      <w:proofErr w:type="spellEnd"/>
-      <w:r>
-        <w:t xml:space="preserve"> file from a source of Erie Insurance’s choosing. Th</w:t>
+        <w:t>Once the previous requirements are met, the user can download the. apk file from a source of Erie Insurance’s choosing. Th</w:t>
       </w:r>
       <w:r>
         <w:t>e user will need to install the</w:t>
@@ -11244,13 +11210,8 @@
       <w:r>
         <w:t>.</w:t>
       </w:r>
-      <w:proofErr w:type="spellStart"/>
-      <w:r>
-        <w:t>apk</w:t>
-      </w:r>
-      <w:proofErr w:type="spellEnd"/>
-      <w:r>
-        <w:t xml:space="preserve"> file on to their Android phone. Once the user has done this, it is as simple as launching the application and placing the phone into the Google Cardboard headset.</w:t>
+      <w:r>
+        <w:t>apk file on to their Android phone. Once the user has done this, it is as simple as launching the application and placing the phone into the Google Cardboard headset.</w:t>
       </w:r>
       <w:r>
         <w:br w:type="page"/>
@@ -11260,92 +11221,93 @@
       <w:pPr>
         <w:pStyle w:val="Heading1"/>
       </w:pPr>
-      <w:bookmarkStart w:id="71" w:name="_Toc479934425"/>
+      <w:bookmarkStart w:id="72" w:name="_Toc480830679"/>
       <w:r>
         <w:lastRenderedPageBreak/>
         <w:t>Conclusion</w:t>
       </w:r>
-      <w:bookmarkEnd w:id="71"/>
+      <w:bookmarkEnd w:id="72"/>
     </w:p>
     <w:p>
       <w:pPr>
         <w:pStyle w:val="Heading2"/>
       </w:pPr>
-      <w:bookmarkStart w:id="72" w:name="_Toc479934426"/>
+      <w:bookmarkStart w:id="73" w:name="_Toc480830680"/>
       <w:r>
         <w:t>Achievement</w:t>
       </w:r>
-      <w:bookmarkEnd w:id="72"/>
-    </w:p>
-    <w:p>
-      <w:r>
-        <w:t>The original intent of our project was to create a virtual reality texting and driving application for use on Android devices along with the Google Cardboard. This application was, at first, intended to display a realistic representation of the dangers of distracted driving to the user. However, as time went on and we had continued meetings with our business sponsors, we were suggested to move in a less serious direction with the application. The new goal of the application was to create a fun, humorous, and most importantly, memorable experience for the user. This application would be shown to young drivers by their agents to help them remember the important lesson of not driving while distracted. This memory tool was the gap that we, as a team, wanted to fill for Erie Insurance. Over the course of a school year, we were able to successfully create a fully featured virtual reality experience available on Android based phones. The application features multiple levels, a full tutorial, a handful of different types of scenarios for the user to complete, points that the user can collect. Now that we are at the end of project development, everyone on the team has become moderately experienced with the Unity 3D game engine and has come to understand more about how game development actually works. We were also able to deliver a project that met all of Erie Insurance’s requirements, even though these requirements were continually changing during the project’s development.</w:t>
+      <w:bookmarkEnd w:id="73"/>
+    </w:p>
+    <w:p>
+      <w:r>
+        <w:t>The original intent of our project was to create a virtual reality texting and driving application for use on Android devices along</w:t>
+      </w:r>
+      <w:r>
+        <w:t>side the</w:t>
+      </w:r>
+      <w:r>
+        <w:t xml:space="preserve"> Google Cardboard. This application was, at first, intended to display a realistic representation of the dangers of distracted driving to the user. However, as time went on and we had continued meetings with our business sponsors, we were suggested to move in a less serious direction with the application. The new goal of the application was to create a fun, humorous, and most importantly, memorable experience for the user. This application would be shown to young drivers by their agents to help them remember the important lesson of not driving while distracted. This memory tool was the gap that we, as a team, wanted to fill for Erie Insurance. Over the course of a school year, we were able to successfully create a fully featured virtual reality experience available on Android based phones. The application features multiple levels, a full tutorial, a handful of different types of scenarios for the user to complete,</w:t>
+      </w:r>
+      <w:r>
+        <w:t xml:space="preserve"> and</w:t>
+      </w:r>
+      <w:r>
+        <w:t xml:space="preserve"> points that the user can collect. Now that we are at the end of project development, everyone on the team has become moderately experienced with the Unity 3D game engine and has come to understand more about how game development actually works. We were also able to deliver a project that met all of Erie Insurance’s requirements, even though these requirements were continually changing during the project’s development.</w:t>
       </w:r>
     </w:p>
     <w:p>
       <w:pPr>
         <w:pStyle w:val="Heading2"/>
       </w:pPr>
-      <w:bookmarkStart w:id="73" w:name="_Toc479934427"/>
+      <w:bookmarkStart w:id="74" w:name="_Toc480830681"/>
       <w:r>
         <w:t>Lessons Learned</w:t>
       </w:r>
-      <w:bookmarkEnd w:id="73"/>
-    </w:p>
-    <w:p>
-      <w:r>
-        <w:t xml:space="preserve">During the course of this project, our team has learned a great deal of useful information. When it comes to the technical lessons, we are now all fairly experienced with the Unity 3D game engine. We have come to better understand what it takes to make a game and what goes into working on virtual reality experiences. Although we all knew C#, we have greatly improved our skills with the language and now have a lot of experience using it outside of the typical Visual Studio based projects that are common in software development. Aside from technical lessons, we have learned how to effectively communicate as a team, work together, and move towards a common goal. We are all more effective at presentations and explaining our ideas to others, whether it is to each other or to our audience. </w:t>
+      <w:bookmarkEnd w:id="74"/>
+    </w:p>
+    <w:p>
+      <w:r>
+        <w:t>During the course of this project, our team has learned a great deal of useful information. When it comes to the technical lessons, we are now all fairly experienced with the Unity 3D game engine. We have come to better understand what it takes to make a game and what goes into working on virtual reality experiences. Although we all knew C#</w:t>
+      </w:r>
+      <w:r>
+        <w:t xml:space="preserve"> from the beginning</w:t>
+      </w:r>
+      <w:r>
+        <w:t>, we have greatly improved</w:t>
+      </w:r>
+      <w:r>
+        <w:t xml:space="preserve"> our skill</w:t>
+      </w:r>
+      <w:r>
+        <w:t xml:space="preserve"> with the language and now have a lot of experience using it outside of the typical Visual Studio based projects that are common in software development. Aside from technical lessons, we have learned how to effectively communicate as a team, work together, and move towards a common goal. We are all more effective at presentations and explaining our ideas to others, whether it is to each other or to our audience. </w:t>
       </w:r>
     </w:p>
     <w:p>
       <w:pPr>
         <w:pStyle w:val="Heading2"/>
       </w:pPr>
-      <w:bookmarkStart w:id="74" w:name="_Toc479934428"/>
+      <w:bookmarkStart w:id="75" w:name="_Toc480830682"/>
       <w:r>
         <w:t>Acknowledgment</w:t>
       </w:r>
-      <w:bookmarkEnd w:id="74"/>
-    </w:p>
-    <w:p>
-      <w:r>
-        <w:t xml:space="preserve">We would like to thank the Software Engineering &amp; Computer Science departments at Penn State </w:t>
-      </w:r>
-      <w:proofErr w:type="spellStart"/>
-      <w:r>
-        <w:t>Behrend</w:t>
-      </w:r>
-      <w:proofErr w:type="spellEnd"/>
-      <w:r>
-        <w:t xml:space="preserve">. Without the resources and skills offered to us by </w:t>
-      </w:r>
-      <w:proofErr w:type="spellStart"/>
-      <w:r>
-        <w:t>Behrend</w:t>
-      </w:r>
-      <w:proofErr w:type="spellEnd"/>
-      <w:r>
-        <w:t xml:space="preserve">, this project would not have been possible. We appreciate the time, dedication, and work ethic demonstrated by professors in these departments to help us learn these skills. We would also like to personally thank a few individuals: Mr. George </w:t>
-      </w:r>
-      <w:proofErr w:type="spellStart"/>
-      <w:r>
-        <w:t>Dudas</w:t>
-      </w:r>
-      <w:proofErr w:type="spellEnd"/>
-      <w:r>
-        <w:t xml:space="preserve"> for being our primary faculty advisor and helping to guide us in the righ</w:t>
-      </w:r>
-      <w:r>
-        <w:t>t direction when we needed help,</w:t>
-      </w:r>
-      <w:r>
-        <w:t xml:space="preserve"> Dr. Simon Fan for overseeing the Capstone course at </w:t>
-      </w:r>
-      <w:proofErr w:type="spellStart"/>
-      <w:r>
-        <w:t>Behrend</w:t>
-      </w:r>
-      <w:proofErr w:type="spellEnd"/>
+      <w:bookmarkEnd w:id="75"/>
+    </w:p>
+    <w:p>
+      <w:r>
+        <w:t>We would like to thank the Software Engineering &amp; Computer Science departments at Penn State Behrend. Without the resources and skills offered to us by Behrend, this project would not have been possible. We appreciate the time, dedication, and work ethic demonstrated by professors in these departments to help us learn these skills. We would also like to personally thank a few individuals: Mr. George Dudas for being our primary faculty advisor and helping to guide us in the righ</w:t>
+      </w:r>
+      <w:r>
+        <w:t xml:space="preserve">t direction when we needed </w:t>
+      </w:r>
+      <w:r>
+        <w:t>it</w:t>
+      </w:r>
+      <w:r>
+        <w:t>,</w:t>
+      </w:r>
+      <w:r>
+        <w:t xml:space="preserve"> Dr. Simon Fan for overseeing the Capstone course at Behrend</w:t>
+      </w:r>
       <w:r>
         <w:t>,</w:t>
       </w:r>
@@ -11384,12 +11346,12 @@
       <w:pPr>
         <w:pStyle w:val="Heading1"/>
       </w:pPr>
-      <w:bookmarkStart w:id="75" w:name="_Toc479934429"/>
+      <w:bookmarkStart w:id="76" w:name="_Toc480830683"/>
       <w:r>
         <w:lastRenderedPageBreak/>
         <w:t>References</w:t>
       </w:r>
-      <w:bookmarkEnd w:id="75"/>
+      <w:bookmarkEnd w:id="76"/>
     </w:p>
     <w:p>
       <w:r>
@@ -11508,7 +11470,7 @@
 </file>
 
 <file path=word/endnotes.xml><?xml version="1.0" encoding="utf-8"?>
-<w:endnotes xmlns:wpc="http://schemas.microsoft.com/office/word/2010/wordprocessingCanvas" xmlns:mc="http://schemas.openxmlformats.org/markup-compatibility/2006" xmlns:o="urn:schemas-microsoft-com:office:office" xmlns:r="http://schemas.openxmlformats.org/officeDocument/2006/relationships" xmlns:m="http://schemas.openxmlformats.org/officeDocument/2006/math" xmlns:v="urn:schemas-microsoft-com:vml" xmlns:wp14="http://schemas.microsoft.com/office/word/2010/wordprocessingDrawing" xmlns:wp="http://schemas.openxmlformats.org/drawingml/2006/wordprocessingDrawing" xmlns:w10="urn:schemas-microsoft-com:office:word" xmlns:w="http://schemas.openxmlformats.org/wordprocessingml/2006/main" xmlns:w14="http://schemas.microsoft.com/office/word/2010/wordml" xmlns:w15="http://schemas.microsoft.com/office/word/2012/wordml" xmlns:wpg="http://schemas.microsoft.com/office/word/2010/wordprocessingGroup" xmlns:wpi="http://schemas.microsoft.com/office/word/2010/wordprocessingInk" xmlns:wne="http://schemas.microsoft.com/office/word/2006/wordml" xmlns:wps="http://schemas.microsoft.com/office/word/2010/wordprocessingShape" mc:Ignorable="w14 w15 wp14">
+<w:endnotes xmlns:wpc="http://schemas.microsoft.com/office/word/2010/wordprocessingCanvas" xmlns:cx="http://schemas.microsoft.com/office/drawing/2014/chartex" xmlns:cx1="http://schemas.microsoft.com/office/drawing/2015/9/8/chartex" xmlns:cx2="http://schemas.microsoft.com/office/drawing/2015/10/21/chartex" xmlns:cx3="http://schemas.microsoft.com/office/drawing/2016/5/9/chartex" xmlns:cx4="http://schemas.microsoft.com/office/drawing/2016/5/10/chartex" xmlns:cx5="http://schemas.microsoft.com/office/drawing/2016/5/11/chartex" xmlns:cx6="http://schemas.microsoft.com/office/drawing/2016/5/12/chartex" xmlns:cx7="http://schemas.microsoft.com/office/drawing/2016/5/13/chartex" xmlns:cx8="http://schemas.microsoft.com/office/drawing/2016/5/14/chartex" xmlns:mc="http://schemas.openxmlformats.org/markup-compatibility/2006" xmlns:o="urn:schemas-microsoft-com:office:office" xmlns:r="http://schemas.openxmlformats.org/officeDocument/2006/relationships" xmlns:m="http://schemas.openxmlformats.org/officeDocument/2006/math" xmlns:v="urn:schemas-microsoft-com:vml" xmlns:wp14="http://schemas.microsoft.com/office/word/2010/wordprocessingDrawing" xmlns:wp="http://schemas.openxmlformats.org/drawingml/2006/wordprocessingDrawing" xmlns:w10="urn:schemas-microsoft-com:office:word" xmlns:w="http://schemas.openxmlformats.org/wordprocessingml/2006/main" xmlns:w14="http://schemas.microsoft.com/office/word/2010/wordml" xmlns:w15="http://schemas.microsoft.com/office/word/2012/wordml" xmlns:w16se="http://schemas.microsoft.com/office/word/2015/wordml/symex" xmlns:wpg="http://schemas.microsoft.com/office/word/2010/wordprocessingGroup" xmlns:wpi="http://schemas.microsoft.com/office/word/2010/wordprocessingInk" xmlns:wne="http://schemas.microsoft.com/office/word/2006/wordml" xmlns:wps="http://schemas.microsoft.com/office/word/2010/wordprocessingShape" mc:Ignorable="w14 w15 w16se wp14">
   <w:endnote w:type="separator" w:id="-1">
     <w:p>
       <w:pPr>
@@ -11533,7 +11495,7 @@
 </file>
 
 <file path=word/footer1.xml><?xml version="1.0" encoding="utf-8"?>
-<w:ftr xmlns:wpc="http://schemas.microsoft.com/office/word/2010/wordprocessingCanvas" xmlns:mc="http://schemas.openxmlformats.org/markup-compatibility/2006" xmlns:o="urn:schemas-microsoft-com:office:office" xmlns:r="http://schemas.openxmlformats.org/officeDocument/2006/relationships" xmlns:m="http://schemas.openxmlformats.org/officeDocument/2006/math" xmlns:v="urn:schemas-microsoft-com:vml" xmlns:wp14="http://schemas.microsoft.com/office/word/2010/wordprocessingDrawing" xmlns:wp="http://schemas.openxmlformats.org/drawingml/2006/wordprocessingDrawing" xmlns:w10="urn:schemas-microsoft-com:office:word" xmlns:w="http://schemas.openxmlformats.org/wordprocessingml/2006/main" xmlns:w14="http://schemas.microsoft.com/office/word/2010/wordml" xmlns:w15="http://schemas.microsoft.com/office/word/2012/wordml" xmlns:wpg="http://schemas.microsoft.com/office/word/2010/wordprocessingGroup" xmlns:wpi="http://schemas.microsoft.com/office/word/2010/wordprocessingInk" xmlns:wne="http://schemas.microsoft.com/office/word/2006/wordml" xmlns:wps="http://schemas.microsoft.com/office/word/2010/wordprocessingShape" mc:Ignorable="w14 w15 wp14">
+<w:ftr xmlns:wpc="http://schemas.microsoft.com/office/word/2010/wordprocessingCanvas" xmlns:cx="http://schemas.microsoft.com/office/drawing/2014/chartex" xmlns:cx1="http://schemas.microsoft.com/office/drawing/2015/9/8/chartex" xmlns:cx2="http://schemas.microsoft.com/office/drawing/2015/10/21/chartex" xmlns:cx3="http://schemas.microsoft.com/office/drawing/2016/5/9/chartex" xmlns:cx4="http://schemas.microsoft.com/office/drawing/2016/5/10/chartex" xmlns:cx5="http://schemas.microsoft.com/office/drawing/2016/5/11/chartex" xmlns:cx6="http://schemas.microsoft.com/office/drawing/2016/5/12/chartex" xmlns:cx7="http://schemas.microsoft.com/office/drawing/2016/5/13/chartex" xmlns:cx8="http://schemas.microsoft.com/office/drawing/2016/5/14/chartex" xmlns:mc="http://schemas.openxmlformats.org/markup-compatibility/2006" xmlns:o="urn:schemas-microsoft-com:office:office" xmlns:r="http://schemas.openxmlformats.org/officeDocument/2006/relationships" xmlns:m="http://schemas.openxmlformats.org/officeDocument/2006/math" xmlns:v="urn:schemas-microsoft-com:vml" xmlns:wp14="http://schemas.microsoft.com/office/word/2010/wordprocessingDrawing" xmlns:wp="http://schemas.openxmlformats.org/drawingml/2006/wordprocessingDrawing" xmlns:w10="urn:schemas-microsoft-com:office:word" xmlns:w="http://schemas.openxmlformats.org/wordprocessingml/2006/main" xmlns:w14="http://schemas.microsoft.com/office/word/2010/wordml" xmlns:w15="http://schemas.microsoft.com/office/word/2012/wordml" xmlns:w16se="http://schemas.microsoft.com/office/word/2015/wordml/symex" xmlns:wpg="http://schemas.microsoft.com/office/word/2010/wordprocessingGroup" xmlns:wpi="http://schemas.microsoft.com/office/word/2010/wordprocessingInk" xmlns:wne="http://schemas.microsoft.com/office/word/2006/wordml" xmlns:wps="http://schemas.microsoft.com/office/word/2010/wordprocessingShape" mc:Ignorable="w14 w15 w16se wp14">
   <w:sdt>
     <w:sdtPr>
       <w:id w:val="1613090041"/>
@@ -11566,7 +11528,7 @@
           <w:rPr>
             <w:noProof/>
           </w:rPr>
-          <w:t>30</w:t>
+          <w:t>2</w:t>
         </w:r>
         <w:r>
           <w:rPr>
@@ -11586,7 +11548,7 @@
 </file>
 
 <file path=word/footnotes.xml><?xml version="1.0" encoding="utf-8"?>
-<w:footnotes xmlns:wpc="http://schemas.microsoft.com/office/word/2010/wordprocessingCanvas" xmlns:mc="http://schemas.openxmlformats.org/markup-compatibility/2006" xmlns:o="urn:schemas-microsoft-com:office:office" xmlns:r="http://schemas.openxmlformats.org/officeDocument/2006/relationships" xmlns:m="http://schemas.openxmlformats.org/officeDocument/2006/math" xmlns:v="urn:schemas-microsoft-com:vml" xmlns:wp14="http://schemas.microsoft.com/office/word/2010/wordprocessingDrawing" xmlns:wp="http://schemas.openxmlformats.org/drawingml/2006/wordprocessingDrawing" xmlns:w10="urn:schemas-microsoft-com:office:word" xmlns:w="http://schemas.openxmlformats.org/wordprocessingml/2006/main" xmlns:w14="http://schemas.microsoft.com/office/word/2010/wordml" xmlns:w15="http://schemas.microsoft.com/office/word/2012/wordml" xmlns:wpg="http://schemas.microsoft.com/office/word/2010/wordprocessingGroup" xmlns:wpi="http://schemas.microsoft.com/office/word/2010/wordprocessingInk" xmlns:wne="http://schemas.microsoft.com/office/word/2006/wordml" xmlns:wps="http://schemas.microsoft.com/office/word/2010/wordprocessingShape" mc:Ignorable="w14 w15 wp14">
+<w:footnotes xmlns:wpc="http://schemas.microsoft.com/office/word/2010/wordprocessingCanvas" xmlns:cx="http://schemas.microsoft.com/office/drawing/2014/chartex" xmlns:cx1="http://schemas.microsoft.com/office/drawing/2015/9/8/chartex" xmlns:cx2="http://schemas.microsoft.com/office/drawing/2015/10/21/chartex" xmlns:cx3="http://schemas.microsoft.com/office/drawing/2016/5/9/chartex" xmlns:cx4="http://schemas.microsoft.com/office/drawing/2016/5/10/chartex" xmlns:cx5="http://schemas.microsoft.com/office/drawing/2016/5/11/chartex" xmlns:cx6="http://schemas.microsoft.com/office/drawing/2016/5/12/chartex" xmlns:cx7="http://schemas.microsoft.com/office/drawing/2016/5/13/chartex" xmlns:cx8="http://schemas.microsoft.com/office/drawing/2016/5/14/chartex" xmlns:mc="http://schemas.openxmlformats.org/markup-compatibility/2006" xmlns:o="urn:schemas-microsoft-com:office:office" xmlns:r="http://schemas.openxmlformats.org/officeDocument/2006/relationships" xmlns:m="http://schemas.openxmlformats.org/officeDocument/2006/math" xmlns:v="urn:schemas-microsoft-com:vml" xmlns:wp14="http://schemas.microsoft.com/office/word/2010/wordprocessingDrawing" xmlns:wp="http://schemas.openxmlformats.org/drawingml/2006/wordprocessingDrawing" xmlns:w10="urn:schemas-microsoft-com:office:word" xmlns:w="http://schemas.openxmlformats.org/wordprocessingml/2006/main" xmlns:w14="http://schemas.microsoft.com/office/word/2010/wordml" xmlns:w15="http://schemas.microsoft.com/office/word/2012/wordml" xmlns:w16se="http://schemas.microsoft.com/office/word/2015/wordml/symex" xmlns:wpg="http://schemas.microsoft.com/office/word/2010/wordprocessingGroup" xmlns:wpi="http://schemas.microsoft.com/office/word/2010/wordprocessingInk" xmlns:wne="http://schemas.microsoft.com/office/word/2006/wordml" xmlns:wps="http://schemas.microsoft.com/office/word/2010/wordprocessingShape" mc:Ignorable="w14 w15 w16se wp14">
   <w:footnote w:type="separator" w:id="-1">
     <w:p>
       <w:pPr>
@@ -11611,7 +11573,7 @@
 </file>
 
 <file path=word/numbering.xml><?xml version="1.0" encoding="utf-8"?>
-<w:numbering xmlns:wpc="http://schemas.microsoft.com/office/word/2010/wordprocessingCanvas" xmlns:mc="http://schemas.openxmlformats.org/markup-compatibility/2006" xmlns:o="urn:schemas-microsoft-com:office:office" xmlns:r="http://schemas.openxmlformats.org/officeDocument/2006/relationships" xmlns:m="http://schemas.openxmlformats.org/officeDocument/2006/math" xmlns:v="urn:schemas-microsoft-com:vml" xmlns:wp14="http://schemas.microsoft.com/office/word/2010/wordprocessingDrawing" xmlns:wp="http://schemas.openxmlformats.org/drawingml/2006/wordprocessingDrawing" xmlns:w10="urn:schemas-microsoft-com:office:word" xmlns:w="http://schemas.openxmlformats.org/wordprocessingml/2006/main" xmlns:w14="http://schemas.microsoft.com/office/word/2010/wordml" xmlns:w15="http://schemas.microsoft.com/office/word/2012/wordml" xmlns:wpg="http://schemas.microsoft.com/office/word/2010/wordprocessingGroup" xmlns:wpi="http://schemas.microsoft.com/office/word/2010/wordprocessingInk" xmlns:wne="http://schemas.microsoft.com/office/word/2006/wordml" xmlns:wps="http://schemas.microsoft.com/office/word/2010/wordprocessingShape" mc:Ignorable="w14 w15 wp14">
+<w:numbering xmlns:wpc="http://schemas.microsoft.com/office/word/2010/wordprocessingCanvas" xmlns:cx="http://schemas.microsoft.com/office/drawing/2014/chartex" xmlns:cx1="http://schemas.microsoft.com/office/drawing/2015/9/8/chartex" xmlns:cx2="http://schemas.microsoft.com/office/drawing/2015/10/21/chartex" xmlns:cx3="http://schemas.microsoft.com/office/drawing/2016/5/9/chartex" xmlns:cx4="http://schemas.microsoft.com/office/drawing/2016/5/10/chartex" xmlns:cx5="http://schemas.microsoft.com/office/drawing/2016/5/11/chartex" xmlns:cx6="http://schemas.microsoft.com/office/drawing/2016/5/12/chartex" xmlns:cx7="http://schemas.microsoft.com/office/drawing/2016/5/13/chartex" xmlns:cx8="http://schemas.microsoft.com/office/drawing/2016/5/14/chartex" xmlns:mc="http://schemas.openxmlformats.org/markup-compatibility/2006" xmlns:o="urn:schemas-microsoft-com:office:office" xmlns:r="http://schemas.openxmlformats.org/officeDocument/2006/relationships" xmlns:m="http://schemas.openxmlformats.org/officeDocument/2006/math" xmlns:v="urn:schemas-microsoft-com:vml" xmlns:wp14="http://schemas.microsoft.com/office/word/2010/wordprocessingDrawing" xmlns:wp="http://schemas.openxmlformats.org/drawingml/2006/wordprocessingDrawing" xmlns:w10="urn:schemas-microsoft-com:office:word" xmlns:w="http://schemas.openxmlformats.org/wordprocessingml/2006/main" xmlns:w14="http://schemas.microsoft.com/office/word/2010/wordml" xmlns:w15="http://schemas.microsoft.com/office/word/2012/wordml" xmlns:w16se="http://schemas.microsoft.com/office/word/2015/wordml/symex" xmlns:wpg="http://schemas.microsoft.com/office/word/2010/wordprocessingGroup" xmlns:wpi="http://schemas.microsoft.com/office/word/2010/wordprocessingInk" xmlns:wne="http://schemas.microsoft.com/office/word/2006/wordml" xmlns:wps="http://schemas.microsoft.com/office/word/2010/wordprocessingShape" mc:Ignorable="w14 w15 w16se wp14">
   <w:abstractNum w:abstractNumId="0" w15:restartNumberingAfterBreak="0">
     <w:nsid w:val="008F0BA3"/>
     <w:multiLevelType w:val="multilevel"/>
@@ -12409,7 +12371,7 @@
 </file>
 
 <file path=word/styles.xml><?xml version="1.0" encoding="utf-8"?>
-<w:styles xmlns:mc="http://schemas.openxmlformats.org/markup-compatibility/2006" xmlns:r="http://schemas.openxmlformats.org/officeDocument/2006/relationships" xmlns:w="http://schemas.openxmlformats.org/wordprocessingml/2006/main" xmlns:w14="http://schemas.microsoft.com/office/word/2010/wordml" xmlns:w15="http://schemas.microsoft.com/office/word/2012/wordml" mc:Ignorable="w14 w15">
+<w:styles xmlns:mc="http://schemas.openxmlformats.org/markup-compatibility/2006" xmlns:r="http://schemas.openxmlformats.org/officeDocument/2006/relationships" xmlns:w="http://schemas.openxmlformats.org/wordprocessingml/2006/main" xmlns:w14="http://schemas.microsoft.com/office/word/2010/wordml" xmlns:w15="http://schemas.microsoft.com/office/word/2012/wordml" xmlns:w16se="http://schemas.microsoft.com/office/word/2015/wordml/symex" mc:Ignorable="w14 w15 w16se">
   <w:docDefaults>
     <w:rPrDefault>
       <w:rPr>
@@ -12425,7 +12387,7 @@
       </w:pPr>
     </w:pPrDefault>
   </w:docDefaults>
-  <w:latentStyles w:defLockedState="0" w:defUIPriority="99" w:defSemiHidden="0" w:defUnhideWhenUsed="0" w:defQFormat="0" w:count="371">
+  <w:latentStyles w:defLockedState="0" w:defUIPriority="99" w:defSemiHidden="0" w:defUnhideWhenUsed="0" w:defQFormat="0" w:count="374">
     <w:lsdException w:name="Normal" w:uiPriority="0" w:qFormat="1"/>
     <w:lsdException w:name="heading 1" w:uiPriority="9" w:qFormat="1"/>
     <w:lsdException w:name="heading 2" w:semiHidden="1" w:uiPriority="9" w:unhideWhenUsed="1" w:qFormat="1"/>
@@ -12797,6 +12759,9 @@
     <w:lsdException w:name="List Table 5 Dark Accent 6" w:uiPriority="50"/>
     <w:lsdException w:name="List Table 6 Colorful Accent 6" w:uiPriority="51"/>
     <w:lsdException w:name="List Table 7 Colorful Accent 6" w:uiPriority="52"/>
+    <w:lsdException w:name="Mention" w:semiHidden="1" w:unhideWhenUsed="1"/>
+    <w:lsdException w:name="Smart Hyperlink" w:semiHidden="1" w:unhideWhenUsed="1"/>
+    <w:lsdException w:name="Hashtag" w:semiHidden="1" w:unhideWhenUsed="1"/>
   </w:latentStyles>
   <w:style w:type="paragraph" w:default="1" w:styleId="Normal">
     <w:name w:val="Normal"/>
@@ -13748,7 +13713,7 @@
 </file>
 
 <file path=customXml/itemProps1.xml><?xml version="1.0" encoding="utf-8"?>
-<ds:datastoreItem xmlns:ds="http://schemas.openxmlformats.org/officeDocument/2006/customXml" ds:itemID="{59EB317B-D61A-4954-9137-63BFAC8109F8}">
+<ds:datastoreItem xmlns:ds="http://schemas.openxmlformats.org/officeDocument/2006/customXml" ds:itemID="{4A629447-2715-4A22-920B-B6536C5A520E}">
   <ds:schemaRefs>
     <ds:schemaRef ds:uri="http://schemas.openxmlformats.org/officeDocument/2006/bibliography"/>
   </ds:schemaRefs>

</xml_diff>